<commit_message>
modes and cheatsheet tweaks
</commit_message>
<xml_diff>
--- a/cheatsheet.docx
+++ b/cheatsheet.docx
@@ -3957,20 +3957,46 @@
       <w:pPr>
         <w:pStyle w:val="Normal"/>
         <w:ind w:left="709" w:hanging="0"/>
-        <w:rPr>
-          <w:sz w:val="18"/>
-          <w:sz w:val="18"/>
-          <w:szCs w:val="18"/>
+      </w:pPr>
+      <w:r>
+        <w:rPr>
           <w:rFonts w:ascii="Courier 10 Pitch" w:hAnsi="Courier 10 Pitch"/>
-        </w:rPr>
-      </w:pPr>
+          <w:sz w:val="20"/>
+          <w:szCs w:val="20"/>
+        </w:rPr>
+        <w:t>RE(xafs('/</w:t>
+      </w:r>
       <w:r>
         <w:rPr>
           <w:rFonts w:ascii="Courier 10 Pitch" w:hAnsi="Courier 10 Pitch"/>
-          <w:sz w:val="18"/>
-          <w:szCs w:val="18"/>
-        </w:rPr>
-        <w:t>RE(xafs('/home/bruce/commissioning/data/whatever/myscan.ini), DerivedPlot(&lt;plot macro&gt;))</w:t>
+          <w:sz w:val="20"/>
+          <w:szCs w:val="20"/>
+        </w:rPr>
+        <w:t>path/to</w:t>
+      </w:r>
+      <w:r>
+        <w:rPr>
+          <w:rFonts w:ascii="Courier 10 Pitch" w:hAnsi="Courier 10 Pitch"/>
+          <w:sz w:val="20"/>
+          <w:szCs w:val="20"/>
+        </w:rPr>
+        <w:t>/myscan.ini</w:t>
+      </w:r>
+      <w:r>
+        <w:rPr>
+          <w:rFonts w:ascii="Courier 10 Pitch" w:hAnsi="Courier 10 Pitch"/>
+          <w:sz w:val="20"/>
+          <w:szCs w:val="20"/>
+        </w:rPr>
+        <w:t>'</w:t>
+      </w:r>
+      <w:r>
+        <w:rPr>
+          <w:rFonts w:ascii="Courier 10 Pitch" w:hAnsi="Courier 10 Pitch"/>
+          <w:sz w:val="20"/>
+          <w:szCs w:val="20"/>
+        </w:rPr>
+        <w:t>), DerivedPlot(&lt;plot macro&gt;))</w:t>
       </w:r>
       <w:r/>
     </w:p>
@@ -4050,7 +4076,7 @@
     </w:p>
     <w:tbl>
       <w:tblPr>
-        <w:tblW w:w="4770" w:type="dxa"/>
+        <w:tblW w:w="5400" w:type="dxa"/>
         <w:jc w:val="left"/>
         <w:tblInd w:w="1849" w:type="dxa"/>
         <w:tblBorders>
@@ -4068,7 +4094,7 @@
       </w:tblPr>
       <w:tblGrid>
         <w:gridCol w:w="1889"/>
-        <w:gridCol w:w="2880"/>
+        <w:gridCol w:w="3511"/>
       </w:tblGrid>
       <w:tr>
         <w:trPr/>
@@ -4109,7 +4135,7 @@
         </w:tc>
         <w:tc>
           <w:tcPr>
-            <w:tcW w:w="2880" w:type="dxa"/>
+            <w:tcW w:w="3511" w:type="dxa"/>
             <w:tcBorders>
               <w:top w:val="single" w:sz="2" w:space="0" w:color="000001"/>
               <w:left w:val="single" w:sz="2" w:space="0" w:color="000001"/>
@@ -4126,19 +4152,27 @@
           <w:p>
             <w:pPr>
               <w:pStyle w:val="TableContents"/>
-              <w:rPr>
-                <w:sz w:val="28"/>
-                <w:sz w:val="28"/>
-                <w:szCs w:val="24"/>
-                <w:rFonts w:ascii="Droid Sans" w:hAnsi="Droid Sans"/>
-              </w:rPr>
-            </w:pPr>
-            <w:r>
-              <w:rPr>
-                <w:sz w:val="21"/>
-                <w:szCs w:val="21"/>
-              </w:rPr>
-              <w:t>plot fluorescence</w:t>
+            </w:pPr>
+            <w:r>
+              <w:rPr>
+                <w:sz w:val="21"/>
+                <w:szCs w:val="21"/>
+              </w:rPr>
+              <w:t xml:space="preserve">plot </w:t>
+            </w:r>
+            <w:r>
+              <w:rPr>
+                <w:sz w:val="21"/>
+                <w:szCs w:val="21"/>
+              </w:rPr>
+              <w:t xml:space="preserve">dead-time corrected </w:t>
+            </w:r>
+            <w:r>
+              <w:rPr>
+                <w:sz w:val="21"/>
+                <w:szCs w:val="21"/>
+              </w:rPr>
+              <w:t>fluorescence</w:t>
             </w:r>
             <w:r/>
           </w:p>
@@ -4183,7 +4217,7 @@
         </w:tc>
         <w:tc>
           <w:tcPr>
-            <w:tcW w:w="2880" w:type="dxa"/>
+            <w:tcW w:w="3511" w:type="dxa"/>
             <w:tcBorders>
               <w:top w:val="single" w:sz="2" w:space="0" w:color="000001"/>
               <w:left w:val="single" w:sz="2" w:space="0" w:color="000001"/>
@@ -4716,19 +4750,48 @@
           <w:p>
             <w:pPr>
               <w:pStyle w:val="TableContents"/>
-              <w:rPr>
-                <w:sz w:val="25"/>
-                <w:sz w:val="25"/>
-                <w:szCs w:val="21"/>
-                <w:rFonts w:ascii="Liberation Serif" w:hAnsi="Liberation Serif"/>
-              </w:rPr>
-            </w:pPr>
-            <w:r>
-              <w:rPr>
-                <w:sz w:val="21"/>
-                <w:szCs w:val="21"/>
-              </w:rPr>
-              <w:t>it/i0 for xafs_linx</w:t>
+            </w:pPr>
+            <w:r>
+              <w:rPr>
+                <w:sz w:val="21"/>
+                <w:szCs w:val="21"/>
+              </w:rPr>
+              <w:t>I</w:t>
+            </w:r>
+            <w:r>
+              <w:rPr>
+                <w:sz w:val="21"/>
+                <w:szCs w:val="21"/>
+              </w:rPr>
+              <w:t>t/</w:t>
+            </w:r>
+            <w:r>
+              <w:rPr>
+                <w:sz w:val="21"/>
+                <w:szCs w:val="21"/>
+              </w:rPr>
+              <w:t>I</w:t>
+            </w:r>
+            <w:r>
+              <w:rPr>
+                <w:sz w:val="21"/>
+                <w:szCs w:val="21"/>
+              </w:rPr>
+              <w:t xml:space="preserve">0 </w:t>
+            </w:r>
+            <w:r>
+              <w:rPr>
+                <w:sz w:val="21"/>
+                <w:szCs w:val="21"/>
+              </w:rPr>
+              <w:t>v.</w:t>
+            </w:r>
+            <w:r>
+              <w:rPr>
+                <w:sz w:val="21"/>
+                <w:szCs w:val="21"/>
+              </w:rPr>
+              <w:t xml:space="preserve"> xafs_linx</w:t>
             </w:r>
             <w:r/>
           </w:p>
@@ -4790,19 +4853,48 @@
           <w:p>
             <w:pPr>
               <w:pStyle w:val="TableContents"/>
-              <w:rPr>
-                <w:sz w:val="25"/>
-                <w:sz w:val="25"/>
-                <w:szCs w:val="21"/>
-                <w:rFonts w:ascii="Liberation Serif" w:hAnsi="Liberation Serif"/>
-              </w:rPr>
-            </w:pPr>
-            <w:r>
-              <w:rPr>
-                <w:sz w:val="21"/>
-                <w:szCs w:val="21"/>
-              </w:rPr>
-              <w:t>it/i0 for xafs_liny</w:t>
+            </w:pPr>
+            <w:r>
+              <w:rPr>
+                <w:sz w:val="21"/>
+                <w:szCs w:val="21"/>
+              </w:rPr>
+              <w:t>I</w:t>
+            </w:r>
+            <w:r>
+              <w:rPr>
+                <w:sz w:val="21"/>
+                <w:szCs w:val="21"/>
+              </w:rPr>
+              <w:t>t/</w:t>
+            </w:r>
+            <w:r>
+              <w:rPr>
+                <w:sz w:val="21"/>
+                <w:szCs w:val="21"/>
+              </w:rPr>
+              <w:t>I</w:t>
+            </w:r>
+            <w:r>
+              <w:rPr>
+                <w:sz w:val="21"/>
+                <w:szCs w:val="21"/>
+              </w:rPr>
+              <w:t xml:space="preserve">0 </w:t>
+            </w:r>
+            <w:r>
+              <w:rPr>
+                <w:sz w:val="21"/>
+                <w:szCs w:val="21"/>
+              </w:rPr>
+              <w:t>v.</w:t>
+            </w:r>
+            <w:r>
+              <w:rPr>
+                <w:sz w:val="21"/>
+                <w:szCs w:val="21"/>
+              </w:rPr>
+              <w:t xml:space="preserve"> xafs_liny</w:t>
             </w:r>
             <w:r/>
           </w:p>
@@ -4864,19 +4956,27 @@
           <w:p>
             <w:pPr>
               <w:pStyle w:val="TableContents"/>
-              <w:rPr>
-                <w:sz w:val="25"/>
-                <w:sz w:val="25"/>
-                <w:szCs w:val="21"/>
-                <w:rFonts w:ascii="Liberation Serif" w:hAnsi="Liberation Serif"/>
-              </w:rPr>
-            </w:pPr>
-            <w:r>
-              <w:rPr>
-                <w:sz w:val="21"/>
-                <w:szCs w:val="21"/>
-              </w:rPr>
-              <w:t>If/I0 for xafs_linx</w:t>
+            </w:pPr>
+            <w:r>
+              <w:rPr>
+                <w:sz w:val="21"/>
+                <w:szCs w:val="21"/>
+              </w:rPr>
+              <w:t xml:space="preserve">If/I0 </w:t>
+            </w:r>
+            <w:r>
+              <w:rPr>
+                <w:sz w:val="21"/>
+                <w:szCs w:val="21"/>
+              </w:rPr>
+              <w:t>v.</w:t>
+            </w:r>
+            <w:r>
+              <w:rPr>
+                <w:sz w:val="21"/>
+                <w:szCs w:val="21"/>
+              </w:rPr>
+              <w:t xml:space="preserve"> xafs_linx</w:t>
             </w:r>
             <w:r/>
           </w:p>
@@ -4944,7 +5044,21 @@
                 <w:sz w:val="21"/>
                 <w:szCs w:val="21"/>
               </w:rPr>
-              <w:t>If/I0 for xafs_liny</w:t>
+              <w:t xml:space="preserve">If/I0 </w:t>
+            </w:r>
+            <w:r>
+              <w:rPr>
+                <w:sz w:val="21"/>
+                <w:szCs w:val="21"/>
+              </w:rPr>
+              <w:t>v.</w:t>
+            </w:r>
+            <w:r>
+              <w:rPr>
+                <w:sz w:val="21"/>
+                <w:szCs w:val="21"/>
+              </w:rPr>
+              <w:t xml:space="preserve"> xafs_liny</w:t>
             </w:r>
             <w:r/>
           </w:p>

</xml_diff>

<commit_message>
update Modes at beginning of 2018-3
</commit_message>
<xml_diff>
--- a/cheatsheet.docx
+++ b/cheatsheet.docx
@@ -15,57 +15,7 @@
           <w:sz w:val="64"/>
           <w:szCs w:val="64"/>
         </w:rPr>
-        <w:t xml:space="preserve">BMM </w:t>
-      </w:r>
-      <w:r>
-        <w:rPr>
-          <w:rFonts w:ascii="Droid Sans" w:hAnsi="Droid Sans"/>
-          <w:b/>
-          <w:color w:val="221F1E"/>
-          <w:sz w:val="64"/>
-          <w:szCs w:val="64"/>
-        </w:rPr>
-        <w:t xml:space="preserve">Command </w:t>
-      </w:r>
-      <w:r>
-        <w:rPr>
-          <w:rFonts w:ascii="Droid Sans" w:hAnsi="Droid Sans"/>
-          <w:b/>
-          <w:color w:val="221F1E"/>
-          <w:sz w:val="64"/>
-          <w:szCs w:val="64"/>
-        </w:rPr>
-        <w:t>C</w:t>
-      </w:r>
-      <w:r>
-        <w:rPr>
-          <w:rFonts w:ascii="Droid Sans" w:hAnsi="Droid Sans"/>
-          <w:b/>
-          <w:color w:val="221F1E"/>
-          <w:sz w:val="64"/>
-          <w:szCs w:val="64"/>
-        </w:rPr>
-        <w:t xml:space="preserve">heat </w:t>
-      </w:r>
-      <w:r>
-        <w:rPr>
-          <w:rFonts w:ascii="Droid Sans" w:hAnsi="Droid Sans"/>
-          <w:b/>
-          <w:color w:val="221F1E"/>
-          <w:sz w:val="64"/>
-          <w:szCs w:val="64"/>
-        </w:rPr>
-        <w:t>S</w:t>
-      </w:r>
-      <w:r>
-        <w:rPr>
-          <w:rFonts w:ascii="Droid Sans" w:hAnsi="Droid Sans"/>
-          <w:b/>
-          <w:color w:val="221F1E"/>
-          <w:sz w:val="64"/>
-          <w:szCs w:val="64"/>
-        </w:rPr>
-        <w:t>heet</w:t>
+        <w:t>BMM Command Cheat Sheet</w:t>
       </w:r>
       <w:r/>
     </w:p>
@@ -73,7 +23,7 @@
       <w:tblPr>
         <w:tblW w:w="8194" w:type="dxa"/>
         <w:jc w:val="left"/>
-        <w:tblInd w:w="1022" w:type="dxa"/>
+        <w:tblInd w:w="1013" w:type="dxa"/>
         <w:tblBorders>
           <w:top w:val="dotted" w:sz="8" w:space="0" w:color="000001"/>
           <w:left w:val="dotted" w:sz="8" w:space="0" w:color="000001"/>
@@ -82,20 +32,20 @@
         </w:tblBorders>
         <w:tblCellMar>
           <w:top w:w="55" w:type="dxa"/>
-          <w:left w:w="-6" w:type="dxa"/>
+          <w:left w:w="-10" w:type="dxa"/>
           <w:bottom w:w="55" w:type="dxa"/>
           <w:right w:w="55" w:type="dxa"/>
         </w:tblCellMar>
       </w:tblPr>
       <w:tblGrid>
-        <w:gridCol w:w="3245"/>
-        <w:gridCol w:w="4948"/>
+        <w:gridCol w:w="3244"/>
+        <w:gridCol w:w="4949"/>
       </w:tblGrid>
       <w:tr>
         <w:trPr/>
         <w:tc>
           <w:tcPr>
-            <w:tcW w:w="3245" w:type="dxa"/>
+            <w:tcW w:w="3244" w:type="dxa"/>
             <w:tcBorders>
               <w:top w:val="dotted" w:sz="8" w:space="0" w:color="000001"/>
               <w:left w:val="dotted" w:sz="8" w:space="0" w:color="000001"/>
@@ -104,7 +54,7 @@
             </w:tcBorders>
             <w:shd w:fill="auto" w:val="clear"/>
             <w:tcMar>
-              <w:left w:w="-6" w:type="dxa"/>
+              <w:left w:w="-10" w:type="dxa"/>
             </w:tcMar>
           </w:tcPr>
           <w:p>
@@ -123,30 +73,14 @@
                 <w:sz w:val="18"/>
                 <w:szCs w:val="18"/>
               </w:rPr>
-              <w:t>shb.op</w:t>
-            </w:r>
-            <w:r>
-              <w:rPr>
-                <w:rFonts w:ascii="Courier 10 Pitch" w:hAnsi="Courier 10 Pitch"/>
-                <w:sz w:val="18"/>
-                <w:szCs w:val="18"/>
-              </w:rPr>
-              <w:t>e</w:t>
-            </w:r>
-            <w:r>
-              <w:rPr>
-                <w:rFonts w:ascii="Courier 10 Pitch" w:hAnsi="Courier 10 Pitch"/>
-                <w:sz w:val="18"/>
-                <w:szCs w:val="18"/>
-              </w:rPr>
-              <w:t>n() / shb.close()</w:t>
-            </w:r>
-            <w:r/>
-          </w:p>
-        </w:tc>
-        <w:tc>
-          <w:tcPr>
-            <w:tcW w:w="4948" w:type="dxa"/>
+              <w:t>shb.open() / shb.close()</w:t>
+            </w:r>
+            <w:r/>
+          </w:p>
+        </w:tc>
+        <w:tc>
+          <w:tcPr>
+            <w:tcW w:w="4949" w:type="dxa"/>
             <w:tcBorders>
               <w:top w:val="dotted" w:sz="8" w:space="0" w:color="000001"/>
               <w:left w:val="dotted" w:sz="8" w:space="0" w:color="000001"/>
@@ -157,7 +91,7 @@
             </w:tcBorders>
             <w:shd w:fill="auto" w:val="clear"/>
             <w:tcMar>
-              <w:left w:w="-6" w:type="dxa"/>
+              <w:left w:w="-10" w:type="dxa"/>
             </w:tcMar>
           </w:tcPr>
           <w:p>
@@ -187,7 +121,7 @@
         <w:trPr/>
         <w:tc>
           <w:tcPr>
-            <w:tcW w:w="3245" w:type="dxa"/>
+            <w:tcW w:w="3244" w:type="dxa"/>
             <w:tcBorders>
               <w:top w:val="dotted" w:sz="8" w:space="0" w:color="000001"/>
               <w:left w:val="dotted" w:sz="8" w:space="0" w:color="000001"/>
@@ -196,7 +130,7 @@
             </w:tcBorders>
             <w:shd w:fill="auto" w:val="clear"/>
             <w:tcMar>
-              <w:left w:w="-6" w:type="dxa"/>
+              <w:left w:w="-10" w:type="dxa"/>
             </w:tcMar>
           </w:tcPr>
           <w:p>
@@ -225,7 +159,7 @@
         </w:tc>
         <w:tc>
           <w:tcPr>
-            <w:tcW w:w="4948" w:type="dxa"/>
+            <w:tcW w:w="4949" w:type="dxa"/>
             <w:tcBorders>
               <w:top w:val="dotted" w:sz="8" w:space="0" w:color="000001"/>
               <w:left w:val="dotted" w:sz="8" w:space="0" w:color="000001"/>
@@ -236,7 +170,7 @@
             </w:tcBorders>
             <w:shd w:fill="auto" w:val="clear"/>
             <w:tcMar>
-              <w:left w:w="-6" w:type="dxa"/>
+              <w:left w:w="-10" w:type="dxa"/>
             </w:tcMar>
           </w:tcPr>
           <w:p>
@@ -270,7 +204,7 @@
         <w:trPr/>
         <w:tc>
           <w:tcPr>
-            <w:tcW w:w="3245" w:type="dxa"/>
+            <w:tcW w:w="3244" w:type="dxa"/>
             <w:tcBorders>
               <w:top w:val="dotted" w:sz="8" w:space="0" w:color="000001"/>
               <w:left w:val="dotted" w:sz="8" w:space="0" w:color="000001"/>
@@ -279,7 +213,7 @@
             </w:tcBorders>
             <w:shd w:fill="auto" w:val="clear"/>
             <w:tcMar>
-              <w:left w:w="-6" w:type="dxa"/>
+              <w:left w:w="-10" w:type="dxa"/>
             </w:tcMar>
           </w:tcPr>
           <w:p>
@@ -307,7 +241,7 @@
         </w:tc>
         <w:tc>
           <w:tcPr>
-            <w:tcW w:w="4948" w:type="dxa"/>
+            <w:tcW w:w="4949" w:type="dxa"/>
             <w:tcBorders>
               <w:top w:val="dotted" w:sz="8" w:space="0" w:color="000001"/>
               <w:left w:val="dotted" w:sz="8" w:space="0" w:color="000001"/>
@@ -318,7 +252,7 @@
             </w:tcBorders>
             <w:shd w:fill="auto" w:val="clear"/>
             <w:tcMar>
-              <w:left w:w="-6" w:type="dxa"/>
+              <w:left w:w="-10" w:type="dxa"/>
             </w:tcMar>
           </w:tcPr>
           <w:p>
@@ -366,7 +300,7 @@
         <w:trPr/>
         <w:tc>
           <w:tcPr>
-            <w:tcW w:w="3245" w:type="dxa"/>
+            <w:tcW w:w="3244" w:type="dxa"/>
             <w:tcBorders>
               <w:top w:val="dotted" w:sz="8" w:space="0" w:color="000001"/>
               <w:left w:val="dotted" w:sz="8" w:space="0" w:color="000001"/>
@@ -375,7 +309,7 @@
             </w:tcBorders>
             <w:shd w:fill="auto" w:val="clear"/>
             <w:tcMar>
-              <w:left w:w="-6" w:type="dxa"/>
+              <w:left w:w="-10" w:type="dxa"/>
             </w:tcMar>
           </w:tcPr>
           <w:p>
@@ -403,7 +337,7 @@
         </w:tc>
         <w:tc>
           <w:tcPr>
-            <w:tcW w:w="4948" w:type="dxa"/>
+            <w:tcW w:w="4949" w:type="dxa"/>
             <w:tcBorders>
               <w:top w:val="dotted" w:sz="8" w:space="0" w:color="000001"/>
               <w:left w:val="dotted" w:sz="8" w:space="0" w:color="000001"/>
@@ -414,7 +348,7 @@
             </w:tcBorders>
             <w:shd w:fill="auto" w:val="clear"/>
             <w:tcMar>
-              <w:left w:w="-6" w:type="dxa"/>
+              <w:left w:w="-10" w:type="dxa"/>
             </w:tcMar>
           </w:tcPr>
           <w:p>
@@ -444,7 +378,7 @@
         </w:trPr>
         <w:tc>
           <w:tcPr>
-            <w:tcW w:w="3245" w:type="dxa"/>
+            <w:tcW w:w="3244" w:type="dxa"/>
             <w:tcBorders>
               <w:top w:val="dotted" w:sz="8" w:space="0" w:color="000001"/>
               <w:left w:val="dotted" w:sz="8" w:space="0" w:color="000001"/>
@@ -453,7 +387,7 @@
             </w:tcBorders>
             <w:shd w:fill="auto" w:val="clear"/>
             <w:tcMar>
-              <w:left w:w="-6" w:type="dxa"/>
+              <w:left w:w="-10" w:type="dxa"/>
             </w:tcMar>
           </w:tcPr>
           <w:p>
@@ -484,7 +418,7 @@
         </w:tc>
         <w:tc>
           <w:tcPr>
-            <w:tcW w:w="4948" w:type="dxa"/>
+            <w:tcW w:w="4949" w:type="dxa"/>
             <w:tcBorders>
               <w:top w:val="dotted" w:sz="8" w:space="0" w:color="000001"/>
               <w:left w:val="dotted" w:sz="8" w:space="0" w:color="000001"/>
@@ -495,7 +429,7 @@
             </w:tcBorders>
             <w:shd w:fill="auto" w:val="clear"/>
             <w:tcMar>
-              <w:left w:w="-6" w:type="dxa"/>
+              <w:left w:w="-10" w:type="dxa"/>
             </w:tcMar>
           </w:tcPr>
           <w:p>
@@ -527,7 +461,7 @@
         <w:trPr/>
         <w:tc>
           <w:tcPr>
-            <w:tcW w:w="3245" w:type="dxa"/>
+            <w:tcW w:w="3244" w:type="dxa"/>
             <w:tcBorders>
               <w:top w:val="dotted" w:sz="8" w:space="0" w:color="000001"/>
               <w:left w:val="dotted" w:sz="8" w:space="0" w:color="000001"/>
@@ -536,7 +470,7 @@
             </w:tcBorders>
             <w:shd w:fill="auto" w:val="clear"/>
             <w:tcMar>
-              <w:left w:w="-6" w:type="dxa"/>
+              <w:left w:w="-10" w:type="dxa"/>
             </w:tcMar>
           </w:tcPr>
           <w:p>
@@ -568,7 +502,7 @@
         </w:tc>
         <w:tc>
           <w:tcPr>
-            <w:tcW w:w="4948" w:type="dxa"/>
+            <w:tcW w:w="4949" w:type="dxa"/>
             <w:tcBorders>
               <w:top w:val="dotted" w:sz="8" w:space="0" w:color="000001"/>
               <w:left w:val="dotted" w:sz="8" w:space="0" w:color="000001"/>
@@ -579,7 +513,7 @@
             </w:tcBorders>
             <w:shd w:fill="auto" w:val="clear"/>
             <w:tcMar>
-              <w:left w:w="-6" w:type="dxa"/>
+              <w:left w:w="-10" w:type="dxa"/>
             </w:tcMar>
           </w:tcPr>
           <w:p>
@@ -623,7 +557,7 @@
         <w:trPr/>
         <w:tc>
           <w:tcPr>
-            <w:tcW w:w="3245" w:type="dxa"/>
+            <w:tcW w:w="3244" w:type="dxa"/>
             <w:tcBorders>
               <w:top w:val="dotted" w:sz="8" w:space="0" w:color="000001"/>
               <w:left w:val="dotted" w:sz="8" w:space="0" w:color="000001"/>
@@ -632,7 +566,7 @@
             </w:tcBorders>
             <w:shd w:fill="auto" w:val="clear"/>
             <w:tcMar>
-              <w:left w:w="-6" w:type="dxa"/>
+              <w:left w:w="-10" w:type="dxa"/>
             </w:tcMar>
           </w:tcPr>
           <w:p>
@@ -659,7 +593,7 @@
         </w:tc>
         <w:tc>
           <w:tcPr>
-            <w:tcW w:w="4948" w:type="dxa"/>
+            <w:tcW w:w="4949" w:type="dxa"/>
             <w:tcBorders>
               <w:top w:val="dotted" w:sz="8" w:space="0" w:color="000001"/>
               <w:left w:val="dotted" w:sz="8" w:space="0" w:color="000001"/>
@@ -670,7 +604,7 @@
             </w:tcBorders>
             <w:shd w:fill="auto" w:val="clear"/>
             <w:tcMar>
-              <w:left w:w="-6" w:type="dxa"/>
+              <w:left w:w="-10" w:type="dxa"/>
             </w:tcMar>
           </w:tcPr>
           <w:p>
@@ -714,7 +648,7 @@
         <w:trPr/>
         <w:tc>
           <w:tcPr>
-            <w:tcW w:w="3245" w:type="dxa"/>
+            <w:tcW w:w="3244" w:type="dxa"/>
             <w:tcBorders>
               <w:top w:val="dotted" w:sz="8" w:space="0" w:color="000001"/>
               <w:left w:val="dotted" w:sz="8" w:space="0" w:color="000001"/>
@@ -723,7 +657,7 @@
             </w:tcBorders>
             <w:shd w:fill="auto" w:val="clear"/>
             <w:tcMar>
-              <w:left w:w="-6" w:type="dxa"/>
+              <w:left w:w="-10" w:type="dxa"/>
             </w:tcMar>
           </w:tcPr>
           <w:p>
@@ -754,7 +688,7 @@
         </w:tc>
         <w:tc>
           <w:tcPr>
-            <w:tcW w:w="4948" w:type="dxa"/>
+            <w:tcW w:w="4949" w:type="dxa"/>
             <w:tcBorders>
               <w:top w:val="dotted" w:sz="8" w:space="0" w:color="000001"/>
               <w:left w:val="dotted" w:sz="8" w:space="0" w:color="000001"/>
@@ -765,7 +699,7 @@
             </w:tcBorders>
             <w:shd w:fill="auto" w:val="clear"/>
             <w:tcMar>
-              <w:left w:w="-6" w:type="dxa"/>
+              <w:left w:w="-10" w:type="dxa"/>
             </w:tcMar>
           </w:tcPr>
           <w:p>
@@ -797,7 +731,7 @@
         <w:trPr/>
         <w:tc>
           <w:tcPr>
-            <w:tcW w:w="3245" w:type="dxa"/>
+            <w:tcW w:w="3244" w:type="dxa"/>
             <w:tcBorders>
               <w:top w:val="dotted" w:sz="8" w:space="0" w:color="000001"/>
               <w:left w:val="dotted" w:sz="8" w:space="0" w:color="000001"/>
@@ -806,7 +740,7 @@
             </w:tcBorders>
             <w:shd w:fill="auto" w:val="clear"/>
             <w:tcMar>
-              <w:left w:w="-6" w:type="dxa"/>
+              <w:left w:w="-10" w:type="dxa"/>
             </w:tcMar>
           </w:tcPr>
           <w:p>
@@ -833,7 +767,7 @@
         </w:tc>
         <w:tc>
           <w:tcPr>
-            <w:tcW w:w="4948" w:type="dxa"/>
+            <w:tcW w:w="4949" w:type="dxa"/>
             <w:tcBorders>
               <w:top w:val="dotted" w:sz="8" w:space="0" w:color="000001"/>
               <w:left w:val="dotted" w:sz="8" w:space="0" w:color="000001"/>
@@ -844,7 +778,7 @@
             </w:tcBorders>
             <w:shd w:fill="auto" w:val="clear"/>
             <w:tcMar>
-              <w:left w:w="-6" w:type="dxa"/>
+              <w:left w:w="-10" w:type="dxa"/>
             </w:tcMar>
           </w:tcPr>
           <w:p>
@@ -888,7 +822,7 @@
         <w:trPr/>
         <w:tc>
           <w:tcPr>
-            <w:tcW w:w="3245" w:type="dxa"/>
+            <w:tcW w:w="3244" w:type="dxa"/>
             <w:tcBorders>
               <w:top w:val="dotted" w:sz="8" w:space="0" w:color="000001"/>
               <w:left w:val="dotted" w:sz="8" w:space="0" w:color="000001"/>
@@ -897,7 +831,7 @@
             </w:tcBorders>
             <w:shd w:fill="auto" w:val="clear"/>
             <w:tcMar>
-              <w:left w:w="-6" w:type="dxa"/>
+              <w:left w:w="-10" w:type="dxa"/>
             </w:tcMar>
           </w:tcPr>
           <w:p>
@@ -924,7 +858,7 @@
         </w:tc>
         <w:tc>
           <w:tcPr>
-            <w:tcW w:w="4948" w:type="dxa"/>
+            <w:tcW w:w="4949" w:type="dxa"/>
             <w:tcBorders>
               <w:top w:val="dotted" w:sz="8" w:space="0" w:color="000001"/>
               <w:left w:val="dotted" w:sz="8" w:space="0" w:color="000001"/>
@@ -935,7 +869,7 @@
             </w:tcBorders>
             <w:shd w:fill="auto" w:val="clear"/>
             <w:tcMar>
-              <w:left w:w="-6" w:type="dxa"/>
+              <w:left w:w="-10" w:type="dxa"/>
             </w:tcMar>
           </w:tcPr>
           <w:p>
@@ -979,7 +913,7 @@
         <w:trPr/>
         <w:tc>
           <w:tcPr>
-            <w:tcW w:w="3245" w:type="dxa"/>
+            <w:tcW w:w="3244" w:type="dxa"/>
             <w:tcBorders>
               <w:top w:val="dotted" w:sz="8" w:space="0" w:color="000001"/>
               <w:left w:val="dotted" w:sz="8" w:space="0" w:color="000001"/>
@@ -988,7 +922,7 @@
             </w:tcBorders>
             <w:shd w:fill="auto" w:val="clear"/>
             <w:tcMar>
-              <w:left w:w="-6" w:type="dxa"/>
+              <w:left w:w="-10" w:type="dxa"/>
             </w:tcMar>
           </w:tcPr>
           <w:p>
@@ -1019,7 +953,7 @@
         </w:tc>
         <w:tc>
           <w:tcPr>
-            <w:tcW w:w="4948" w:type="dxa"/>
+            <w:tcW w:w="4949" w:type="dxa"/>
             <w:tcBorders>
               <w:top w:val="dotted" w:sz="8" w:space="0" w:color="000001"/>
               <w:left w:val="dotted" w:sz="8" w:space="0" w:color="000001"/>
@@ -1030,7 +964,7 @@
             </w:tcBorders>
             <w:shd w:fill="auto" w:val="clear"/>
             <w:tcMar>
-              <w:left w:w="-6" w:type="dxa"/>
+              <w:left w:w="-10" w:type="dxa"/>
             </w:tcMar>
           </w:tcPr>
           <w:p>
@@ -1062,7 +996,7 @@
         <w:trPr/>
         <w:tc>
           <w:tcPr>
-            <w:tcW w:w="3245" w:type="dxa"/>
+            <w:tcW w:w="3244" w:type="dxa"/>
             <w:tcBorders>
               <w:top w:val="dotted" w:sz="8" w:space="0" w:color="000001"/>
               <w:left w:val="dotted" w:sz="8" w:space="0" w:color="000001"/>
@@ -1071,7 +1005,7 @@
             </w:tcBorders>
             <w:shd w:fill="auto" w:val="clear"/>
             <w:tcMar>
-              <w:left w:w="-6" w:type="dxa"/>
+              <w:left w:w="-10" w:type="dxa"/>
             </w:tcMar>
           </w:tcPr>
           <w:p>
@@ -1098,7 +1032,7 @@
         </w:tc>
         <w:tc>
           <w:tcPr>
-            <w:tcW w:w="4948" w:type="dxa"/>
+            <w:tcW w:w="4949" w:type="dxa"/>
             <w:tcBorders>
               <w:top w:val="dotted" w:sz="8" w:space="0" w:color="000001"/>
               <w:left w:val="dotted" w:sz="8" w:space="0" w:color="000001"/>
@@ -1109,7 +1043,7 @@
             </w:tcBorders>
             <w:shd w:fill="auto" w:val="clear"/>
             <w:tcMar>
-              <w:left w:w="-6" w:type="dxa"/>
+              <w:left w:w="-10" w:type="dxa"/>
             </w:tcMar>
           </w:tcPr>
           <w:p>
@@ -1137,7 +1071,7 @@
         <w:trPr/>
         <w:tc>
           <w:tcPr>
-            <w:tcW w:w="3245" w:type="dxa"/>
+            <w:tcW w:w="3244" w:type="dxa"/>
             <w:tcBorders>
               <w:top w:val="dotted" w:sz="8" w:space="0" w:color="000001"/>
               <w:left w:val="dotted" w:sz="8" w:space="0" w:color="000001"/>
@@ -1146,7 +1080,7 @@
             </w:tcBorders>
             <w:shd w:fill="auto" w:val="clear"/>
             <w:tcMar>
-              <w:left w:w="-6" w:type="dxa"/>
+              <w:left w:w="-10" w:type="dxa"/>
             </w:tcMar>
           </w:tcPr>
           <w:p>
@@ -1174,7 +1108,7 @@
         </w:tc>
         <w:tc>
           <w:tcPr>
-            <w:tcW w:w="4948" w:type="dxa"/>
+            <w:tcW w:w="4949" w:type="dxa"/>
             <w:tcBorders>
               <w:top w:val="dotted" w:sz="8" w:space="0" w:color="000001"/>
               <w:left w:val="dotted" w:sz="8" w:space="0" w:color="000001"/>
@@ -1185,7 +1119,7 @@
             </w:tcBorders>
             <w:shd w:fill="auto" w:val="clear"/>
             <w:tcMar>
-              <w:left w:w="-6" w:type="dxa"/>
+              <w:left w:w="-10" w:type="dxa"/>
             </w:tcMar>
           </w:tcPr>
           <w:p>
@@ -1213,7 +1147,7 @@
         <w:trPr/>
         <w:tc>
           <w:tcPr>
-            <w:tcW w:w="3245" w:type="dxa"/>
+            <w:tcW w:w="3244" w:type="dxa"/>
             <w:tcBorders>
               <w:top w:val="dotted" w:sz="8" w:space="0" w:color="000001"/>
               <w:left w:val="dotted" w:sz="8" w:space="0" w:color="000001"/>
@@ -1222,7 +1156,7 @@
             </w:tcBorders>
             <w:shd w:fill="auto" w:val="clear"/>
             <w:tcMar>
-              <w:left w:w="-6" w:type="dxa"/>
+              <w:left w:w="-10" w:type="dxa"/>
             </w:tcMar>
           </w:tcPr>
           <w:p>
@@ -1250,7 +1184,7 @@
         </w:tc>
         <w:tc>
           <w:tcPr>
-            <w:tcW w:w="4948" w:type="dxa"/>
+            <w:tcW w:w="4949" w:type="dxa"/>
             <w:tcBorders>
               <w:top w:val="dotted" w:sz="8" w:space="0" w:color="000001"/>
               <w:left w:val="dotted" w:sz="8" w:space="0" w:color="000001"/>
@@ -1261,7 +1195,7 @@
             </w:tcBorders>
             <w:shd w:fill="auto" w:val="clear"/>
             <w:tcMar>
-              <w:left w:w="-6" w:type="dxa"/>
+              <w:left w:w="-10" w:type="dxa"/>
             </w:tcMar>
           </w:tcPr>
           <w:p>
@@ -1289,7 +1223,7 @@
         <w:trPr/>
         <w:tc>
           <w:tcPr>
-            <w:tcW w:w="3245" w:type="dxa"/>
+            <w:tcW w:w="3244" w:type="dxa"/>
             <w:tcBorders>
               <w:top w:val="dotted" w:sz="8" w:space="0" w:color="000001"/>
               <w:left w:val="dotted" w:sz="8" w:space="0" w:color="000001"/>
@@ -1298,7 +1232,7 @@
             </w:tcBorders>
             <w:shd w:fill="auto" w:val="clear"/>
             <w:tcMar>
-              <w:left w:w="-6" w:type="dxa"/>
+              <w:left w:w="-10" w:type="dxa"/>
             </w:tcMar>
           </w:tcPr>
           <w:p>
@@ -1326,7 +1260,7 @@
         </w:tc>
         <w:tc>
           <w:tcPr>
-            <w:tcW w:w="4948" w:type="dxa"/>
+            <w:tcW w:w="4949" w:type="dxa"/>
             <w:tcBorders>
               <w:top w:val="dotted" w:sz="8" w:space="0" w:color="000001"/>
               <w:left w:val="dotted" w:sz="8" w:space="0" w:color="000001"/>
@@ -1337,7 +1271,7 @@
             </w:tcBorders>
             <w:shd w:fill="auto" w:val="clear"/>
             <w:tcMar>
-              <w:left w:w="-6" w:type="dxa"/>
+              <w:left w:w="-10" w:type="dxa"/>
             </w:tcMar>
           </w:tcPr>
           <w:p>
@@ -1365,7 +1299,7 @@
         <w:trPr/>
         <w:tc>
           <w:tcPr>
-            <w:tcW w:w="3245" w:type="dxa"/>
+            <w:tcW w:w="3244" w:type="dxa"/>
             <w:tcBorders>
               <w:top w:val="dotted" w:sz="8" w:space="0" w:color="000001"/>
               <w:left w:val="dotted" w:sz="8" w:space="0" w:color="000001"/>
@@ -1374,7 +1308,7 @@
             </w:tcBorders>
             <w:shd w:fill="auto" w:val="clear"/>
             <w:tcMar>
-              <w:left w:w="-6" w:type="dxa"/>
+              <w:left w:w="-10" w:type="dxa"/>
             </w:tcMar>
           </w:tcPr>
           <w:p>
@@ -1402,7 +1336,7 @@
         </w:tc>
         <w:tc>
           <w:tcPr>
-            <w:tcW w:w="4948" w:type="dxa"/>
+            <w:tcW w:w="4949" w:type="dxa"/>
             <w:tcBorders>
               <w:top w:val="dotted" w:sz="8" w:space="0" w:color="000001"/>
               <w:left w:val="dotted" w:sz="8" w:space="0" w:color="000001"/>
@@ -1413,7 +1347,7 @@
             </w:tcBorders>
             <w:shd w:fill="auto" w:val="clear"/>
             <w:tcMar>
-              <w:left w:w="-6" w:type="dxa"/>
+              <w:left w:w="-10" w:type="dxa"/>
             </w:tcMar>
           </w:tcPr>
           <w:p>
@@ -1441,7 +1375,7 @@
         <w:trPr/>
         <w:tc>
           <w:tcPr>
-            <w:tcW w:w="3245" w:type="dxa"/>
+            <w:tcW w:w="3244" w:type="dxa"/>
             <w:tcBorders>
               <w:top w:val="dotted" w:sz="8" w:space="0" w:color="000001"/>
               <w:left w:val="dotted" w:sz="8" w:space="0" w:color="000001"/>
@@ -1450,7 +1384,7 @@
             </w:tcBorders>
             <w:shd w:fill="auto" w:val="clear"/>
             <w:tcMar>
-              <w:left w:w="-6" w:type="dxa"/>
+              <w:left w:w="-10" w:type="dxa"/>
             </w:tcMar>
           </w:tcPr>
           <w:p>
@@ -1479,7 +1413,7 @@
         </w:tc>
         <w:tc>
           <w:tcPr>
-            <w:tcW w:w="4948" w:type="dxa"/>
+            <w:tcW w:w="4949" w:type="dxa"/>
             <w:tcBorders>
               <w:top w:val="dotted" w:sz="8" w:space="0" w:color="000001"/>
               <w:left w:val="dotted" w:sz="8" w:space="0" w:color="000001"/>
@@ -1490,7 +1424,7 @@
             </w:tcBorders>
             <w:shd w:fill="auto" w:val="clear"/>
             <w:tcMar>
-              <w:left w:w="-6" w:type="dxa"/>
+              <w:left w:w="-10" w:type="dxa"/>
             </w:tcMar>
           </w:tcPr>
           <w:p>
@@ -1522,7 +1456,7 @@
         <w:trPr/>
         <w:tc>
           <w:tcPr>
-            <w:tcW w:w="3245" w:type="dxa"/>
+            <w:tcW w:w="3244" w:type="dxa"/>
             <w:tcBorders>
               <w:top w:val="dotted" w:sz="8" w:space="0" w:color="000001"/>
               <w:left w:val="dotted" w:sz="8" w:space="0" w:color="000001"/>
@@ -1531,7 +1465,7 @@
             </w:tcBorders>
             <w:shd w:fill="auto" w:val="clear"/>
             <w:tcMar>
-              <w:left w:w="-6" w:type="dxa"/>
+              <w:left w:w="-10" w:type="dxa"/>
             </w:tcMar>
           </w:tcPr>
           <w:p>
@@ -1557,7 +1491,7 @@
         </w:tc>
         <w:tc>
           <w:tcPr>
-            <w:tcW w:w="4948" w:type="dxa"/>
+            <w:tcW w:w="4949" w:type="dxa"/>
             <w:tcBorders>
               <w:top w:val="dotted" w:sz="8" w:space="0" w:color="000001"/>
               <w:left w:val="dotted" w:sz="8" w:space="0" w:color="000001"/>
@@ -1568,7 +1502,7 @@
             </w:tcBorders>
             <w:shd w:fill="auto" w:val="clear"/>
             <w:tcMar>
-              <w:left w:w="-6" w:type="dxa"/>
+              <w:left w:w="-10" w:type="dxa"/>
             </w:tcMar>
           </w:tcPr>
           <w:p>
@@ -1596,7 +1530,7 @@
         <w:trPr/>
         <w:tc>
           <w:tcPr>
-            <w:tcW w:w="3245" w:type="dxa"/>
+            <w:tcW w:w="3244" w:type="dxa"/>
             <w:tcBorders>
               <w:top w:val="dotted" w:sz="8" w:space="0" w:color="000001"/>
               <w:left w:val="dotted" w:sz="8" w:space="0" w:color="000001"/>
@@ -1605,7 +1539,7 @@
             </w:tcBorders>
             <w:shd w:fill="auto" w:val="clear"/>
             <w:tcMar>
-              <w:left w:w="-6" w:type="dxa"/>
+              <w:left w:w="-10" w:type="dxa"/>
             </w:tcMar>
           </w:tcPr>
           <w:p>
@@ -1631,7 +1565,7 @@
         </w:tc>
         <w:tc>
           <w:tcPr>
-            <w:tcW w:w="4948" w:type="dxa"/>
+            <w:tcW w:w="4949" w:type="dxa"/>
             <w:tcBorders>
               <w:top w:val="dotted" w:sz="8" w:space="0" w:color="000001"/>
               <w:left w:val="dotted" w:sz="8" w:space="0" w:color="000001"/>
@@ -1642,7 +1576,7 @@
             </w:tcBorders>
             <w:shd w:fill="auto" w:val="clear"/>
             <w:tcMar>
-              <w:left w:w="-6" w:type="dxa"/>
+              <w:left w:w="-10" w:type="dxa"/>
             </w:tcMar>
           </w:tcPr>
           <w:p>
@@ -1670,15 +1604,16 @@
         <w:trPr/>
         <w:tc>
           <w:tcPr>
-            <w:tcW w:w="3245" w:type="dxa"/>
-            <w:tcBorders>
+            <w:tcW w:w="3244" w:type="dxa"/>
+            <w:tcBorders>
+              <w:top w:val="dotted" w:sz="8" w:space="0" w:color="000001"/>
               <w:left w:val="dotted" w:sz="8" w:space="0" w:color="000001"/>
               <w:bottom w:val="dotted" w:sz="8" w:space="0" w:color="000001"/>
               <w:insideH w:val="dotted" w:sz="8" w:space="0" w:color="000001"/>
             </w:tcBorders>
             <w:shd w:fill="auto" w:val="clear"/>
             <w:tcMar>
-              <w:left w:w="-6" w:type="dxa"/>
+              <w:left w:w="-10" w:type="dxa"/>
             </w:tcMar>
           </w:tcPr>
           <w:p>
@@ -1706,8 +1641,9 @@
         </w:tc>
         <w:tc>
           <w:tcPr>
-            <w:tcW w:w="4948" w:type="dxa"/>
-            <w:tcBorders>
+            <w:tcW w:w="4949" w:type="dxa"/>
+            <w:tcBorders>
+              <w:top w:val="dotted" w:sz="8" w:space="0" w:color="000001"/>
               <w:left w:val="dotted" w:sz="8" w:space="0" w:color="000001"/>
               <w:bottom w:val="dotted" w:sz="8" w:space="0" w:color="000001"/>
               <w:right w:val="dotted" w:sz="8" w:space="0" w:color="000001"/>
@@ -1716,7 +1652,7 @@
             </w:tcBorders>
             <w:shd w:fill="auto" w:val="clear"/>
             <w:tcMar>
-              <w:left w:w="-6" w:type="dxa"/>
+              <w:left w:w="-10" w:type="dxa"/>
             </w:tcMar>
           </w:tcPr>
           <w:p>
@@ -1753,15 +1689,16 @@
         <w:trPr/>
         <w:tc>
           <w:tcPr>
-            <w:tcW w:w="3245" w:type="dxa"/>
-            <w:tcBorders>
+            <w:tcW w:w="3244" w:type="dxa"/>
+            <w:tcBorders>
+              <w:top w:val="dotted" w:sz="8" w:space="0" w:color="000001"/>
               <w:left w:val="dotted" w:sz="8" w:space="0" w:color="000001"/>
               <w:bottom w:val="dotted" w:sz="8" w:space="0" w:color="000001"/>
               <w:insideH w:val="dotted" w:sz="8" w:space="0" w:color="000001"/>
             </w:tcBorders>
             <w:shd w:fill="auto" w:val="clear"/>
             <w:tcMar>
-              <w:left w:w="-6" w:type="dxa"/>
+              <w:left w:w="-10" w:type="dxa"/>
             </w:tcMar>
           </w:tcPr>
           <w:p>
@@ -1789,8 +1726,9 @@
         </w:tc>
         <w:tc>
           <w:tcPr>
-            <w:tcW w:w="4948" w:type="dxa"/>
-            <w:tcBorders>
+            <w:tcW w:w="4949" w:type="dxa"/>
+            <w:tcBorders>
+              <w:top w:val="dotted" w:sz="8" w:space="0" w:color="000001"/>
               <w:left w:val="dotted" w:sz="8" w:space="0" w:color="000001"/>
               <w:bottom w:val="dotted" w:sz="8" w:space="0" w:color="000001"/>
               <w:right w:val="dotted" w:sz="8" w:space="0" w:color="000001"/>
@@ -1799,7 +1737,7 @@
             </w:tcBorders>
             <w:shd w:fill="auto" w:val="clear"/>
             <w:tcMar>
-              <w:left w:w="-6" w:type="dxa"/>
+              <w:left w:w="-10" w:type="dxa"/>
             </w:tcMar>
           </w:tcPr>
           <w:p>
@@ -1929,17 +1867,7 @@
                                 <w:sz w:val="52"/>
                                 <w:szCs w:val="48"/>
                               </w:rPr>
-                              <w:t xml:space="preserve"> </w:t>
-                            </w:r>
-                            <w:r>
-                              <w:rPr>
-                                <w:b/>
-                                <w:bCs/>
-                                <w:color w:val="00000A"/>
-                                <w:sz w:val="52"/>
-                                <w:szCs w:val="48"/>
-                              </w:rPr>
-                              <w:t>twice</w:t>
+                              <w:t xml:space="preserve"> twice</w:t>
                             </w:r>
                           </w:p>
                           <w:p>
@@ -2044,17 +1972,7 @@
                           <w:sz w:val="52"/>
                           <w:szCs w:val="48"/>
                         </w:rPr>
-                        <w:t xml:space="preserve"> </w:t>
-                      </w:r>
-                      <w:r>
-                        <w:rPr>
-                          <w:b/>
-                          <w:bCs/>
-                          <w:color w:val="00000A"/>
-                          <w:sz w:val="52"/>
-                          <w:szCs w:val="48"/>
-                        </w:rPr>
-                        <w:t>twice</w:t>
+                        <w:t xml:space="preserve"> twice</w:t>
                       </w:r>
                     </w:p>
                     <w:p>
@@ -2109,7 +2027,926 @@
       <w:tblPr>
         <w:tblW w:w="3334" w:type="dxa"/>
         <w:jc w:val="left"/>
-        <w:tblInd w:w="947" w:type="dxa"/>
+        <w:tblInd w:w="944" w:type="dxa"/>
+        <w:tblBorders>
+          <w:top w:val="single" w:sz="2" w:space="0" w:color="000001"/>
+          <w:left w:val="single" w:sz="2" w:space="0" w:color="000001"/>
+          <w:bottom w:val="single" w:sz="2" w:space="0" w:color="000001"/>
+          <w:insideH w:val="single" w:sz="2" w:space="0" w:color="000001"/>
+        </w:tblBorders>
+        <w:tblCellMar>
+          <w:top w:w="55" w:type="dxa"/>
+          <w:left w:w="33" w:type="dxa"/>
+          <w:bottom w:w="55" w:type="dxa"/>
+          <w:right w:w="55" w:type="dxa"/>
+        </w:tblCellMar>
+      </w:tblPr>
+      <w:tblGrid>
+        <w:gridCol w:w="807"/>
+        <w:gridCol w:w="901"/>
+        <w:gridCol w:w="1626"/>
+      </w:tblGrid>
+      <w:tr>
+        <w:trPr/>
+        <w:tc>
+          <w:tcPr>
+            <w:tcW w:w="807" w:type="dxa"/>
+            <w:tcBorders>
+              <w:top w:val="single" w:sz="2" w:space="0" w:color="000001"/>
+              <w:left w:val="single" w:sz="2" w:space="0" w:color="000001"/>
+              <w:bottom w:val="single" w:sz="2" w:space="0" w:color="000001"/>
+              <w:insideH w:val="single" w:sz="2" w:space="0" w:color="000001"/>
+            </w:tcBorders>
+            <w:shd w:fill="auto" w:val="clear"/>
+            <w:tcMar>
+              <w:left w:w="33" w:type="dxa"/>
+            </w:tcMar>
+          </w:tcPr>
+          <w:p>
+            <w:pPr>
+              <w:pStyle w:val="TableContents"/>
+              <w:rPr>
+                <w:b/>
+                <w:b/>
+                <w:bCs/>
+              </w:rPr>
+            </w:pPr>
+            <w:r>
+              <w:rPr>
+                <w:b/>
+                <w:bCs/>
+              </w:rPr>
+              <w:t>Mode</w:t>
+            </w:r>
+            <w:r/>
+          </w:p>
+        </w:tc>
+        <w:tc>
+          <w:tcPr>
+            <w:tcW w:w="901" w:type="dxa"/>
+            <w:tcBorders>
+              <w:top w:val="single" w:sz="2" w:space="0" w:color="000001"/>
+              <w:left w:val="single" w:sz="2" w:space="0" w:color="000001"/>
+              <w:bottom w:val="single" w:sz="2" w:space="0" w:color="000001"/>
+              <w:insideH w:val="single" w:sz="2" w:space="0" w:color="000001"/>
+            </w:tcBorders>
+            <w:shd w:fill="auto" w:val="clear"/>
+            <w:tcMar>
+              <w:left w:w="33" w:type="dxa"/>
+            </w:tcMar>
+          </w:tcPr>
+          <w:p>
+            <w:pPr>
+              <w:pStyle w:val="TableContents"/>
+              <w:rPr>
+                <w:b/>
+                <w:b/>
+                <w:bCs/>
+              </w:rPr>
+            </w:pPr>
+            <w:r>
+              <w:rPr>
+                <w:b/>
+                <w:bCs/>
+              </w:rPr>
+              <w:t>focused</w:t>
+            </w:r>
+            <w:r/>
+          </w:p>
+        </w:tc>
+        <w:tc>
+          <w:tcPr>
+            <w:tcW w:w="1626" w:type="dxa"/>
+            <w:tcBorders>
+              <w:top w:val="single" w:sz="2" w:space="0" w:color="000001"/>
+              <w:left w:val="single" w:sz="2" w:space="0" w:color="000001"/>
+              <w:bottom w:val="single" w:sz="2" w:space="0" w:color="000001"/>
+              <w:right w:val="single" w:sz="2" w:space="0" w:color="000001"/>
+              <w:insideH w:val="single" w:sz="2" w:space="0" w:color="000001"/>
+              <w:insideV w:val="single" w:sz="2" w:space="0" w:color="000001"/>
+            </w:tcBorders>
+            <w:shd w:fill="auto" w:val="clear"/>
+            <w:tcMar>
+              <w:left w:w="33" w:type="dxa"/>
+            </w:tcMar>
+          </w:tcPr>
+          <w:p>
+            <w:pPr>
+              <w:pStyle w:val="TableContents"/>
+              <w:rPr>
+                <w:b/>
+                <w:b/>
+                <w:bCs/>
+              </w:rPr>
+            </w:pPr>
+            <w:r>
+              <w:rPr>
+                <w:b/>
+                <w:bCs/>
+              </w:rPr>
+              <w:t>energy range</w:t>
+            </w:r>
+            <w:r/>
+          </w:p>
+        </w:tc>
+      </w:tr>
+      <w:tr>
+        <w:trPr/>
+        <w:tc>
+          <w:tcPr>
+            <w:tcW w:w="807" w:type="dxa"/>
+            <w:tcBorders>
+              <w:top w:val="single" w:sz="2" w:space="0" w:color="000001"/>
+              <w:left w:val="single" w:sz="2" w:space="0" w:color="000001"/>
+              <w:bottom w:val="single" w:sz="2" w:space="0" w:color="000001"/>
+              <w:insideH w:val="single" w:sz="2" w:space="0" w:color="000001"/>
+            </w:tcBorders>
+            <w:shd w:fill="auto" w:val="clear"/>
+            <w:tcMar>
+              <w:left w:w="33" w:type="dxa"/>
+            </w:tcMar>
+          </w:tcPr>
+          <w:p>
+            <w:pPr>
+              <w:pStyle w:val="TableContents"/>
+              <w:jc w:val="center"/>
+              <w:rPr>
+                <w:sz w:val="24"/>
+                <w:sz w:val="24"/>
+                <w:szCs w:val="24"/>
+                <w:rFonts w:ascii="Liberation Serif" w:hAnsi="Liberation Serif" w:eastAsia="Droid Sans Fallback" w:cs="FreeSans"/>
+                <w:color w:val="00000A"/>
+                <w:lang w:val="en-US" w:eastAsia="zh-CN" w:bidi="hi-IN"/>
+              </w:rPr>
+            </w:pPr>
+            <w:r>
+              <w:rPr/>
+              <w:t>A</w:t>
+            </w:r>
+            <w:r/>
+          </w:p>
+        </w:tc>
+        <w:tc>
+          <w:tcPr>
+            <w:tcW w:w="901" w:type="dxa"/>
+            <w:tcBorders>
+              <w:top w:val="single" w:sz="2" w:space="0" w:color="000001"/>
+              <w:left w:val="single" w:sz="2" w:space="0" w:color="000001"/>
+              <w:bottom w:val="single" w:sz="2" w:space="0" w:color="000001"/>
+              <w:insideH w:val="single" w:sz="2" w:space="0" w:color="000001"/>
+            </w:tcBorders>
+            <w:shd w:fill="auto" w:val="clear"/>
+            <w:tcMar>
+              <w:left w:w="33" w:type="dxa"/>
+            </w:tcMar>
+          </w:tcPr>
+          <w:p>
+            <w:pPr>
+              <w:pStyle w:val="TableContents"/>
+              <w:jc w:val="center"/>
+            </w:pPr>
+            <w:r>
+              <w:rPr>
+                <w:rFonts w:eastAsia="Droid Sans Fallback" w:cs="FreeSans" w:ascii="Dingbats" w:hAnsi="Dingbats"/>
+                <w:b/>
+                <w:bCs/>
+              </w:rPr>
+              <w:t>4</w:t>
+            </w:r>
+            <w:r/>
+          </w:p>
+        </w:tc>
+        <w:tc>
+          <w:tcPr>
+            <w:tcW w:w="1626" w:type="dxa"/>
+            <w:tcBorders>
+              <w:top w:val="single" w:sz="2" w:space="0" w:color="000001"/>
+              <w:left w:val="single" w:sz="2" w:space="0" w:color="000001"/>
+              <w:bottom w:val="single" w:sz="2" w:space="0" w:color="000001"/>
+              <w:right w:val="single" w:sz="2" w:space="0" w:color="000001"/>
+              <w:insideH w:val="single" w:sz="2" w:space="0" w:color="000001"/>
+              <w:insideV w:val="single" w:sz="2" w:space="0" w:color="000001"/>
+            </w:tcBorders>
+            <w:shd w:fill="auto" w:val="clear"/>
+            <w:tcMar>
+              <w:left w:w="33" w:type="dxa"/>
+            </w:tcMar>
+          </w:tcPr>
+          <w:p>
+            <w:pPr>
+              <w:pStyle w:val="TableContents"/>
+            </w:pPr>
+            <w:r>
+              <w:rPr/>
+              <w:t>8keV and up</w:t>
+            </w:r>
+            <w:r/>
+          </w:p>
+        </w:tc>
+      </w:tr>
+      <w:tr>
+        <w:trPr/>
+        <w:tc>
+          <w:tcPr>
+            <w:tcW w:w="807" w:type="dxa"/>
+            <w:tcBorders>
+              <w:top w:val="single" w:sz="2" w:space="0" w:color="000001"/>
+              <w:left w:val="single" w:sz="2" w:space="0" w:color="000001"/>
+              <w:bottom w:val="single" w:sz="2" w:space="0" w:color="000001"/>
+              <w:insideH w:val="single" w:sz="2" w:space="0" w:color="000001"/>
+            </w:tcBorders>
+            <w:shd w:fill="auto" w:val="clear"/>
+            <w:tcMar>
+              <w:left w:w="33" w:type="dxa"/>
+            </w:tcMar>
+          </w:tcPr>
+          <w:p>
+            <w:pPr>
+              <w:pStyle w:val="TableContents"/>
+              <w:jc w:val="center"/>
+              <w:rPr>
+                <w:sz w:val="24"/>
+                <w:sz w:val="24"/>
+                <w:szCs w:val="24"/>
+                <w:rFonts w:ascii="Liberation Serif" w:hAnsi="Liberation Serif" w:eastAsia="Droid Sans Fallback" w:cs="FreeSans"/>
+                <w:color w:val="00000A"/>
+                <w:lang w:val="en-US" w:eastAsia="zh-CN" w:bidi="hi-IN"/>
+              </w:rPr>
+            </w:pPr>
+            <w:r>
+              <w:rPr/>
+              <w:t>B</w:t>
+            </w:r>
+            <w:r/>
+          </w:p>
+        </w:tc>
+        <w:tc>
+          <w:tcPr>
+            <w:tcW w:w="901" w:type="dxa"/>
+            <w:tcBorders>
+              <w:top w:val="single" w:sz="2" w:space="0" w:color="000001"/>
+              <w:left w:val="single" w:sz="2" w:space="0" w:color="000001"/>
+              <w:bottom w:val="single" w:sz="2" w:space="0" w:color="000001"/>
+              <w:insideH w:val="single" w:sz="2" w:space="0" w:color="000001"/>
+            </w:tcBorders>
+            <w:shd w:fill="auto" w:val="clear"/>
+            <w:tcMar>
+              <w:left w:w="33" w:type="dxa"/>
+            </w:tcMar>
+          </w:tcPr>
+          <w:p>
+            <w:pPr>
+              <w:pStyle w:val="TableContents"/>
+              <w:jc w:val="center"/>
+            </w:pPr>
+            <w:r>
+              <w:rPr>
+                <w:rFonts w:eastAsia="Droid Sans Fallback" w:cs="FreeSans" w:ascii="Dingbats" w:hAnsi="Dingbats"/>
+                <w:b/>
+                <w:bCs/>
+              </w:rPr>
+              <w:t>4</w:t>
+            </w:r>
+            <w:r/>
+          </w:p>
+        </w:tc>
+        <w:tc>
+          <w:tcPr>
+            <w:tcW w:w="1626" w:type="dxa"/>
+            <w:tcBorders>
+              <w:top w:val="single" w:sz="2" w:space="0" w:color="000001"/>
+              <w:left w:val="single" w:sz="2" w:space="0" w:color="000001"/>
+              <w:bottom w:val="single" w:sz="2" w:space="0" w:color="000001"/>
+              <w:right w:val="single" w:sz="2" w:space="0" w:color="000001"/>
+              <w:insideH w:val="single" w:sz="2" w:space="0" w:color="000001"/>
+              <w:insideV w:val="single" w:sz="2" w:space="0" w:color="000001"/>
+            </w:tcBorders>
+            <w:shd w:fill="auto" w:val="clear"/>
+            <w:tcMar>
+              <w:left w:w="33" w:type="dxa"/>
+            </w:tcMar>
+          </w:tcPr>
+          <w:p>
+            <w:pPr>
+              <w:pStyle w:val="TableContents"/>
+            </w:pPr>
+            <w:r>
+              <w:rPr/>
+              <w:t>6keV to 8keV</w:t>
+            </w:r>
+            <w:r/>
+          </w:p>
+        </w:tc>
+      </w:tr>
+      <w:tr>
+        <w:trPr/>
+        <w:tc>
+          <w:tcPr>
+            <w:tcW w:w="807" w:type="dxa"/>
+            <w:tcBorders>
+              <w:top w:val="single" w:sz="2" w:space="0" w:color="000001"/>
+              <w:left w:val="single" w:sz="2" w:space="0" w:color="000001"/>
+              <w:bottom w:val="single" w:sz="2" w:space="0" w:color="000001"/>
+              <w:insideH w:val="single" w:sz="2" w:space="0" w:color="000001"/>
+            </w:tcBorders>
+            <w:shd w:fill="auto" w:val="clear"/>
+            <w:tcMar>
+              <w:left w:w="33" w:type="dxa"/>
+            </w:tcMar>
+          </w:tcPr>
+          <w:p>
+            <w:pPr>
+              <w:pStyle w:val="TableContents"/>
+              <w:jc w:val="center"/>
+              <w:rPr>
+                <w:sz w:val="24"/>
+                <w:sz w:val="24"/>
+                <w:szCs w:val="24"/>
+                <w:rFonts w:ascii="Liberation Serif" w:hAnsi="Liberation Serif" w:eastAsia="Droid Sans Fallback" w:cs="FreeSans"/>
+                <w:color w:val="00000A"/>
+                <w:lang w:val="en-US" w:eastAsia="zh-CN" w:bidi="hi-IN"/>
+              </w:rPr>
+            </w:pPr>
+            <w:r>
+              <w:rPr/>
+              <w:t>C</w:t>
+            </w:r>
+            <w:r/>
+          </w:p>
+        </w:tc>
+        <w:tc>
+          <w:tcPr>
+            <w:tcW w:w="901" w:type="dxa"/>
+            <w:tcBorders>
+              <w:top w:val="single" w:sz="2" w:space="0" w:color="000001"/>
+              <w:left w:val="single" w:sz="2" w:space="0" w:color="000001"/>
+              <w:bottom w:val="single" w:sz="2" w:space="0" w:color="000001"/>
+              <w:insideH w:val="single" w:sz="2" w:space="0" w:color="000001"/>
+            </w:tcBorders>
+            <w:shd w:fill="auto" w:val="clear"/>
+            <w:tcMar>
+              <w:left w:w="33" w:type="dxa"/>
+            </w:tcMar>
+          </w:tcPr>
+          <w:p>
+            <w:pPr>
+              <w:pStyle w:val="TableContents"/>
+              <w:jc w:val="center"/>
+            </w:pPr>
+            <w:r>
+              <w:rPr>
+                <w:rFonts w:eastAsia="Droid Sans Fallback" w:cs="FreeSans" w:ascii="Dingbats" w:hAnsi="Dingbats"/>
+                <w:b/>
+                <w:bCs/>
+              </w:rPr>
+              <w:t>4</w:t>
+            </w:r>
+            <w:r/>
+          </w:p>
+        </w:tc>
+        <w:tc>
+          <w:tcPr>
+            <w:tcW w:w="1626" w:type="dxa"/>
+            <w:tcBorders>
+              <w:top w:val="single" w:sz="2" w:space="0" w:color="000001"/>
+              <w:left w:val="single" w:sz="2" w:space="0" w:color="000001"/>
+              <w:bottom w:val="single" w:sz="2" w:space="0" w:color="000001"/>
+              <w:right w:val="single" w:sz="2" w:space="0" w:color="000001"/>
+              <w:insideH w:val="single" w:sz="2" w:space="0" w:color="000001"/>
+              <w:insideV w:val="single" w:sz="2" w:space="0" w:color="000001"/>
+            </w:tcBorders>
+            <w:shd w:fill="auto" w:val="clear"/>
+            <w:tcMar>
+              <w:left w:w="33" w:type="dxa"/>
+            </w:tcMar>
+          </w:tcPr>
+          <w:p>
+            <w:pPr>
+              <w:pStyle w:val="TableContents"/>
+            </w:pPr>
+            <w:r>
+              <w:rPr/>
+              <w:t>below 6 keV</w:t>
+            </w:r>
+            <w:r/>
+          </w:p>
+        </w:tc>
+      </w:tr>
+      <w:tr>
+        <w:trPr/>
+        <w:tc>
+          <w:tcPr>
+            <w:tcW w:w="807" w:type="dxa"/>
+            <w:tcBorders>
+              <w:top w:val="single" w:sz="2" w:space="0" w:color="000001"/>
+              <w:left w:val="single" w:sz="2" w:space="0" w:color="000001"/>
+              <w:bottom w:val="single" w:sz="2" w:space="0" w:color="000001"/>
+              <w:insideH w:val="single" w:sz="2" w:space="0" w:color="000001"/>
+            </w:tcBorders>
+            <w:shd w:fill="auto" w:val="clear"/>
+            <w:tcMar>
+              <w:left w:w="33" w:type="dxa"/>
+            </w:tcMar>
+          </w:tcPr>
+          <w:p>
+            <w:pPr>
+              <w:pStyle w:val="TableContents"/>
+              <w:jc w:val="center"/>
+              <w:rPr>
+                <w:sz w:val="24"/>
+                <w:sz w:val="24"/>
+                <w:szCs w:val="24"/>
+                <w:rFonts w:ascii="Liberation Serif" w:hAnsi="Liberation Serif" w:eastAsia="Droid Sans Fallback" w:cs="FreeSans"/>
+                <w:color w:val="00000A"/>
+                <w:lang w:val="en-US" w:eastAsia="zh-CN" w:bidi="hi-IN"/>
+              </w:rPr>
+            </w:pPr>
+            <w:r>
+              <w:rPr/>
+              <w:t>D</w:t>
+            </w:r>
+            <w:r/>
+          </w:p>
+        </w:tc>
+        <w:tc>
+          <w:tcPr>
+            <w:tcW w:w="901" w:type="dxa"/>
+            <w:tcBorders>
+              <w:top w:val="single" w:sz="2" w:space="0" w:color="000001"/>
+              <w:left w:val="single" w:sz="2" w:space="0" w:color="000001"/>
+              <w:bottom w:val="single" w:sz="2" w:space="0" w:color="000001"/>
+              <w:insideH w:val="single" w:sz="2" w:space="0" w:color="000001"/>
+            </w:tcBorders>
+            <w:shd w:fill="auto" w:val="clear"/>
+            <w:tcMar>
+              <w:left w:w="33" w:type="dxa"/>
+            </w:tcMar>
+          </w:tcPr>
+          <w:p>
+            <w:pPr>
+              <w:pStyle w:val="TableContents"/>
+              <w:jc w:val="center"/>
+            </w:pPr>
+            <w:r>
+              <w:rPr>
+                <w:rFonts w:eastAsia="Droid Sans Fallback" w:cs="FreeSans" w:ascii="Dingbats" w:hAnsi="Dingbats"/>
+              </w:rPr>
+              <w:t>7</w:t>
+            </w:r>
+            <w:r/>
+          </w:p>
+        </w:tc>
+        <w:tc>
+          <w:tcPr>
+            <w:tcW w:w="1626" w:type="dxa"/>
+            <w:tcBorders>
+              <w:top w:val="single" w:sz="2" w:space="0" w:color="000001"/>
+              <w:left w:val="single" w:sz="2" w:space="0" w:color="000001"/>
+              <w:bottom w:val="single" w:sz="2" w:space="0" w:color="000001"/>
+              <w:right w:val="single" w:sz="2" w:space="0" w:color="000001"/>
+              <w:insideH w:val="single" w:sz="2" w:space="0" w:color="000001"/>
+              <w:insideV w:val="single" w:sz="2" w:space="0" w:color="000001"/>
+            </w:tcBorders>
+            <w:shd w:fill="auto" w:val="clear"/>
+            <w:tcMar>
+              <w:left w:w="33" w:type="dxa"/>
+            </w:tcMar>
+          </w:tcPr>
+          <w:p>
+            <w:pPr>
+              <w:pStyle w:val="TableContents"/>
+            </w:pPr>
+            <w:r>
+              <w:rPr/>
+              <w:t>8keV and up</w:t>
+            </w:r>
+            <w:r/>
+          </w:p>
+        </w:tc>
+      </w:tr>
+      <w:tr>
+        <w:trPr/>
+        <w:tc>
+          <w:tcPr>
+            <w:tcW w:w="807" w:type="dxa"/>
+            <w:tcBorders>
+              <w:top w:val="single" w:sz="2" w:space="0" w:color="000001"/>
+              <w:left w:val="single" w:sz="2" w:space="0" w:color="000001"/>
+              <w:bottom w:val="single" w:sz="2" w:space="0" w:color="000001"/>
+              <w:insideH w:val="single" w:sz="2" w:space="0" w:color="000001"/>
+            </w:tcBorders>
+            <w:shd w:fill="auto" w:val="clear"/>
+            <w:tcMar>
+              <w:left w:w="33" w:type="dxa"/>
+            </w:tcMar>
+          </w:tcPr>
+          <w:p>
+            <w:pPr>
+              <w:pStyle w:val="TableContents"/>
+              <w:jc w:val="center"/>
+              <w:rPr>
+                <w:sz w:val="24"/>
+                <w:sz w:val="24"/>
+                <w:szCs w:val="24"/>
+                <w:rFonts w:ascii="Liberation Serif" w:hAnsi="Liberation Serif" w:eastAsia="Droid Sans Fallback" w:cs="FreeSans"/>
+                <w:color w:val="00000A"/>
+                <w:lang w:val="en-US" w:eastAsia="zh-CN" w:bidi="hi-IN"/>
+              </w:rPr>
+            </w:pPr>
+            <w:r>
+              <w:rPr/>
+              <w:t>E</w:t>
+            </w:r>
+            <w:r/>
+          </w:p>
+        </w:tc>
+        <w:tc>
+          <w:tcPr>
+            <w:tcW w:w="901" w:type="dxa"/>
+            <w:tcBorders>
+              <w:top w:val="single" w:sz="2" w:space="0" w:color="000001"/>
+              <w:left w:val="single" w:sz="2" w:space="0" w:color="000001"/>
+              <w:bottom w:val="single" w:sz="2" w:space="0" w:color="000001"/>
+              <w:insideH w:val="single" w:sz="2" w:space="0" w:color="000001"/>
+            </w:tcBorders>
+            <w:shd w:fill="auto" w:val="clear"/>
+            <w:tcMar>
+              <w:left w:w="33" w:type="dxa"/>
+            </w:tcMar>
+          </w:tcPr>
+          <w:p>
+            <w:pPr>
+              <w:pStyle w:val="TableContents"/>
+              <w:jc w:val="center"/>
+            </w:pPr>
+            <w:r>
+              <w:rPr>
+                <w:rFonts w:eastAsia="Droid Sans Fallback" w:cs="FreeSans" w:ascii="Dingbats" w:hAnsi="Dingbats"/>
+              </w:rPr>
+              <w:t>7</w:t>
+            </w:r>
+            <w:r/>
+          </w:p>
+        </w:tc>
+        <w:tc>
+          <w:tcPr>
+            <w:tcW w:w="1626" w:type="dxa"/>
+            <w:tcBorders>
+              <w:top w:val="single" w:sz="2" w:space="0" w:color="000001"/>
+              <w:left w:val="single" w:sz="2" w:space="0" w:color="000001"/>
+              <w:bottom w:val="single" w:sz="2" w:space="0" w:color="000001"/>
+              <w:right w:val="single" w:sz="2" w:space="0" w:color="000001"/>
+              <w:insideH w:val="single" w:sz="2" w:space="0" w:color="000001"/>
+              <w:insideV w:val="single" w:sz="2" w:space="0" w:color="000001"/>
+            </w:tcBorders>
+            <w:shd w:fill="auto" w:val="clear"/>
+            <w:tcMar>
+              <w:left w:w="33" w:type="dxa"/>
+            </w:tcMar>
+          </w:tcPr>
+          <w:p>
+            <w:pPr>
+              <w:pStyle w:val="TableContents"/>
+            </w:pPr>
+            <w:r>
+              <w:rPr/>
+              <w:t>6keV to 8keV</w:t>
+            </w:r>
+            <w:r/>
+          </w:p>
+        </w:tc>
+      </w:tr>
+      <w:tr>
+        <w:trPr/>
+        <w:tc>
+          <w:tcPr>
+            <w:tcW w:w="807" w:type="dxa"/>
+            <w:tcBorders>
+              <w:top w:val="single" w:sz="2" w:space="0" w:color="000001"/>
+              <w:left w:val="single" w:sz="2" w:space="0" w:color="000001"/>
+              <w:bottom w:val="single" w:sz="2" w:space="0" w:color="000001"/>
+              <w:insideH w:val="single" w:sz="2" w:space="0" w:color="000001"/>
+            </w:tcBorders>
+            <w:shd w:fill="auto" w:val="clear"/>
+            <w:tcMar>
+              <w:left w:w="33" w:type="dxa"/>
+            </w:tcMar>
+          </w:tcPr>
+          <w:p>
+            <w:pPr>
+              <w:pStyle w:val="TableContents"/>
+              <w:jc w:val="center"/>
+              <w:rPr>
+                <w:sz w:val="24"/>
+                <w:sz w:val="24"/>
+                <w:szCs w:val="24"/>
+                <w:rFonts w:ascii="Liberation Serif" w:hAnsi="Liberation Serif" w:eastAsia="Droid Sans Fallback" w:cs="FreeSans"/>
+                <w:color w:val="00000A"/>
+                <w:lang w:val="en-US" w:eastAsia="zh-CN" w:bidi="hi-IN"/>
+              </w:rPr>
+            </w:pPr>
+            <w:r>
+              <w:rPr/>
+              <w:t>F</w:t>
+            </w:r>
+            <w:r/>
+          </w:p>
+        </w:tc>
+        <w:tc>
+          <w:tcPr>
+            <w:tcW w:w="901" w:type="dxa"/>
+            <w:tcBorders>
+              <w:top w:val="single" w:sz="2" w:space="0" w:color="000001"/>
+              <w:left w:val="single" w:sz="2" w:space="0" w:color="000001"/>
+              <w:bottom w:val="single" w:sz="2" w:space="0" w:color="000001"/>
+              <w:insideH w:val="single" w:sz="2" w:space="0" w:color="000001"/>
+            </w:tcBorders>
+            <w:shd w:fill="auto" w:val="clear"/>
+            <w:tcMar>
+              <w:left w:w="33" w:type="dxa"/>
+            </w:tcMar>
+          </w:tcPr>
+          <w:p>
+            <w:pPr>
+              <w:pStyle w:val="TableContents"/>
+              <w:jc w:val="center"/>
+            </w:pPr>
+            <w:r>
+              <w:rPr>
+                <w:rFonts w:eastAsia="Droid Sans Fallback" w:cs="FreeSans" w:ascii="Dingbats" w:hAnsi="Dingbats"/>
+              </w:rPr>
+              <w:t>7</w:t>
+            </w:r>
+            <w:r/>
+          </w:p>
+        </w:tc>
+        <w:tc>
+          <w:tcPr>
+            <w:tcW w:w="1626" w:type="dxa"/>
+            <w:tcBorders>
+              <w:top w:val="single" w:sz="2" w:space="0" w:color="000001"/>
+              <w:left w:val="single" w:sz="2" w:space="0" w:color="000001"/>
+              <w:bottom w:val="single" w:sz="2" w:space="0" w:color="000001"/>
+              <w:right w:val="single" w:sz="2" w:space="0" w:color="000001"/>
+              <w:insideH w:val="single" w:sz="2" w:space="0" w:color="000001"/>
+              <w:insideV w:val="single" w:sz="2" w:space="0" w:color="000001"/>
+            </w:tcBorders>
+            <w:shd w:fill="auto" w:val="clear"/>
+            <w:tcMar>
+              <w:left w:w="33" w:type="dxa"/>
+            </w:tcMar>
+          </w:tcPr>
+          <w:p>
+            <w:pPr>
+              <w:pStyle w:val="TableContents"/>
+            </w:pPr>
+            <w:r>
+              <w:rPr/>
+              <w:t>below 6 keV</w:t>
+            </w:r>
+            <w:r/>
+          </w:p>
+        </w:tc>
+      </w:tr>
+    </w:tbl>
+    <w:p>
+      <w:pPr>
+        <w:pStyle w:val="Normal"/>
+      </w:pPr>
+      <w:r>
+        <w:rPr/>
+      </w:r>
+      <w:r/>
+    </w:p>
+    <w:p>
+      <w:pPr>
+        <w:pStyle w:val="Normal"/>
+      </w:pPr>
+      <w:r>
+        <w:rPr/>
+      </w:r>
+      <w:r/>
+    </w:p>
+    <w:p>
+      <w:pPr>
+        <w:pStyle w:val="Normal"/>
+      </w:pPr>
+      <w:r>
+        <w:rPr/>
+      </w:r>
+      <w:r/>
+    </w:p>
+    <w:p>
+      <w:pPr>
+        <w:pStyle w:val="Normal"/>
+      </w:pPr>
+      <w:r>
+        <w:rPr/>
+      </w:r>
+      <w:r/>
+    </w:p>
+    <w:p>
+      <w:pPr>
+        <w:pStyle w:val="Normal"/>
+        <w:ind w:left="709" w:hanging="0"/>
+        <w:rPr>
+          <w:sz w:val="26"/>
+          <w:b/>
+          <w:sz w:val="26"/>
+          <w:b/>
+          <w:szCs w:val="26"/>
+          <w:bCs/>
+          <w:rFonts w:ascii="Droid Sans" w:hAnsi="Droid Sans" w:eastAsia="Droid Sans Fallback" w:cs="FreeSans"/>
+          <w:color w:val="00000A"/>
+          <w:lang w:val="en-US" w:eastAsia="zh-CN" w:bidi="hi-IN"/>
+        </w:rPr>
+      </w:pPr>
+      <w:r>
+        <w:rPr>
+          <w:rFonts w:ascii="Droid Sans" w:hAnsi="Droid Sans"/>
+          <w:b/>
+          <w:bCs/>
+          <w:sz w:val="26"/>
+          <w:szCs w:val="26"/>
+        </w:rPr>
+        <w:t>Slits3 coordinated motions:</w:t>
+      </w:r>
+      <w:r/>
+    </w:p>
+    <w:p>
+      <w:pPr>
+        <w:pStyle w:val="Normal"/>
+        <w:ind w:left="709" w:hanging="0"/>
+        <w:rPr>
+          <w:sz w:val="24"/>
+          <w:sz w:val="24"/>
+          <w:szCs w:val="24"/>
+          <w:rFonts w:ascii="Liberation Serif" w:hAnsi="Liberation Serif" w:eastAsia="Droid Sans Fallback" w:cs="FreeSans"/>
+          <w:color w:val="00000A"/>
+          <w:lang w:val="en-US" w:eastAsia="zh-CN" w:bidi="hi-IN"/>
+        </w:rPr>
+      </w:pPr>
+      <w:r>
+        <w:rPr>
+          <w:rFonts w:eastAsia="Droid Sans Fallback" w:cs="FreeSans"/>
+          <w:color w:val="00000A"/>
+          <w:sz w:val="24"/>
+          <w:szCs w:val="24"/>
+          <w:lang w:val="en-US" w:eastAsia="zh-CN" w:bidi="hi-IN"/>
+        </w:rPr>
+      </w:r>
+      <w:r/>
+    </w:p>
+    <w:p>
+      <w:pPr>
+        <w:pStyle w:val="Normal"/>
+        <w:numPr>
+          <w:ilvl w:val="0"/>
+          <w:numId w:val="1"/>
+        </w:numPr>
+        <w:ind w:left="1418" w:hanging="360"/>
+      </w:pPr>
+      <w:r>
+        <w:rPr>
+          <w:rFonts w:ascii="Courier 10 Pitch" w:hAnsi="Courier 10 Pitch"/>
+          <w:sz w:val="20"/>
+          <w:szCs w:val="20"/>
+        </w:rPr>
+        <w:t xml:space="preserve">slits3.hsize </w:t>
+      </w:r>
+      <w:r>
+        <w:rPr>
+          <w:rFonts w:ascii="Droid Sans" w:hAnsi="Droid Sans"/>
+          <w:sz w:val="20"/>
+          <w:szCs w:val="20"/>
+        </w:rPr>
+        <w:t>(nominally 8 mm)</w:t>
+        <w:tab/>
+        <w:t>and</w:t>
+      </w:r>
+      <w:r>
+        <w:rPr>
+          <w:rFonts w:ascii="Courier 10 Pitch" w:hAnsi="Courier 10 Pitch"/>
+          <w:sz w:val="20"/>
+          <w:szCs w:val="20"/>
+        </w:rPr>
+        <w:tab/>
+        <w:t>slits3.hcenter</w:t>
+      </w:r>
+      <w:r/>
+    </w:p>
+    <w:p>
+      <w:pPr>
+        <w:pStyle w:val="Normal"/>
+        <w:numPr>
+          <w:ilvl w:val="0"/>
+          <w:numId w:val="1"/>
+        </w:numPr>
+        <w:ind w:left="1418" w:hanging="360"/>
+      </w:pPr>
+      <w:r>
+        <w:rPr>
+          <w:rFonts w:ascii="Courier 10 Pitch" w:hAnsi="Courier 10 Pitch"/>
+          <w:sz w:val="20"/>
+          <w:szCs w:val="20"/>
+        </w:rPr>
+        <w:t xml:space="preserve">slits3.vsize </w:t>
+      </w:r>
+      <w:r>
+        <w:rPr>
+          <w:rFonts w:ascii="Droid Sans" w:hAnsi="Droid Sans"/>
+          <w:sz w:val="20"/>
+          <w:szCs w:val="20"/>
+        </w:rPr>
+        <w:t>(nominally 1.4 mm)</w:t>
+        <w:tab/>
+        <w:t>and</w:t>
+      </w:r>
+      <w:r>
+        <w:rPr>
+          <w:rFonts w:ascii="Courier 10 Pitch" w:hAnsi="Courier 10 Pitch"/>
+          <w:sz w:val="20"/>
+          <w:szCs w:val="20"/>
+        </w:rPr>
+        <w:tab/>
+        <w:t>slits3.vcenter</w:t>
+      </w:r>
+      <w:r/>
+    </w:p>
+    <w:p>
+      <w:pPr>
+        <w:pStyle w:val="Normal"/>
+        <w:ind w:left="709" w:hanging="0"/>
+        <w:rPr>
+          <w:sz w:val="24"/>
+          <w:sz w:val="24"/>
+          <w:szCs w:val="24"/>
+          <w:rFonts w:ascii="Liberation Serif" w:hAnsi="Liberation Serif" w:eastAsia="Droid Sans Fallback" w:cs="FreeSans"/>
+          <w:color w:val="00000A"/>
+          <w:lang w:val="en-US" w:eastAsia="zh-CN" w:bidi="hi-IN"/>
+        </w:rPr>
+      </w:pPr>
+      <w:r>
+        <w:rPr>
+          <w:rFonts w:eastAsia="Droid Sans Fallback" w:cs="FreeSans"/>
+          <w:color w:val="00000A"/>
+          <w:sz w:val="24"/>
+          <w:szCs w:val="24"/>
+          <w:lang w:val="en-US" w:eastAsia="zh-CN" w:bidi="hi-IN"/>
+        </w:rPr>
+      </w:r>
+      <w:r/>
+    </w:p>
+    <w:p>
+      <w:pPr>
+        <w:pStyle w:val="Normal"/>
+        <w:ind w:left="709" w:hanging="0"/>
+      </w:pPr>
+      <w:r>
+        <w:rPr>
+          <w:rFonts w:ascii="Droid Sans" w:hAnsi="Droid Sans"/>
+          <w:b/>
+          <w:bCs/>
+          <w:sz w:val="26"/>
+          <w:szCs w:val="26"/>
+        </w:rPr>
+        <w:t>Common motors:</w:t>
+      </w:r>
+      <w:r/>
+    </w:p>
+    <w:p>
+      <w:pPr>
+        <w:pStyle w:val="Normal"/>
+        <w:rPr>
+          <w:sz w:val="24"/>
+          <w:b/>
+          <w:sz w:val="24"/>
+          <w:b/>
+          <w:szCs w:val="24"/>
+          <w:bCs/>
+          <w:rFonts w:ascii="Droid Sans" w:hAnsi="Droid Sans" w:eastAsia="Droid Sans Fallback" w:cs="FreeSans"/>
+          <w:color w:val="00000A"/>
+          <w:lang w:val="en-US" w:eastAsia="zh-CN" w:bidi="hi-IN"/>
+        </w:rPr>
+      </w:pPr>
+      <w:r>
+        <w:rPr>
+          <w:rFonts w:eastAsia="Droid Sans Fallback" w:cs="FreeSans" w:ascii="Droid Sans" w:hAnsi="Droid Sans"/>
+          <w:b/>
+          <w:bCs/>
+          <w:color w:val="00000A"/>
+          <w:sz w:val="24"/>
+          <w:szCs w:val="24"/>
+          <w:lang w:val="en-US" w:eastAsia="zh-CN" w:bidi="hi-IN"/>
+        </w:rPr>
+      </w:r>
+      <w:r/>
+    </w:p>
+    <w:tbl>
+      <w:tblPr>
+        <w:tblW w:w="7830" w:type="dxa"/>
+        <w:jc w:val="left"/>
+        <w:tblInd w:w="1260" w:type="dxa"/>
         <w:tblBorders>
           <w:top w:val="single" w:sz="2" w:space="0" w:color="000001"/>
           <w:left w:val="single" w:sz="2" w:space="0" w:color="000001"/>
@@ -2124,22 +2961,25 @@
         </w:tblCellMar>
       </w:tblPr>
       <w:tblGrid>
-        <w:gridCol w:w="808"/>
-        <w:gridCol w:w="901"/>
-        <w:gridCol w:w="1625"/>
+        <w:gridCol w:w="1401"/>
+        <w:gridCol w:w="398"/>
+        <w:gridCol w:w="2522"/>
+        <w:gridCol w:w="272"/>
+        <w:gridCol w:w="1826"/>
+        <w:gridCol w:w="1410"/>
       </w:tblGrid>
       <w:tr>
         <w:trPr/>
         <w:tc>
           <w:tcPr>
-            <w:tcW w:w="808" w:type="dxa"/>
+            <w:tcW w:w="1401" w:type="dxa"/>
             <w:tcBorders>
               <w:top w:val="single" w:sz="2" w:space="0" w:color="000001"/>
               <w:left w:val="single" w:sz="2" w:space="0" w:color="000001"/>
               <w:bottom w:val="single" w:sz="2" w:space="0" w:color="000001"/>
               <w:insideH w:val="single" w:sz="2" w:space="0" w:color="000001"/>
             </w:tcBorders>
-            <w:shd w:fill="auto" w:val="clear"/>
+            <w:shd w:fill="C6C6C6" w:val="clear"/>
             <w:tcMar>
               <w:left w:w="36" w:type="dxa"/>
             </w:tcMar>
@@ -2151,1004 +2991,33 @@
                 <w:b/>
                 <w:b/>
                 <w:bCs/>
+                <w:rFonts w:ascii="Liberation Serif" w:hAnsi="Liberation Serif"/>
               </w:rPr>
             </w:pPr>
             <w:r>
               <w:rPr>
                 <w:b/>
                 <w:bCs/>
-              </w:rPr>
-              <w:t>Mode</w:t>
-            </w:r>
-            <w:r/>
-          </w:p>
-        </w:tc>
-        <w:tc>
-          <w:tcPr>
-            <w:tcW w:w="901" w:type="dxa"/>
+                <w:sz w:val="24"/>
+                <w:szCs w:val="24"/>
+              </w:rPr>
+              <w:t>Motor</w:t>
+            </w:r>
+            <w:r/>
+          </w:p>
+        </w:tc>
+        <w:tc>
+          <w:tcPr>
+            <w:tcW w:w="398" w:type="dxa"/>
             <w:tcBorders>
               <w:top w:val="single" w:sz="2" w:space="0" w:color="000001"/>
               <w:left w:val="single" w:sz="2" w:space="0" w:color="000001"/>
               <w:bottom w:val="single" w:sz="2" w:space="0" w:color="000001"/>
               <w:insideH w:val="single" w:sz="2" w:space="0" w:color="000001"/>
             </w:tcBorders>
-            <w:shd w:fill="auto" w:val="clear"/>
+            <w:shd w:fill="C6C6C6" w:val="clear"/>
             <w:tcMar>
               <w:left w:w="36" w:type="dxa"/>
-            </w:tcMar>
-          </w:tcPr>
-          <w:p>
-            <w:pPr>
-              <w:pStyle w:val="TableContents"/>
-              <w:rPr>
-                <w:b/>
-                <w:b/>
-                <w:bCs/>
-              </w:rPr>
-            </w:pPr>
-            <w:r>
-              <w:rPr>
-                <w:b/>
-                <w:bCs/>
-              </w:rPr>
-              <w:t>focused</w:t>
-            </w:r>
-            <w:r/>
-          </w:p>
-        </w:tc>
-        <w:tc>
-          <w:tcPr>
-            <w:tcW w:w="1625" w:type="dxa"/>
-            <w:tcBorders>
-              <w:top w:val="single" w:sz="2" w:space="0" w:color="000001"/>
-              <w:left w:val="single" w:sz="2" w:space="0" w:color="000001"/>
-              <w:bottom w:val="single" w:sz="2" w:space="0" w:color="000001"/>
-              <w:right w:val="single" w:sz="2" w:space="0" w:color="000001"/>
-              <w:insideH w:val="single" w:sz="2" w:space="0" w:color="000001"/>
-              <w:insideV w:val="single" w:sz="2" w:space="0" w:color="000001"/>
-            </w:tcBorders>
-            <w:shd w:fill="auto" w:val="clear"/>
-            <w:tcMar>
-              <w:left w:w="36" w:type="dxa"/>
-            </w:tcMar>
-          </w:tcPr>
-          <w:p>
-            <w:pPr>
-              <w:pStyle w:val="TableContents"/>
-              <w:rPr>
-                <w:b/>
-                <w:b/>
-                <w:bCs/>
-              </w:rPr>
-            </w:pPr>
-            <w:r>
-              <w:rPr>
-                <w:b/>
-                <w:bCs/>
-              </w:rPr>
-              <w:t>energy range</w:t>
-            </w:r>
-            <w:r/>
-          </w:p>
-        </w:tc>
-      </w:tr>
-      <w:tr>
-        <w:trPr/>
-        <w:tc>
-          <w:tcPr>
-            <w:tcW w:w="808" w:type="dxa"/>
-            <w:tcBorders>
-              <w:top w:val="single" w:sz="2" w:space="0" w:color="000001"/>
-              <w:left w:val="single" w:sz="2" w:space="0" w:color="000001"/>
-              <w:bottom w:val="single" w:sz="2" w:space="0" w:color="000001"/>
-              <w:insideH w:val="single" w:sz="2" w:space="0" w:color="000001"/>
-            </w:tcBorders>
-            <w:shd w:fill="auto" w:val="clear"/>
-            <w:tcMar>
-              <w:left w:w="36" w:type="dxa"/>
-            </w:tcMar>
-          </w:tcPr>
-          <w:p>
-            <w:pPr>
-              <w:pStyle w:val="TableContents"/>
-              <w:jc w:val="center"/>
-              <w:rPr>
-                <w:sz w:val="24"/>
-                <w:sz w:val="24"/>
-                <w:szCs w:val="24"/>
-                <w:rFonts w:ascii="Liberation Serif" w:hAnsi="Liberation Serif" w:eastAsia="Droid Sans Fallback" w:cs="FreeSans"/>
-                <w:color w:val="00000A"/>
-                <w:lang w:val="en-US" w:eastAsia="zh-CN" w:bidi="hi-IN"/>
-              </w:rPr>
-            </w:pPr>
-            <w:r>
-              <w:rPr/>
-              <w:t>A</w:t>
-            </w:r>
-            <w:r/>
-          </w:p>
-        </w:tc>
-        <w:tc>
-          <w:tcPr>
-            <w:tcW w:w="901" w:type="dxa"/>
-            <w:tcBorders>
-              <w:top w:val="single" w:sz="2" w:space="0" w:color="000001"/>
-              <w:left w:val="single" w:sz="2" w:space="0" w:color="000001"/>
-              <w:bottom w:val="single" w:sz="2" w:space="0" w:color="000001"/>
-              <w:insideH w:val="single" w:sz="2" w:space="0" w:color="000001"/>
-            </w:tcBorders>
-            <w:shd w:fill="auto" w:val="clear"/>
-            <w:tcMar>
-              <w:left w:w="36" w:type="dxa"/>
-            </w:tcMar>
-          </w:tcPr>
-          <w:p>
-            <w:pPr>
-              <w:pStyle w:val="TableContents"/>
-              <w:jc w:val="center"/>
-            </w:pPr>
-            <w:r>
-              <w:rPr>
-                <w:rFonts w:eastAsia="Droid Sans Fallback" w:cs="FreeSans" w:ascii="Dingbats" w:hAnsi="Dingbats"/>
-                <w:b/>
-                <w:bCs/>
-              </w:rPr>
-              <w:t>4</w:t>
-            </w:r>
-            <w:r/>
-          </w:p>
-        </w:tc>
-        <w:tc>
-          <w:tcPr>
-            <w:tcW w:w="1625" w:type="dxa"/>
-            <w:tcBorders>
-              <w:top w:val="single" w:sz="2" w:space="0" w:color="000001"/>
-              <w:left w:val="single" w:sz="2" w:space="0" w:color="000001"/>
-              <w:bottom w:val="single" w:sz="2" w:space="0" w:color="000001"/>
-              <w:right w:val="single" w:sz="2" w:space="0" w:color="000001"/>
-              <w:insideH w:val="single" w:sz="2" w:space="0" w:color="000001"/>
-              <w:insideV w:val="single" w:sz="2" w:space="0" w:color="000001"/>
-            </w:tcBorders>
-            <w:shd w:fill="auto" w:val="clear"/>
-            <w:tcMar>
-              <w:left w:w="36" w:type="dxa"/>
-            </w:tcMar>
-          </w:tcPr>
-          <w:p>
-            <w:pPr>
-              <w:pStyle w:val="TableContents"/>
-            </w:pPr>
-            <w:r>
-              <w:rPr/>
-              <w:t xml:space="preserve">8keV </w:t>
-            </w:r>
-            <w:r>
-              <w:rPr/>
-              <w:t>and up</w:t>
-            </w:r>
-            <w:r/>
-          </w:p>
-        </w:tc>
-      </w:tr>
-      <w:tr>
-        <w:trPr/>
-        <w:tc>
-          <w:tcPr>
-            <w:tcW w:w="808" w:type="dxa"/>
-            <w:tcBorders>
-              <w:top w:val="single" w:sz="2" w:space="0" w:color="000001"/>
-              <w:left w:val="single" w:sz="2" w:space="0" w:color="000001"/>
-              <w:bottom w:val="single" w:sz="2" w:space="0" w:color="000001"/>
-              <w:insideH w:val="single" w:sz="2" w:space="0" w:color="000001"/>
-            </w:tcBorders>
-            <w:shd w:fill="auto" w:val="clear"/>
-            <w:tcMar>
-              <w:left w:w="36" w:type="dxa"/>
-            </w:tcMar>
-          </w:tcPr>
-          <w:p>
-            <w:pPr>
-              <w:pStyle w:val="TableContents"/>
-              <w:jc w:val="center"/>
-              <w:rPr>
-                <w:sz w:val="24"/>
-                <w:sz w:val="24"/>
-                <w:szCs w:val="24"/>
-                <w:rFonts w:ascii="Liberation Serif" w:hAnsi="Liberation Serif" w:eastAsia="Droid Sans Fallback" w:cs="FreeSans"/>
-                <w:color w:val="00000A"/>
-                <w:lang w:val="en-US" w:eastAsia="zh-CN" w:bidi="hi-IN"/>
-              </w:rPr>
-            </w:pPr>
-            <w:r>
-              <w:rPr/>
-              <w:t>B</w:t>
-            </w:r>
-            <w:r/>
-          </w:p>
-        </w:tc>
-        <w:tc>
-          <w:tcPr>
-            <w:tcW w:w="901" w:type="dxa"/>
-            <w:tcBorders>
-              <w:top w:val="single" w:sz="2" w:space="0" w:color="000001"/>
-              <w:left w:val="single" w:sz="2" w:space="0" w:color="000001"/>
-              <w:bottom w:val="single" w:sz="2" w:space="0" w:color="000001"/>
-              <w:insideH w:val="single" w:sz="2" w:space="0" w:color="000001"/>
-            </w:tcBorders>
-            <w:shd w:fill="auto" w:val="clear"/>
-            <w:tcMar>
-              <w:left w:w="36" w:type="dxa"/>
-            </w:tcMar>
-          </w:tcPr>
-          <w:p>
-            <w:pPr>
-              <w:pStyle w:val="TableContents"/>
-              <w:jc w:val="center"/>
-            </w:pPr>
-            <w:r>
-              <w:rPr>
-                <w:rFonts w:eastAsia="Droid Sans Fallback" w:cs="FreeSans" w:ascii="Dingbats" w:hAnsi="Dingbats"/>
-                <w:b/>
-                <w:bCs/>
-              </w:rPr>
-              <w:t>4</w:t>
-            </w:r>
-            <w:r/>
-          </w:p>
-        </w:tc>
-        <w:tc>
-          <w:tcPr>
-            <w:tcW w:w="1625" w:type="dxa"/>
-            <w:tcBorders>
-              <w:top w:val="single" w:sz="2" w:space="0" w:color="000001"/>
-              <w:left w:val="single" w:sz="2" w:space="0" w:color="000001"/>
-              <w:bottom w:val="single" w:sz="2" w:space="0" w:color="000001"/>
-              <w:right w:val="single" w:sz="2" w:space="0" w:color="000001"/>
-              <w:insideH w:val="single" w:sz="2" w:space="0" w:color="000001"/>
-              <w:insideV w:val="single" w:sz="2" w:space="0" w:color="000001"/>
-            </w:tcBorders>
-            <w:shd w:fill="auto" w:val="clear"/>
-            <w:tcMar>
-              <w:left w:w="36" w:type="dxa"/>
-            </w:tcMar>
-          </w:tcPr>
-          <w:p>
-            <w:pPr>
-              <w:pStyle w:val="TableContents"/>
-            </w:pPr>
-            <w:r>
-              <w:rPr/>
-              <w:t>6keV to 8keV</w:t>
-            </w:r>
-            <w:r/>
-          </w:p>
-        </w:tc>
-      </w:tr>
-      <w:tr>
-        <w:trPr/>
-        <w:tc>
-          <w:tcPr>
-            <w:tcW w:w="808" w:type="dxa"/>
-            <w:tcBorders>
-              <w:top w:val="single" w:sz="2" w:space="0" w:color="000001"/>
-              <w:left w:val="single" w:sz="2" w:space="0" w:color="000001"/>
-              <w:bottom w:val="single" w:sz="2" w:space="0" w:color="000001"/>
-              <w:insideH w:val="single" w:sz="2" w:space="0" w:color="000001"/>
-            </w:tcBorders>
-            <w:shd w:fill="auto" w:val="clear"/>
-            <w:tcMar>
-              <w:left w:w="36" w:type="dxa"/>
-            </w:tcMar>
-          </w:tcPr>
-          <w:p>
-            <w:pPr>
-              <w:pStyle w:val="TableContents"/>
-              <w:jc w:val="center"/>
-              <w:rPr>
-                <w:sz w:val="24"/>
-                <w:sz w:val="24"/>
-                <w:szCs w:val="24"/>
-                <w:rFonts w:ascii="Liberation Serif" w:hAnsi="Liberation Serif" w:eastAsia="Droid Sans Fallback" w:cs="FreeSans"/>
-                <w:color w:val="00000A"/>
-                <w:lang w:val="en-US" w:eastAsia="zh-CN" w:bidi="hi-IN"/>
-              </w:rPr>
-            </w:pPr>
-            <w:r>
-              <w:rPr/>
-              <w:t>C</w:t>
-            </w:r>
-            <w:r/>
-          </w:p>
-        </w:tc>
-        <w:tc>
-          <w:tcPr>
-            <w:tcW w:w="901" w:type="dxa"/>
-            <w:tcBorders>
-              <w:top w:val="single" w:sz="2" w:space="0" w:color="000001"/>
-              <w:left w:val="single" w:sz="2" w:space="0" w:color="000001"/>
-              <w:bottom w:val="single" w:sz="2" w:space="0" w:color="000001"/>
-              <w:insideH w:val="single" w:sz="2" w:space="0" w:color="000001"/>
-            </w:tcBorders>
-            <w:shd w:fill="auto" w:val="clear"/>
-            <w:tcMar>
-              <w:left w:w="36" w:type="dxa"/>
-            </w:tcMar>
-          </w:tcPr>
-          <w:p>
-            <w:pPr>
-              <w:pStyle w:val="TableContents"/>
-              <w:jc w:val="center"/>
-            </w:pPr>
-            <w:r>
-              <w:rPr>
-                <w:rFonts w:eastAsia="Droid Sans Fallback" w:cs="FreeSans" w:ascii="Dingbats" w:hAnsi="Dingbats"/>
-                <w:b/>
-                <w:bCs/>
-              </w:rPr>
-              <w:t>4</w:t>
-            </w:r>
-            <w:r/>
-          </w:p>
-        </w:tc>
-        <w:tc>
-          <w:tcPr>
-            <w:tcW w:w="1625" w:type="dxa"/>
-            <w:tcBorders>
-              <w:top w:val="single" w:sz="2" w:space="0" w:color="000001"/>
-              <w:left w:val="single" w:sz="2" w:space="0" w:color="000001"/>
-              <w:bottom w:val="single" w:sz="2" w:space="0" w:color="000001"/>
-              <w:right w:val="single" w:sz="2" w:space="0" w:color="000001"/>
-              <w:insideH w:val="single" w:sz="2" w:space="0" w:color="000001"/>
-              <w:insideV w:val="single" w:sz="2" w:space="0" w:color="000001"/>
-            </w:tcBorders>
-            <w:shd w:fill="auto" w:val="clear"/>
-            <w:tcMar>
-              <w:left w:w="36" w:type="dxa"/>
-            </w:tcMar>
-          </w:tcPr>
-          <w:p>
-            <w:pPr>
-              <w:pStyle w:val="TableContents"/>
-            </w:pPr>
-            <w:r>
-              <w:rPr/>
-              <w:t>below 6 keV</w:t>
-            </w:r>
-            <w:r/>
-          </w:p>
-        </w:tc>
-      </w:tr>
-      <w:tr>
-        <w:trPr/>
-        <w:tc>
-          <w:tcPr>
-            <w:tcW w:w="808" w:type="dxa"/>
-            <w:tcBorders>
-              <w:top w:val="single" w:sz="2" w:space="0" w:color="000001"/>
-              <w:left w:val="single" w:sz="2" w:space="0" w:color="000001"/>
-              <w:bottom w:val="single" w:sz="2" w:space="0" w:color="000001"/>
-              <w:insideH w:val="single" w:sz="2" w:space="0" w:color="000001"/>
-            </w:tcBorders>
-            <w:shd w:fill="auto" w:val="clear"/>
-            <w:tcMar>
-              <w:left w:w="36" w:type="dxa"/>
-            </w:tcMar>
-          </w:tcPr>
-          <w:p>
-            <w:pPr>
-              <w:pStyle w:val="TableContents"/>
-              <w:jc w:val="center"/>
-              <w:rPr>
-                <w:sz w:val="24"/>
-                <w:sz w:val="24"/>
-                <w:szCs w:val="24"/>
-                <w:rFonts w:ascii="Liberation Serif" w:hAnsi="Liberation Serif" w:eastAsia="Droid Sans Fallback" w:cs="FreeSans"/>
-                <w:color w:val="00000A"/>
-                <w:lang w:val="en-US" w:eastAsia="zh-CN" w:bidi="hi-IN"/>
-              </w:rPr>
-            </w:pPr>
-            <w:r>
-              <w:rPr/>
-              <w:t>D</w:t>
-            </w:r>
-            <w:r/>
-          </w:p>
-        </w:tc>
-        <w:tc>
-          <w:tcPr>
-            <w:tcW w:w="901" w:type="dxa"/>
-            <w:tcBorders>
-              <w:top w:val="single" w:sz="2" w:space="0" w:color="000001"/>
-              <w:left w:val="single" w:sz="2" w:space="0" w:color="000001"/>
-              <w:bottom w:val="single" w:sz="2" w:space="0" w:color="000001"/>
-              <w:insideH w:val="single" w:sz="2" w:space="0" w:color="000001"/>
-            </w:tcBorders>
-            <w:shd w:fill="auto" w:val="clear"/>
-            <w:tcMar>
-              <w:left w:w="36" w:type="dxa"/>
-            </w:tcMar>
-          </w:tcPr>
-          <w:p>
-            <w:pPr>
-              <w:pStyle w:val="TableContents"/>
-              <w:jc w:val="center"/>
-            </w:pPr>
-            <w:r>
-              <w:rPr>
-                <w:rFonts w:eastAsia="Droid Sans Fallback" w:cs="FreeSans" w:ascii="Dingbats" w:hAnsi="Dingbats"/>
-              </w:rPr>
-              <w:t>7</w:t>
-            </w:r>
-            <w:r/>
-          </w:p>
-        </w:tc>
-        <w:tc>
-          <w:tcPr>
-            <w:tcW w:w="1625" w:type="dxa"/>
-            <w:tcBorders>
-              <w:top w:val="single" w:sz="2" w:space="0" w:color="000001"/>
-              <w:left w:val="single" w:sz="2" w:space="0" w:color="000001"/>
-              <w:bottom w:val="single" w:sz="2" w:space="0" w:color="000001"/>
-              <w:right w:val="single" w:sz="2" w:space="0" w:color="000001"/>
-              <w:insideH w:val="single" w:sz="2" w:space="0" w:color="000001"/>
-              <w:insideV w:val="single" w:sz="2" w:space="0" w:color="000001"/>
-            </w:tcBorders>
-            <w:shd w:fill="auto" w:val="clear"/>
-            <w:tcMar>
-              <w:left w:w="36" w:type="dxa"/>
-            </w:tcMar>
-          </w:tcPr>
-          <w:p>
-            <w:pPr>
-              <w:pStyle w:val="TableContents"/>
-            </w:pPr>
-            <w:r>
-              <w:rPr/>
-              <w:t xml:space="preserve">8keV </w:t>
-            </w:r>
-            <w:r>
-              <w:rPr/>
-              <w:t>and up</w:t>
-            </w:r>
-            <w:r/>
-          </w:p>
-        </w:tc>
-      </w:tr>
-      <w:tr>
-        <w:trPr/>
-        <w:tc>
-          <w:tcPr>
-            <w:tcW w:w="808" w:type="dxa"/>
-            <w:tcBorders>
-              <w:top w:val="single" w:sz="2" w:space="0" w:color="000001"/>
-              <w:left w:val="single" w:sz="2" w:space="0" w:color="000001"/>
-              <w:bottom w:val="single" w:sz="2" w:space="0" w:color="000001"/>
-              <w:insideH w:val="single" w:sz="2" w:space="0" w:color="000001"/>
-            </w:tcBorders>
-            <w:shd w:fill="auto" w:val="clear"/>
-            <w:tcMar>
-              <w:left w:w="36" w:type="dxa"/>
-            </w:tcMar>
-          </w:tcPr>
-          <w:p>
-            <w:pPr>
-              <w:pStyle w:val="TableContents"/>
-              <w:jc w:val="center"/>
-              <w:rPr>
-                <w:sz w:val="24"/>
-                <w:sz w:val="24"/>
-                <w:szCs w:val="24"/>
-                <w:rFonts w:ascii="Liberation Serif" w:hAnsi="Liberation Serif" w:eastAsia="Droid Sans Fallback" w:cs="FreeSans"/>
-                <w:color w:val="00000A"/>
-                <w:lang w:val="en-US" w:eastAsia="zh-CN" w:bidi="hi-IN"/>
-              </w:rPr>
-            </w:pPr>
-            <w:r>
-              <w:rPr/>
-              <w:t>E</w:t>
-            </w:r>
-            <w:r/>
-          </w:p>
-        </w:tc>
-        <w:tc>
-          <w:tcPr>
-            <w:tcW w:w="901" w:type="dxa"/>
-            <w:tcBorders>
-              <w:top w:val="single" w:sz="2" w:space="0" w:color="000001"/>
-              <w:left w:val="single" w:sz="2" w:space="0" w:color="000001"/>
-              <w:bottom w:val="single" w:sz="2" w:space="0" w:color="000001"/>
-              <w:insideH w:val="single" w:sz="2" w:space="0" w:color="000001"/>
-            </w:tcBorders>
-            <w:shd w:fill="auto" w:val="clear"/>
-            <w:tcMar>
-              <w:left w:w="36" w:type="dxa"/>
-            </w:tcMar>
-          </w:tcPr>
-          <w:p>
-            <w:pPr>
-              <w:pStyle w:val="TableContents"/>
-              <w:jc w:val="center"/>
-            </w:pPr>
-            <w:r>
-              <w:rPr>
-                <w:rFonts w:eastAsia="Droid Sans Fallback" w:cs="FreeSans" w:ascii="Dingbats" w:hAnsi="Dingbats"/>
-              </w:rPr>
-              <w:t>7</w:t>
-            </w:r>
-            <w:r/>
-          </w:p>
-        </w:tc>
-        <w:tc>
-          <w:tcPr>
-            <w:tcW w:w="1625" w:type="dxa"/>
-            <w:tcBorders>
-              <w:top w:val="single" w:sz="2" w:space="0" w:color="000001"/>
-              <w:left w:val="single" w:sz="2" w:space="0" w:color="000001"/>
-              <w:bottom w:val="single" w:sz="2" w:space="0" w:color="000001"/>
-              <w:right w:val="single" w:sz="2" w:space="0" w:color="000001"/>
-              <w:insideH w:val="single" w:sz="2" w:space="0" w:color="000001"/>
-              <w:insideV w:val="single" w:sz="2" w:space="0" w:color="000001"/>
-            </w:tcBorders>
-            <w:shd w:fill="auto" w:val="clear"/>
-            <w:tcMar>
-              <w:left w:w="36" w:type="dxa"/>
-            </w:tcMar>
-          </w:tcPr>
-          <w:p>
-            <w:pPr>
-              <w:pStyle w:val="TableContents"/>
-            </w:pPr>
-            <w:r>
-              <w:rPr/>
-              <w:t>6keV to 8keV</w:t>
-            </w:r>
-            <w:r/>
-          </w:p>
-        </w:tc>
-      </w:tr>
-      <w:tr>
-        <w:trPr/>
-        <w:tc>
-          <w:tcPr>
-            <w:tcW w:w="808" w:type="dxa"/>
-            <w:tcBorders>
-              <w:top w:val="single" w:sz="2" w:space="0" w:color="000001"/>
-              <w:left w:val="single" w:sz="2" w:space="0" w:color="000001"/>
-              <w:bottom w:val="single" w:sz="2" w:space="0" w:color="000001"/>
-              <w:insideH w:val="single" w:sz="2" w:space="0" w:color="000001"/>
-            </w:tcBorders>
-            <w:shd w:fill="auto" w:val="clear"/>
-            <w:tcMar>
-              <w:left w:w="36" w:type="dxa"/>
-            </w:tcMar>
-          </w:tcPr>
-          <w:p>
-            <w:pPr>
-              <w:pStyle w:val="TableContents"/>
-              <w:jc w:val="center"/>
-              <w:rPr>
-                <w:sz w:val="24"/>
-                <w:sz w:val="24"/>
-                <w:szCs w:val="24"/>
-                <w:rFonts w:ascii="Liberation Serif" w:hAnsi="Liberation Serif" w:eastAsia="Droid Sans Fallback" w:cs="FreeSans"/>
-                <w:color w:val="00000A"/>
-                <w:lang w:val="en-US" w:eastAsia="zh-CN" w:bidi="hi-IN"/>
-              </w:rPr>
-            </w:pPr>
-            <w:r>
-              <w:rPr/>
-              <w:t>F</w:t>
-            </w:r>
-            <w:r/>
-          </w:p>
-        </w:tc>
-        <w:tc>
-          <w:tcPr>
-            <w:tcW w:w="901" w:type="dxa"/>
-            <w:tcBorders>
-              <w:top w:val="single" w:sz="2" w:space="0" w:color="000001"/>
-              <w:left w:val="single" w:sz="2" w:space="0" w:color="000001"/>
-              <w:bottom w:val="single" w:sz="2" w:space="0" w:color="000001"/>
-              <w:insideH w:val="single" w:sz="2" w:space="0" w:color="000001"/>
-            </w:tcBorders>
-            <w:shd w:fill="auto" w:val="clear"/>
-            <w:tcMar>
-              <w:left w:w="36" w:type="dxa"/>
-            </w:tcMar>
-          </w:tcPr>
-          <w:p>
-            <w:pPr>
-              <w:pStyle w:val="TableContents"/>
-              <w:jc w:val="center"/>
-            </w:pPr>
-            <w:r>
-              <w:rPr>
-                <w:rFonts w:eastAsia="Droid Sans Fallback" w:cs="FreeSans" w:ascii="Dingbats" w:hAnsi="Dingbats"/>
-              </w:rPr>
-              <w:t>7</w:t>
-            </w:r>
-            <w:r/>
-          </w:p>
-        </w:tc>
-        <w:tc>
-          <w:tcPr>
-            <w:tcW w:w="1625" w:type="dxa"/>
-            <w:tcBorders>
-              <w:top w:val="single" w:sz="2" w:space="0" w:color="000001"/>
-              <w:left w:val="single" w:sz="2" w:space="0" w:color="000001"/>
-              <w:bottom w:val="single" w:sz="2" w:space="0" w:color="000001"/>
-              <w:right w:val="single" w:sz="2" w:space="0" w:color="000001"/>
-              <w:insideH w:val="single" w:sz="2" w:space="0" w:color="000001"/>
-              <w:insideV w:val="single" w:sz="2" w:space="0" w:color="000001"/>
-            </w:tcBorders>
-            <w:shd w:fill="auto" w:val="clear"/>
-            <w:tcMar>
-              <w:left w:w="36" w:type="dxa"/>
-            </w:tcMar>
-          </w:tcPr>
-          <w:p>
-            <w:pPr>
-              <w:pStyle w:val="TableContents"/>
-            </w:pPr>
-            <w:r>
-              <w:rPr/>
-              <w:t>below 6 keV</w:t>
-            </w:r>
-            <w:r/>
-          </w:p>
-        </w:tc>
-      </w:tr>
-    </w:tbl>
-    <w:p>
-      <w:pPr>
-        <w:pStyle w:val="Normal"/>
-      </w:pPr>
-      <w:r>
-        <w:rPr/>
-      </w:r>
-      <w:r/>
-    </w:p>
-    <w:p>
-      <w:pPr>
-        <w:pStyle w:val="Normal"/>
-      </w:pPr>
-      <w:r>
-        <w:rPr/>
-      </w:r>
-      <w:r/>
-    </w:p>
-    <w:p>
-      <w:pPr>
-        <w:pStyle w:val="Normal"/>
-      </w:pPr>
-      <w:r>
-        <w:rPr/>
-      </w:r>
-      <w:r/>
-    </w:p>
-    <w:p>
-      <w:pPr>
-        <w:pStyle w:val="Normal"/>
-      </w:pPr>
-      <w:r>
-        <w:rPr/>
-      </w:r>
-      <w:r/>
-    </w:p>
-    <w:p>
-      <w:pPr>
-        <w:pStyle w:val="Normal"/>
-        <w:ind w:left="709" w:hanging="0"/>
-        <w:rPr>
-          <w:sz w:val="26"/>
-          <w:b/>
-          <w:sz w:val="26"/>
-          <w:b/>
-          <w:szCs w:val="26"/>
-          <w:bCs/>
-          <w:rFonts w:ascii="Droid Sans" w:hAnsi="Droid Sans" w:eastAsia="Droid Sans Fallback" w:cs="FreeSans"/>
-          <w:color w:val="00000A"/>
-          <w:lang w:val="en-US" w:eastAsia="zh-CN" w:bidi="hi-IN"/>
-        </w:rPr>
-      </w:pPr>
-      <w:r>
-        <w:rPr>
-          <w:rFonts w:ascii="Droid Sans" w:hAnsi="Droid Sans"/>
-          <w:b/>
-          <w:bCs/>
-          <w:sz w:val="26"/>
-          <w:szCs w:val="26"/>
-        </w:rPr>
-        <w:t>Slits3 coordinated motions:</w:t>
-      </w:r>
-      <w:r/>
-    </w:p>
-    <w:p>
-      <w:pPr>
-        <w:pStyle w:val="Normal"/>
-        <w:ind w:left="709" w:hanging="0"/>
-        <w:rPr>
-          <w:sz w:val="24"/>
-          <w:sz w:val="24"/>
-          <w:szCs w:val="24"/>
-          <w:rFonts w:ascii="Liberation Serif" w:hAnsi="Liberation Serif" w:eastAsia="Droid Sans Fallback" w:cs="FreeSans"/>
-          <w:color w:val="00000A"/>
-          <w:lang w:val="en-US" w:eastAsia="zh-CN" w:bidi="hi-IN"/>
-        </w:rPr>
-      </w:pPr>
-      <w:r>
-        <w:rPr>
-          <w:rFonts w:ascii="Droid Sans" w:hAnsi="Droid Sans"/>
-          <w:b/>
-          <w:bCs/>
-          <w:sz w:val="26"/>
-          <w:szCs w:val="26"/>
-        </w:rPr>
-      </w:r>
-      <w:r/>
-    </w:p>
-    <w:p>
-      <w:pPr>
-        <w:pStyle w:val="Normal"/>
-        <w:numPr>
-          <w:ilvl w:val="0"/>
-          <w:numId w:val="1"/>
-        </w:numPr>
-        <w:ind w:left="1418" w:hanging="360"/>
-      </w:pPr>
-      <w:r>
-        <w:rPr>
-          <w:rFonts w:ascii="Courier 10 Pitch" w:hAnsi="Courier 10 Pitch"/>
-          <w:sz w:val="20"/>
-          <w:szCs w:val="20"/>
-        </w:rPr>
-        <w:t>slits3.</w:t>
-      </w:r>
-      <w:r>
-        <w:rPr>
-          <w:rFonts w:ascii="Courier 10 Pitch" w:hAnsi="Courier 10 Pitch"/>
-          <w:sz w:val="20"/>
-          <w:szCs w:val="20"/>
-        </w:rPr>
-        <w:t xml:space="preserve">hsize </w:t>
-      </w:r>
-      <w:r>
-        <w:rPr>
-          <w:rFonts w:ascii="Droid Sans" w:hAnsi="Droid Sans"/>
-          <w:sz w:val="20"/>
-          <w:szCs w:val="20"/>
-        </w:rPr>
-        <w:t>(nominally 8 mm)</w:t>
-        <w:tab/>
-        <w:t>and</w:t>
-      </w:r>
-      <w:r>
-        <w:rPr>
-          <w:rFonts w:ascii="Courier 10 Pitch" w:hAnsi="Courier 10 Pitch"/>
-          <w:sz w:val="20"/>
-          <w:szCs w:val="20"/>
-        </w:rPr>
-        <w:tab/>
-      </w:r>
-      <w:r>
-        <w:rPr>
-          <w:rFonts w:ascii="Courier 10 Pitch" w:hAnsi="Courier 10 Pitch"/>
-          <w:sz w:val="20"/>
-          <w:szCs w:val="20"/>
-        </w:rPr>
-        <w:t>slits3.</w:t>
-      </w:r>
-      <w:r>
-        <w:rPr>
-          <w:rFonts w:ascii="Courier 10 Pitch" w:hAnsi="Courier 10 Pitch"/>
-          <w:sz w:val="20"/>
-          <w:szCs w:val="20"/>
-        </w:rPr>
-        <w:t>hcenter</w:t>
-      </w:r>
-      <w:r/>
-    </w:p>
-    <w:p>
-      <w:pPr>
-        <w:pStyle w:val="Normal"/>
-        <w:numPr>
-          <w:ilvl w:val="0"/>
-          <w:numId w:val="1"/>
-        </w:numPr>
-        <w:ind w:left="1418" w:hanging="360"/>
-      </w:pPr>
-      <w:r>
-        <w:rPr>
-          <w:rFonts w:ascii="Courier 10 Pitch" w:hAnsi="Courier 10 Pitch"/>
-          <w:sz w:val="20"/>
-          <w:szCs w:val="20"/>
-        </w:rPr>
-        <w:t>slits3.</w:t>
-      </w:r>
-      <w:r>
-        <w:rPr>
-          <w:rFonts w:ascii="Courier 10 Pitch" w:hAnsi="Courier 10 Pitch"/>
-          <w:sz w:val="20"/>
-          <w:szCs w:val="20"/>
-        </w:rPr>
-        <w:t xml:space="preserve">vsize </w:t>
-      </w:r>
-      <w:r>
-        <w:rPr>
-          <w:rFonts w:ascii="Droid Sans" w:hAnsi="Droid Sans"/>
-          <w:sz w:val="20"/>
-          <w:szCs w:val="20"/>
-        </w:rPr>
-        <w:t>(nominally 1.4 mm)</w:t>
-        <w:tab/>
-        <w:t>and</w:t>
-      </w:r>
-      <w:r>
-        <w:rPr>
-          <w:rFonts w:ascii="Courier 10 Pitch" w:hAnsi="Courier 10 Pitch"/>
-          <w:sz w:val="20"/>
-          <w:szCs w:val="20"/>
-        </w:rPr>
-        <w:tab/>
-      </w:r>
-      <w:r>
-        <w:rPr>
-          <w:rFonts w:ascii="Courier 10 Pitch" w:hAnsi="Courier 10 Pitch"/>
-          <w:sz w:val="20"/>
-          <w:szCs w:val="20"/>
-        </w:rPr>
-        <w:t>slits3.</w:t>
-      </w:r>
-      <w:r>
-        <w:rPr>
-          <w:rFonts w:ascii="Courier 10 Pitch" w:hAnsi="Courier 10 Pitch"/>
-          <w:sz w:val="20"/>
-          <w:szCs w:val="20"/>
-        </w:rPr>
-        <w:t>vcenter</w:t>
-      </w:r>
-      <w:r/>
-    </w:p>
-    <w:p>
-      <w:pPr>
-        <w:pStyle w:val="Normal"/>
-        <w:ind w:left="709" w:hanging="0"/>
-        <w:rPr>
-          <w:sz w:val="24"/>
-          <w:sz w:val="24"/>
-          <w:szCs w:val="24"/>
-          <w:rFonts w:ascii="Liberation Serif" w:hAnsi="Liberation Serif" w:eastAsia="Droid Sans Fallback" w:cs="FreeSans"/>
-          <w:color w:val="00000A"/>
-          <w:lang w:val="en-US" w:eastAsia="zh-CN" w:bidi="hi-IN"/>
-        </w:rPr>
-      </w:pPr>
-      <w:r>
-        <w:rPr/>
-      </w:r>
-      <w:r/>
-    </w:p>
-    <w:p>
-      <w:pPr>
-        <w:pStyle w:val="Normal"/>
-        <w:ind w:left="709" w:hanging="0"/>
-      </w:pPr>
-      <w:r>
-        <w:rPr>
-          <w:rFonts w:ascii="Droid Sans" w:hAnsi="Droid Sans"/>
-          <w:b/>
-          <w:bCs/>
-          <w:sz w:val="26"/>
-          <w:szCs w:val="26"/>
-        </w:rPr>
-        <w:t>Common motors:</w:t>
-      </w:r>
-      <w:r/>
-    </w:p>
-    <w:p>
-      <w:pPr>
-        <w:pStyle w:val="Normal"/>
-        <w:rPr>
-          <w:sz w:val="24"/>
-          <w:b/>
-          <w:sz w:val="24"/>
-          <w:b/>
-          <w:szCs w:val="24"/>
-          <w:bCs/>
-          <w:rFonts w:ascii="Droid Sans" w:hAnsi="Droid Sans" w:eastAsia="Droid Sans Fallback" w:cs="FreeSans"/>
-          <w:color w:val="00000A"/>
-          <w:lang w:val="en-US" w:eastAsia="zh-CN" w:bidi="hi-IN"/>
-        </w:rPr>
-      </w:pPr>
-      <w:r>
-        <w:rPr>
-          <w:rFonts w:eastAsia="Droid Sans Fallback" w:cs="FreeSans" w:ascii="Droid Sans" w:hAnsi="Droid Sans"/>
-          <w:b/>
-          <w:bCs/>
-          <w:color w:val="00000A"/>
-          <w:sz w:val="24"/>
-          <w:szCs w:val="24"/>
-          <w:lang w:val="en-US" w:eastAsia="zh-CN" w:bidi="hi-IN"/>
-        </w:rPr>
-      </w:r>
-      <w:r/>
-    </w:p>
-    <w:tbl>
-      <w:tblPr>
-        <w:tblW w:w="7830" w:type="dxa"/>
-        <w:jc w:val="left"/>
-        <w:tblInd w:w="1262" w:type="dxa"/>
-        <w:tblBorders>
-          <w:top w:val="single" w:sz="2" w:space="0" w:color="000001"/>
-          <w:left w:val="single" w:sz="2" w:space="0" w:color="000001"/>
-          <w:bottom w:val="single" w:sz="2" w:space="0" w:color="000001"/>
-          <w:insideH w:val="single" w:sz="2" w:space="0" w:color="000001"/>
-        </w:tblBorders>
-        <w:tblCellMar>
-          <w:top w:w="55" w:type="dxa"/>
-          <w:left w:w="39" w:type="dxa"/>
-          <w:bottom w:w="55" w:type="dxa"/>
-          <w:right w:w="55" w:type="dxa"/>
-        </w:tblCellMar>
-      </w:tblPr>
-      <w:tblGrid>
-        <w:gridCol w:w="1402"/>
-        <w:gridCol w:w="398"/>
-        <w:gridCol w:w="2523"/>
-        <w:gridCol w:w="272"/>
-        <w:gridCol w:w="1827"/>
-        <w:gridCol w:w="1408"/>
-      </w:tblGrid>
-      <w:tr>
-        <w:trPr/>
-        <w:tc>
-          <w:tcPr>
-            <w:tcW w:w="1402" w:type="dxa"/>
-            <w:tcBorders>
-              <w:top w:val="single" w:sz="2" w:space="0" w:color="000001"/>
-              <w:left w:val="single" w:sz="2" w:space="0" w:color="000001"/>
-              <w:bottom w:val="single" w:sz="2" w:space="0" w:color="000001"/>
-              <w:insideH w:val="single" w:sz="2" w:space="0" w:color="000001"/>
-            </w:tcBorders>
-            <w:shd w:fill="C6C6C6" w:val="clear"/>
-            <w:tcMar>
-              <w:left w:w="39" w:type="dxa"/>
-            </w:tcMar>
-          </w:tcPr>
-          <w:p>
-            <w:pPr>
-              <w:pStyle w:val="TableContents"/>
-              <w:rPr>
-                <w:b/>
-                <w:b/>
-                <w:bCs/>
-                <w:rFonts w:ascii="Liberation Serif" w:hAnsi="Liberation Serif"/>
-              </w:rPr>
-            </w:pPr>
-            <w:r>
-              <w:rPr>
-                <w:rFonts w:ascii="Liberation Serif" w:hAnsi="Liberation Serif"/>
-                <w:b/>
-                <w:bCs/>
-                <w:sz w:val="24"/>
-                <w:szCs w:val="24"/>
-              </w:rPr>
-              <w:t>Motor</w:t>
-            </w:r>
-            <w:r/>
-          </w:p>
-        </w:tc>
-        <w:tc>
-          <w:tcPr>
-            <w:tcW w:w="398" w:type="dxa"/>
-            <w:tcBorders>
-              <w:top w:val="single" w:sz="2" w:space="0" w:color="000001"/>
-              <w:left w:val="single" w:sz="2" w:space="0" w:color="000001"/>
-              <w:bottom w:val="single" w:sz="2" w:space="0" w:color="000001"/>
-              <w:insideH w:val="single" w:sz="2" w:space="0" w:color="000001"/>
-            </w:tcBorders>
-            <w:shd w:fill="C6C6C6" w:val="clear"/>
-            <w:tcMar>
-              <w:left w:w="39" w:type="dxa"/>
             </w:tcMar>
           </w:tcPr>
           <w:p>
@@ -3168,19 +3037,57 @@
             </w:pPr>
             <w:r>
               <w:rPr>
+                <w:rFonts w:eastAsia="Droid Sans Fallback" w:cs="FreeSans"/>
+                <w:b/>
+                <w:bCs/>
+                <w:color w:val="00000A"/>
+                <w:sz w:val="24"/>
+                <w:szCs w:val="24"/>
+                <w:lang w:val="en-US" w:eastAsia="zh-CN" w:bidi="hi-IN"/>
+              </w:rPr>
+            </w:r>
+            <w:r/>
+          </w:p>
+        </w:tc>
+        <w:tc>
+          <w:tcPr>
+            <w:tcW w:w="2522" w:type="dxa"/>
+            <w:tcBorders>
+              <w:top w:val="single" w:sz="2" w:space="0" w:color="000001"/>
+              <w:left w:val="single" w:sz="2" w:space="0" w:color="000001"/>
+              <w:bottom w:val="single" w:sz="2" w:space="0" w:color="000001"/>
+              <w:insideH w:val="single" w:sz="2" w:space="0" w:color="000001"/>
+            </w:tcBorders>
+            <w:shd w:fill="C6C6C6" w:val="clear"/>
+            <w:tcMar>
+              <w:left w:w="36" w:type="dxa"/>
+            </w:tcMar>
+          </w:tcPr>
+          <w:p>
+            <w:pPr>
+              <w:pStyle w:val="TableContents"/>
+              <w:rPr>
+                <w:b/>
+                <w:b/>
+                <w:bCs/>
                 <w:rFonts w:ascii="Liberation Serif" w:hAnsi="Liberation Serif"/>
+              </w:rPr>
+            </w:pPr>
+            <w:r>
+              <w:rPr>
                 <w:b/>
                 <w:bCs/>
                 <w:sz w:val="24"/>
                 <w:szCs w:val="24"/>
               </w:rPr>
-            </w:r>
-            <w:r/>
-          </w:p>
-        </w:tc>
-        <w:tc>
-          <w:tcPr>
-            <w:tcW w:w="2523" w:type="dxa"/>
+              <w:t>description</w:t>
+            </w:r>
+            <w:r/>
+          </w:p>
+        </w:tc>
+        <w:tc>
+          <w:tcPr>
+            <w:tcW w:w="272" w:type="dxa"/>
             <w:tcBorders>
               <w:top w:val="single" w:sz="2" w:space="0" w:color="000001"/>
               <w:left w:val="single" w:sz="2" w:space="0" w:color="000001"/>
@@ -3189,44 +3096,7 @@
             </w:tcBorders>
             <w:shd w:fill="C6C6C6" w:val="clear"/>
             <w:tcMar>
-              <w:left w:w="39" w:type="dxa"/>
-            </w:tcMar>
-          </w:tcPr>
-          <w:p>
-            <w:pPr>
-              <w:pStyle w:val="TableContents"/>
-              <w:rPr>
-                <w:b/>
-                <w:b/>
-                <w:bCs/>
-                <w:rFonts w:ascii="Liberation Serif" w:hAnsi="Liberation Serif"/>
-              </w:rPr>
-            </w:pPr>
-            <w:r>
-              <w:rPr>
-                <w:rFonts w:ascii="Liberation Serif" w:hAnsi="Liberation Serif"/>
-                <w:b/>
-                <w:bCs/>
-                <w:sz w:val="24"/>
-                <w:szCs w:val="24"/>
-              </w:rPr>
-              <w:t>description</w:t>
-            </w:r>
-            <w:r/>
-          </w:p>
-        </w:tc>
-        <w:tc>
-          <w:tcPr>
-            <w:tcW w:w="272" w:type="dxa"/>
-            <w:tcBorders>
-              <w:top w:val="single" w:sz="2" w:space="0" w:color="000001"/>
-              <w:left w:val="single" w:sz="2" w:space="0" w:color="000001"/>
-              <w:bottom w:val="single" w:sz="2" w:space="0" w:color="000001"/>
-              <w:insideH w:val="single" w:sz="2" w:space="0" w:color="000001"/>
-            </w:tcBorders>
-            <w:shd w:fill="C6C6C6" w:val="clear"/>
-            <w:tcMar>
-              <w:left w:w="39" w:type="dxa"/>
+              <w:left w:w="36" w:type="dxa"/>
             </w:tcMar>
           </w:tcPr>
           <w:p>
@@ -3246,7 +3116,7 @@
             </w:pPr>
             <w:r>
               <w:rPr>
-                <w:rFonts w:eastAsia="Droid Sans Fallback" w:cs="FreeSans" w:ascii="Liberation Serif" w:hAnsi="Liberation Serif"/>
+                <w:rFonts w:eastAsia="Droid Sans Fallback" w:cs="FreeSans"/>
                 <w:b/>
                 <w:bCs/>
                 <w:color w:val="00000A"/>
@@ -3260,7 +3130,7 @@
         </w:tc>
         <w:tc>
           <w:tcPr>
-            <w:tcW w:w="1827" w:type="dxa"/>
+            <w:tcW w:w="1826" w:type="dxa"/>
             <w:tcBorders>
               <w:top w:val="single" w:sz="2" w:space="0" w:color="000001"/>
               <w:left w:val="single" w:sz="2" w:space="0" w:color="000001"/>
@@ -3269,7 +3139,7 @@
             </w:tcBorders>
             <w:shd w:fill="C6C6C6" w:val="clear"/>
             <w:tcMar>
-              <w:left w:w="39" w:type="dxa"/>
+              <w:left w:w="36" w:type="dxa"/>
             </w:tcMar>
           </w:tcPr>
           <w:p>
@@ -3290,7 +3160,6 @@
             </w:pPr>
             <w:r>
               <w:rPr>
-                <w:rFonts w:ascii="Liberation Serif" w:hAnsi="Liberation Serif"/>
                 <w:b/>
                 <w:bCs/>
                 <w:sz w:val="24"/>
@@ -3303,7 +3172,7 @@
         </w:tc>
         <w:tc>
           <w:tcPr>
-            <w:tcW w:w="1408" w:type="dxa"/>
+            <w:tcW w:w="1410" w:type="dxa"/>
             <w:tcBorders>
               <w:top w:val="single" w:sz="2" w:space="0" w:color="000001"/>
               <w:left w:val="single" w:sz="2" w:space="0" w:color="000001"/>
@@ -3314,7 +3183,7 @@
             </w:tcBorders>
             <w:shd w:fill="C6C6C6" w:val="clear"/>
             <w:tcMar>
-              <w:left w:w="39" w:type="dxa"/>
+              <w:left w:w="36" w:type="dxa"/>
             </w:tcMar>
           </w:tcPr>
           <w:p>
@@ -3334,7 +3203,6 @@
             </w:pPr>
             <w:r>
               <w:rPr>
-                <w:rFonts w:ascii="Liberation Serif" w:hAnsi="Liberation Serif"/>
                 <w:b/>
                 <w:bCs/>
                 <w:sz w:val="24"/>
@@ -3350,7 +3218,7 @@
         <w:trPr/>
         <w:tc>
           <w:tcPr>
-            <w:tcW w:w="1402" w:type="dxa"/>
+            <w:tcW w:w="1401" w:type="dxa"/>
             <w:tcBorders>
               <w:top w:val="single" w:sz="2" w:space="0" w:color="000001"/>
               <w:left w:val="single" w:sz="2" w:space="0" w:color="000001"/>
@@ -3359,7 +3227,7 @@
             </w:tcBorders>
             <w:shd w:fill="auto" w:val="clear"/>
             <w:tcMar>
-              <w:left w:w="39" w:type="dxa"/>
+              <w:left w:w="36" w:type="dxa"/>
             </w:tcMar>
           </w:tcPr>
           <w:p>
@@ -3391,7 +3259,7 @@
             </w:tcBorders>
             <w:shd w:fill="auto" w:val="clear"/>
             <w:tcMar>
-              <w:left w:w="39" w:type="dxa"/>
+              <w:left w:w="36" w:type="dxa"/>
             </w:tcMar>
           </w:tcPr>
           <w:p>
@@ -3420,7 +3288,7 @@
         </w:tc>
         <w:tc>
           <w:tcPr>
-            <w:tcW w:w="2523" w:type="dxa"/>
+            <w:tcW w:w="2522" w:type="dxa"/>
             <w:tcBorders>
               <w:top w:val="single" w:sz="2" w:space="0" w:color="000001"/>
               <w:left w:val="single" w:sz="2" w:space="0" w:color="000001"/>
@@ -3429,7 +3297,7 @@
             </w:tcBorders>
             <w:shd w:fill="auto" w:val="clear"/>
             <w:tcMar>
-              <w:left w:w="39" w:type="dxa"/>
+              <w:left w:w="36" w:type="dxa"/>
             </w:tcMar>
           </w:tcPr>
           <w:p>
@@ -3465,7 +3333,7 @@
             </w:tcBorders>
             <w:shd w:fill="C6C6C6" w:val="clear"/>
             <w:tcMar>
-              <w:left w:w="39" w:type="dxa"/>
+              <w:left w:w="36" w:type="dxa"/>
             </w:tcMar>
           </w:tcPr>
           <w:p>
@@ -3494,7 +3362,7 @@
         </w:tc>
         <w:tc>
           <w:tcPr>
-            <w:tcW w:w="1827" w:type="dxa"/>
+            <w:tcW w:w="1826" w:type="dxa"/>
             <w:tcBorders>
               <w:top w:val="single" w:sz="2" w:space="0" w:color="000001"/>
               <w:left w:val="single" w:sz="2" w:space="0" w:color="000001"/>
@@ -3503,7 +3371,7 @@
             </w:tcBorders>
             <w:shd w:fill="auto" w:val="clear"/>
             <w:tcMar>
-              <w:left w:w="39" w:type="dxa"/>
+              <w:left w:w="36" w:type="dxa"/>
             </w:tcMar>
           </w:tcPr>
           <w:p>
@@ -3531,7 +3399,7 @@
         </w:tc>
         <w:tc>
           <w:tcPr>
-            <w:tcW w:w="1408" w:type="dxa"/>
+            <w:tcW w:w="1410" w:type="dxa"/>
             <w:tcBorders>
               <w:top w:val="single" w:sz="2" w:space="0" w:color="000001"/>
               <w:left w:val="single" w:sz="2" w:space="0" w:color="000001"/>
@@ -3542,7 +3410,7 @@
             </w:tcBorders>
             <w:shd w:fill="auto" w:val="clear"/>
             <w:tcMar>
-              <w:left w:w="39" w:type="dxa"/>
+              <w:left w:w="36" w:type="dxa"/>
             </w:tcMar>
           </w:tcPr>
           <w:p>
@@ -3572,7 +3440,7 @@
         <w:trPr/>
         <w:tc>
           <w:tcPr>
-            <w:tcW w:w="1402" w:type="dxa"/>
+            <w:tcW w:w="1401" w:type="dxa"/>
             <w:tcBorders>
               <w:top w:val="single" w:sz="2" w:space="0" w:color="000001"/>
               <w:left w:val="single" w:sz="2" w:space="0" w:color="000001"/>
@@ -3581,7 +3449,7 @@
             </w:tcBorders>
             <w:shd w:fill="auto" w:val="clear"/>
             <w:tcMar>
-              <w:left w:w="39" w:type="dxa"/>
+              <w:left w:w="36" w:type="dxa"/>
             </w:tcMar>
           </w:tcPr>
           <w:p>
@@ -3594,15 +3462,7 @@
                 <w:sz w:val="20"/>
                 <w:szCs w:val="20"/>
               </w:rPr>
-              <w:t>xafs_lin</w:t>
-            </w:r>
-            <w:r>
-              <w:rPr>
-                <w:rFonts w:ascii="Courier 10 Pitch" w:hAnsi="Courier 10 Pitch"/>
-                <w:sz w:val="20"/>
-                <w:szCs w:val="20"/>
-              </w:rPr>
-              <w:t>y</w:t>
+              <w:t>xafs_liny</w:t>
             </w:r>
             <w:r/>
           </w:p>
@@ -3618,7 +3478,7 @@
             </w:tcBorders>
             <w:shd w:fill="auto" w:val="clear"/>
             <w:tcMar>
-              <w:left w:w="39" w:type="dxa"/>
+              <w:left w:w="36" w:type="dxa"/>
             </w:tcMar>
           </w:tcPr>
           <w:p>
@@ -3647,7 +3507,7 @@
         </w:tc>
         <w:tc>
           <w:tcPr>
-            <w:tcW w:w="2523" w:type="dxa"/>
+            <w:tcW w:w="2522" w:type="dxa"/>
             <w:tcBorders>
               <w:top w:val="single" w:sz="2" w:space="0" w:color="000001"/>
               <w:left w:val="single" w:sz="2" w:space="0" w:color="000001"/>
@@ -3656,33 +3516,19 @@
             </w:tcBorders>
             <w:shd w:fill="auto" w:val="clear"/>
             <w:tcMar>
-              <w:left w:w="39" w:type="dxa"/>
-            </w:tcMar>
-          </w:tcPr>
-          <w:p>
-            <w:pPr>
-              <w:pStyle w:val="TableContents"/>
-            </w:pPr>
-            <w:r>
-              <w:rPr>
-                <w:sz w:val="21"/>
-                <w:szCs w:val="21"/>
-              </w:rPr>
-              <w:t xml:space="preserve">sample stage, </w:t>
-            </w:r>
-            <w:r>
-              <w:rPr>
-                <w:sz w:val="21"/>
-                <w:szCs w:val="21"/>
-              </w:rPr>
-              <w:t>Y</w:t>
-            </w:r>
-            <w:r>
-              <w:rPr>
-                <w:sz w:val="21"/>
-                <w:szCs w:val="21"/>
-              </w:rPr>
-              <w:t xml:space="preserve"> direction</w:t>
+              <w:left w:w="36" w:type="dxa"/>
+            </w:tcMar>
+          </w:tcPr>
+          <w:p>
+            <w:pPr>
+              <w:pStyle w:val="TableContents"/>
+            </w:pPr>
+            <w:r>
+              <w:rPr>
+                <w:sz w:val="21"/>
+                <w:szCs w:val="21"/>
+              </w:rPr>
+              <w:t>sample stage, Y direction</w:t>
             </w:r>
             <w:r/>
           </w:p>
@@ -3698,7 +3544,7 @@
             </w:tcBorders>
             <w:shd w:fill="C6C6C6" w:val="clear"/>
             <w:tcMar>
-              <w:left w:w="39" w:type="dxa"/>
+              <w:left w:w="36" w:type="dxa"/>
             </w:tcMar>
           </w:tcPr>
           <w:p>
@@ -3727,7 +3573,7 @@
         </w:tc>
         <w:tc>
           <w:tcPr>
-            <w:tcW w:w="1827" w:type="dxa"/>
+            <w:tcW w:w="1826" w:type="dxa"/>
             <w:tcBorders>
               <w:top w:val="single" w:sz="2" w:space="0" w:color="000001"/>
               <w:left w:val="single" w:sz="2" w:space="0" w:color="000001"/>
@@ -3736,7 +3582,7 @@
             </w:tcBorders>
             <w:shd w:fill="auto" w:val="clear"/>
             <w:tcMar>
-              <w:left w:w="39" w:type="dxa"/>
+              <w:left w:w="36" w:type="dxa"/>
             </w:tcMar>
           </w:tcPr>
           <w:p>
@@ -3764,7 +3610,7 @@
         </w:tc>
         <w:tc>
           <w:tcPr>
-            <w:tcW w:w="1408" w:type="dxa"/>
+            <w:tcW w:w="1410" w:type="dxa"/>
             <w:tcBorders>
               <w:top w:val="single" w:sz="2" w:space="0" w:color="000001"/>
               <w:left w:val="single" w:sz="2" w:space="0" w:color="000001"/>
@@ -3775,7 +3621,7 @@
             </w:tcBorders>
             <w:shd w:fill="auto" w:val="clear"/>
             <w:tcMar>
-              <w:left w:w="39" w:type="dxa"/>
+              <w:left w:w="36" w:type="dxa"/>
             </w:tcMar>
           </w:tcPr>
           <w:p>
@@ -3812,7 +3658,7 @@
         <w:trPr/>
         <w:tc>
           <w:tcPr>
-            <w:tcW w:w="1402" w:type="dxa"/>
+            <w:tcW w:w="1401" w:type="dxa"/>
             <w:tcBorders>
               <w:top w:val="single" w:sz="2" w:space="0" w:color="000001"/>
               <w:left w:val="single" w:sz="2" w:space="0" w:color="000001"/>
@@ -3821,7 +3667,7 @@
             </w:tcBorders>
             <w:shd w:fill="auto" w:val="clear"/>
             <w:tcMar>
-              <w:left w:w="39" w:type="dxa"/>
+              <w:left w:w="36" w:type="dxa"/>
             </w:tcMar>
           </w:tcPr>
           <w:p>
@@ -3853,7 +3699,7 @@
             </w:tcBorders>
             <w:shd w:fill="auto" w:val="clear"/>
             <w:tcMar>
-              <w:left w:w="39" w:type="dxa"/>
+              <w:left w:w="36" w:type="dxa"/>
             </w:tcMar>
           </w:tcPr>
           <w:p>
@@ -3882,7 +3728,7 @@
         </w:tc>
         <w:tc>
           <w:tcPr>
-            <w:tcW w:w="2523" w:type="dxa"/>
+            <w:tcW w:w="2522" w:type="dxa"/>
             <w:tcBorders>
               <w:top w:val="single" w:sz="2" w:space="0" w:color="000001"/>
               <w:left w:val="single" w:sz="2" w:space="0" w:color="000001"/>
@@ -3891,7 +3737,7 @@
             </w:tcBorders>
             <w:shd w:fill="auto" w:val="clear"/>
             <w:tcMar>
-              <w:left w:w="39" w:type="dxa"/>
+              <w:left w:w="36" w:type="dxa"/>
             </w:tcMar>
           </w:tcPr>
           <w:p>
@@ -3927,7 +3773,7 @@
             </w:tcBorders>
             <w:shd w:fill="C6C6C6" w:val="clear"/>
             <w:tcMar>
-              <w:left w:w="39" w:type="dxa"/>
+              <w:left w:w="36" w:type="dxa"/>
             </w:tcMar>
           </w:tcPr>
           <w:p>
@@ -3956,7 +3802,7 @@
         </w:tc>
         <w:tc>
           <w:tcPr>
-            <w:tcW w:w="1827" w:type="dxa"/>
+            <w:tcW w:w="1826" w:type="dxa"/>
             <w:tcBorders>
               <w:top w:val="single" w:sz="2" w:space="0" w:color="000001"/>
               <w:left w:val="single" w:sz="2" w:space="0" w:color="000001"/>
@@ -3965,7 +3811,7 @@
             </w:tcBorders>
             <w:shd w:fill="auto" w:val="clear"/>
             <w:tcMar>
-              <w:left w:w="39" w:type="dxa"/>
+              <w:left w:w="36" w:type="dxa"/>
             </w:tcMar>
           </w:tcPr>
           <w:p>
@@ -3993,7 +3839,7 @@
         </w:tc>
         <w:tc>
           <w:tcPr>
-            <w:tcW w:w="1408" w:type="dxa"/>
+            <w:tcW w:w="1410" w:type="dxa"/>
             <w:tcBorders>
               <w:top w:val="single" w:sz="2" w:space="0" w:color="000001"/>
               <w:left w:val="single" w:sz="2" w:space="0" w:color="000001"/>
@@ -4004,7 +3850,7 @@
             </w:tcBorders>
             <w:shd w:fill="auto" w:val="clear"/>
             <w:tcMar>
-              <w:left w:w="39" w:type="dxa"/>
+              <w:left w:w="36" w:type="dxa"/>
             </w:tcMar>
           </w:tcPr>
           <w:p>
@@ -4034,7 +3880,7 @@
         <w:trPr/>
         <w:tc>
           <w:tcPr>
-            <w:tcW w:w="1402" w:type="dxa"/>
+            <w:tcW w:w="1401" w:type="dxa"/>
             <w:tcBorders>
               <w:top w:val="single" w:sz="2" w:space="0" w:color="000001"/>
               <w:left w:val="single" w:sz="2" w:space="0" w:color="000001"/>
@@ -4043,7 +3889,7 @@
             </w:tcBorders>
             <w:shd w:fill="auto" w:val="clear"/>
             <w:tcMar>
-              <w:left w:w="39" w:type="dxa"/>
+              <w:left w:w="36" w:type="dxa"/>
             </w:tcMar>
           </w:tcPr>
           <w:p>
@@ -4075,7 +3921,7 @@
             </w:tcBorders>
             <w:shd w:fill="auto" w:val="clear"/>
             <w:tcMar>
-              <w:left w:w="39" w:type="dxa"/>
+              <w:left w:w="36" w:type="dxa"/>
             </w:tcMar>
           </w:tcPr>
           <w:p>
@@ -4104,7 +3950,7 @@
         </w:tc>
         <w:tc>
           <w:tcPr>
-            <w:tcW w:w="2523" w:type="dxa"/>
+            <w:tcW w:w="2522" w:type="dxa"/>
             <w:tcBorders>
               <w:top w:val="single" w:sz="2" w:space="0" w:color="000001"/>
               <w:left w:val="single" w:sz="2" w:space="0" w:color="000001"/>
@@ -4113,7 +3959,7 @@
             </w:tcBorders>
             <w:shd w:fill="auto" w:val="clear"/>
             <w:tcMar>
-              <w:left w:w="39" w:type="dxa"/>
+              <w:left w:w="36" w:type="dxa"/>
             </w:tcMar>
           </w:tcPr>
           <w:p>
@@ -4149,7 +3995,7 @@
             </w:tcBorders>
             <w:shd w:fill="C6C6C6" w:val="clear"/>
             <w:tcMar>
-              <w:left w:w="39" w:type="dxa"/>
+              <w:left w:w="36" w:type="dxa"/>
             </w:tcMar>
           </w:tcPr>
           <w:p>
@@ -4178,7 +4024,7 @@
         </w:tc>
         <w:tc>
           <w:tcPr>
-            <w:tcW w:w="1827" w:type="dxa"/>
+            <w:tcW w:w="1826" w:type="dxa"/>
             <w:tcBorders>
               <w:top w:val="single" w:sz="2" w:space="0" w:color="000001"/>
               <w:left w:val="single" w:sz="2" w:space="0" w:color="000001"/>
@@ -4187,7 +4033,7 @@
             </w:tcBorders>
             <w:shd w:fill="auto" w:val="clear"/>
             <w:tcMar>
-              <w:left w:w="39" w:type="dxa"/>
+              <w:left w:w="36" w:type="dxa"/>
             </w:tcMar>
           </w:tcPr>
           <w:p>
@@ -4215,7 +4061,7 @@
         </w:tc>
         <w:tc>
           <w:tcPr>
-            <w:tcW w:w="1408" w:type="dxa"/>
+            <w:tcW w:w="1410" w:type="dxa"/>
             <w:tcBorders>
               <w:top w:val="single" w:sz="2" w:space="0" w:color="000001"/>
               <w:left w:val="single" w:sz="2" w:space="0" w:color="000001"/>
@@ -4226,7 +4072,7 @@
             </w:tcBorders>
             <w:shd w:fill="auto" w:val="clear"/>
             <w:tcMar>
-              <w:left w:w="39" w:type="dxa"/>
+              <w:left w:w="36" w:type="dxa"/>
             </w:tcMar>
           </w:tcPr>
           <w:p>
@@ -4263,7 +4109,7 @@
         <w:trPr/>
         <w:tc>
           <w:tcPr>
-            <w:tcW w:w="1402" w:type="dxa"/>
+            <w:tcW w:w="1401" w:type="dxa"/>
             <w:tcBorders>
               <w:top w:val="single" w:sz="2" w:space="0" w:color="000001"/>
               <w:left w:val="single" w:sz="2" w:space="0" w:color="000001"/>
@@ -4272,7 +4118,7 @@
             </w:tcBorders>
             <w:shd w:fill="auto" w:val="clear"/>
             <w:tcMar>
-              <w:left w:w="39" w:type="dxa"/>
+              <w:left w:w="36" w:type="dxa"/>
             </w:tcMar>
           </w:tcPr>
           <w:p>
@@ -4304,7 +4150,7 @@
             </w:tcBorders>
             <w:shd w:fill="auto" w:val="clear"/>
             <w:tcMar>
-              <w:left w:w="39" w:type="dxa"/>
+              <w:left w:w="36" w:type="dxa"/>
             </w:tcMar>
           </w:tcPr>
           <w:p>
@@ -4333,7 +4179,7 @@
         </w:tc>
         <w:tc>
           <w:tcPr>
-            <w:tcW w:w="2523" w:type="dxa"/>
+            <w:tcW w:w="2522" w:type="dxa"/>
             <w:tcBorders>
               <w:top w:val="single" w:sz="2" w:space="0" w:color="000001"/>
               <w:left w:val="single" w:sz="2" w:space="0" w:color="000001"/>
@@ -4342,7 +4188,7 @@
             </w:tcBorders>
             <w:shd w:fill="auto" w:val="clear"/>
             <w:tcMar>
-              <w:left w:w="39" w:type="dxa"/>
+              <w:left w:w="36" w:type="dxa"/>
             </w:tcMar>
           </w:tcPr>
           <w:p>
@@ -4378,7 +4224,7 @@
             </w:tcBorders>
             <w:shd w:fill="C6C6C6" w:val="clear"/>
             <w:tcMar>
-              <w:left w:w="39" w:type="dxa"/>
+              <w:left w:w="36" w:type="dxa"/>
             </w:tcMar>
           </w:tcPr>
           <w:p>
@@ -4407,7 +4253,7 @@
         </w:tc>
         <w:tc>
           <w:tcPr>
-            <w:tcW w:w="1827" w:type="dxa"/>
+            <w:tcW w:w="1826" w:type="dxa"/>
             <w:tcBorders>
               <w:top w:val="single" w:sz="2" w:space="0" w:color="000001"/>
               <w:left w:val="single" w:sz="2" w:space="0" w:color="000001"/>
@@ -4416,7 +4262,7 @@
             </w:tcBorders>
             <w:shd w:fill="auto" w:val="clear"/>
             <w:tcMar>
-              <w:left w:w="39" w:type="dxa"/>
+              <w:left w:w="36" w:type="dxa"/>
             </w:tcMar>
           </w:tcPr>
           <w:p>
@@ -4444,7 +4290,7 @@
         </w:tc>
         <w:tc>
           <w:tcPr>
-            <w:tcW w:w="1408" w:type="dxa"/>
+            <w:tcW w:w="1410" w:type="dxa"/>
             <w:tcBorders>
               <w:top w:val="single" w:sz="2" w:space="0" w:color="000001"/>
               <w:left w:val="single" w:sz="2" w:space="0" w:color="000001"/>
@@ -4455,7 +4301,7 @@
             </w:tcBorders>
             <w:shd w:fill="auto" w:val="clear"/>
             <w:tcMar>
-              <w:left w:w="39" w:type="dxa"/>
+              <w:left w:w="36" w:type="dxa"/>
             </w:tcMar>
           </w:tcPr>
           <w:p>
@@ -4496,7 +4342,13 @@
         </w:rPr>
       </w:pPr>
       <w:r>
-        <w:rPr/>
+        <w:rPr>
+          <w:rFonts w:eastAsia="Droid Sans Fallback" w:cs="FreeSans"/>
+          <w:color w:val="00000A"/>
+          <w:sz w:val="24"/>
+          <w:szCs w:val="24"/>
+          <w:lang w:val="en-US" w:eastAsia="zh-CN" w:bidi="hi-IN"/>
+        </w:rPr>
       </w:r>
       <w:r/>
     </w:p>
@@ -4607,27 +4459,7 @@
           <w:sz w:val="18"/>
           <w:szCs w:val="18"/>
         </w:rPr>
-        <w:t>xafs_&lt;motor&gt;.</w:t>
-      </w:r>
-      <w:r>
-        <w:rPr>
-          <w:rFonts w:ascii="Courier 10 Pitch" w:hAnsi="Courier 10 Pitch"/>
-          <w:b w:val="false"/>
-          <w:bCs w:val="false"/>
-          <w:sz w:val="18"/>
-          <w:szCs w:val="18"/>
-        </w:rPr>
-        <w:t>l</w:t>
-      </w:r>
-      <w:r>
-        <w:rPr>
-          <w:rFonts w:ascii="Courier 10 Pitch" w:hAnsi="Courier 10 Pitch"/>
-          <w:b w:val="false"/>
-          <w:bCs w:val="false"/>
-          <w:sz w:val="18"/>
-          <w:szCs w:val="18"/>
-        </w:rPr>
-        <w:t>lm.put(&lt;value&gt;)</w:t>
+        <w:t>xafs_&lt;motor&gt;.llm.put(&lt;value&gt;)</w:t>
       </w:r>
       <w:r/>
     </w:p>
@@ -4715,7 +4547,7 @@
           <w:sz w:val="20"/>
           <w:szCs w:val="20"/>
         </w:rPr>
-        <w:t>RE(</w:t>
+        <w:t>RE(linescan(&lt;</w:t>
       </w:r>
       <w:r>
         <w:rPr>
@@ -4723,7 +4555,7 @@
           <w:sz w:val="20"/>
           <w:szCs w:val="20"/>
         </w:rPr>
-        <w:t>line</w:t>
+        <w:t>detector</w:t>
       </w:r>
       <w:r>
         <w:rPr>
@@ -4731,7 +4563,7 @@
           <w:sz w:val="20"/>
           <w:szCs w:val="20"/>
         </w:rPr>
-        <w:t xml:space="preserve">scan(&lt;motor&gt;, </w:t>
+        <w:t>&gt;, &lt;</w:t>
       </w:r>
       <w:r>
         <w:rPr>
@@ -4739,7 +4571,7 @@
           <w:sz w:val="20"/>
           <w:szCs w:val="20"/>
         </w:rPr>
-        <w:t xml:space="preserve">&lt;detector&gt;, </w:t>
+        <w:t>motor</w:t>
       </w:r>
       <w:r>
         <w:rPr>
@@ -4747,7 +4579,7 @@
           <w:sz w:val="20"/>
           <w:szCs w:val="20"/>
         </w:rPr>
-        <w:t>&lt;start&gt;, &lt;stop&gt;, &lt;N&gt;))</w:t>
+        <w:t>&gt;, &lt;start&gt;, &lt;stop&gt;, &lt;N&gt;))</w:t>
       </w:r>
       <w:r/>
     </w:p>
@@ -4777,7 +4609,7 @@
           <w:sz w:val="20"/>
           <w:szCs w:val="20"/>
         </w:rPr>
-        <w:t>&lt;motor&gt;</w:t>
+        <w:t>&lt;detector&gt;</w:t>
       </w:r>
       <w:r>
         <w:rPr>
@@ -4785,7 +4617,15 @@
           <w:sz w:val="20"/>
           <w:szCs w:val="20"/>
         </w:rPr>
-        <w:t xml:space="preserve"> </w:t>
+        <w:t xml:space="preserve"> is one of: '</w:t>
+      </w:r>
+      <w:r>
+        <w:rPr>
+          <w:rFonts w:ascii="Courier 10 Pitch" w:hAnsi="Courier 10 Pitch"/>
+          <w:sz w:val="20"/>
+          <w:szCs w:val="20"/>
+        </w:rPr>
+        <w:t>it'</w:t>
       </w:r>
       <w:r>
         <w:rPr>
@@ -4793,7 +4633,15 @@
           <w:sz w:val="20"/>
           <w:szCs w:val="20"/>
         </w:rPr>
-        <w:t xml:space="preserve">is </w:t>
+        <w:t>, '</w:t>
+      </w:r>
+      <w:r>
+        <w:rPr>
+          <w:rFonts w:ascii="Courier 10 Pitch" w:hAnsi="Courier 10 Pitch"/>
+          <w:sz w:val="20"/>
+          <w:szCs w:val="20"/>
+        </w:rPr>
+        <w:t>if'</w:t>
       </w:r>
       <w:r>
         <w:rPr>
@@ -4801,7 +4649,7 @@
           <w:sz w:val="20"/>
           <w:szCs w:val="20"/>
         </w:rPr>
-        <w:t>one of: '</w:t>
+        <w:t xml:space="preserve">, or </w:t>
       </w:r>
       <w:r>
         <w:rPr>
@@ -4809,63 +4657,7 @@
           <w:sz w:val="20"/>
           <w:szCs w:val="20"/>
         </w:rPr>
-        <w:t>x'</w:t>
-      </w:r>
-      <w:r>
-        <w:rPr>
-          <w:rFonts w:ascii="Droid Sans" w:hAnsi="Droid Sans"/>
-          <w:sz w:val="20"/>
-          <w:szCs w:val="20"/>
-        </w:rPr>
-        <w:t>, '</w:t>
-      </w:r>
-      <w:r>
-        <w:rPr>
-          <w:rFonts w:ascii="Courier 10 Pitch" w:hAnsi="Courier 10 Pitch"/>
-          <w:sz w:val="20"/>
-          <w:szCs w:val="20"/>
-        </w:rPr>
-        <w:t>y'</w:t>
-      </w:r>
-      <w:r>
-        <w:rPr>
-          <w:rFonts w:ascii="Droid Sans" w:hAnsi="Droid Sans"/>
-          <w:sz w:val="20"/>
-          <w:szCs w:val="20"/>
-        </w:rPr>
-        <w:t>, '</w:t>
-      </w:r>
-      <w:r>
-        <w:rPr>
-          <w:rFonts w:ascii="Courier 10 Pitch" w:hAnsi="Courier 10 Pitch"/>
-          <w:sz w:val="20"/>
-          <w:szCs w:val="20"/>
-        </w:rPr>
-        <w:t>roll'</w:t>
-      </w:r>
-      <w:r>
-        <w:rPr>
-          <w:rFonts w:ascii="Droid Sans" w:hAnsi="Droid Sans"/>
-          <w:sz w:val="20"/>
-          <w:szCs w:val="20"/>
-        </w:rPr>
-        <w:t>, '</w:t>
-      </w:r>
-      <w:r>
-        <w:rPr>
-          <w:rFonts w:ascii="Courier 10 Pitch" w:hAnsi="Courier 10 Pitch"/>
-          <w:sz w:val="20"/>
-          <w:szCs w:val="20"/>
-        </w:rPr>
-        <w:t>pitch'</w:t>
-      </w:r>
-      <w:r>
-        <w:rPr>
-          <w:rFonts w:ascii="Droid Sans" w:hAnsi="Droid Sans"/>
-          <w:sz w:val="20"/>
-          <w:szCs w:val="20"/>
-        </w:rPr>
-        <w:t>, or a motor name</w:t>
+        <w:t>'i0'</w:t>
       </w:r>
       <w:r/>
     </w:p>
@@ -4880,7 +4672,15 @@
           <w:sz w:val="20"/>
           <w:szCs w:val="20"/>
         </w:rPr>
-        <w:t>&lt;</w:t>
+        <w:t>&lt;motor&gt;</w:t>
+      </w:r>
+      <w:r>
+        <w:rPr>
+          <w:rFonts w:ascii="Droid Sans" w:hAnsi="Droid Sans"/>
+          <w:sz w:val="20"/>
+          <w:szCs w:val="20"/>
+        </w:rPr>
+        <w:t xml:space="preserve"> is one of: '</w:t>
       </w:r>
       <w:r>
         <w:rPr>
@@ -4888,7 +4688,7 @@
           <w:sz w:val="20"/>
           <w:szCs w:val="20"/>
         </w:rPr>
-        <w:t>detector&gt;</w:t>
+        <w:t>x'</w:t>
       </w:r>
       <w:r>
         <w:rPr>
@@ -4896,7 +4696,7 @@
           <w:sz w:val="20"/>
           <w:szCs w:val="20"/>
         </w:rPr>
-        <w:t xml:space="preserve"> is one of: '</w:t>
+        <w:t>, '</w:t>
       </w:r>
       <w:r>
         <w:rPr>
@@ -4904,7 +4704,7 @@
           <w:sz w:val="20"/>
           <w:szCs w:val="20"/>
         </w:rPr>
-        <w:t>it'</w:t>
+        <w:t>y'</w:t>
       </w:r>
       <w:r>
         <w:rPr>
@@ -4920,7 +4720,7 @@
           <w:sz w:val="20"/>
           <w:szCs w:val="20"/>
         </w:rPr>
-        <w:t>if'</w:t>
+        <w:t>roll'</w:t>
       </w:r>
       <w:r>
         <w:rPr>
@@ -4928,7 +4728,7 @@
           <w:sz w:val="20"/>
           <w:szCs w:val="20"/>
         </w:rPr>
-        <w:t xml:space="preserve">, or </w:t>
+        <w:t>, '</w:t>
       </w:r>
       <w:r>
         <w:rPr>
@@ -4936,7 +4736,15 @@
           <w:sz w:val="20"/>
           <w:szCs w:val="20"/>
         </w:rPr>
-        <w:t>'i0'</w:t>
+        <w:t>pitch'</w:t>
+      </w:r>
+      <w:r>
+        <w:rPr>
+          <w:rFonts w:ascii="Droid Sans" w:hAnsi="Droid Sans"/>
+          <w:sz w:val="20"/>
+          <w:szCs w:val="20"/>
+        </w:rPr>
+        <w:t>, or a motor name</w:t>
       </w:r>
       <w:r/>
     </w:p>
@@ -4945,7 +4753,7 @@
         <w:pStyle w:val="Normal"/>
         <w:widowControl w:val="false"/>
         <w:suppressAutoHyphens w:val="true"/>
-        <w:overflowPunct w:val="true"/>
+        <w:overflowPunct w:val="false"/>
         <w:bidi w:val="0"/>
         <w:spacing w:before="0" w:after="115"/>
         <w:ind w:left="2127" w:right="-180" w:hanging="0"/>
@@ -5246,7 +5054,7 @@
           <w:sz w:val="20"/>
           <w:szCs w:val="20"/>
         </w:rPr>
-        <w:t xml:space="preserve"> plot</w:t>
+        <w:t xml:space="preserve"> plot.</w:t>
       </w:r>
       <w:r/>
     </w:p>
@@ -5265,8 +5073,11 @@
       </w:pPr>
       <w:r>
         <w:rPr>
+          <w:rFonts w:eastAsia="Droid Sans Fallback" w:cs="FreeSans"/>
+          <w:color w:val="00000A"/>
           <w:sz w:val="22"/>
           <w:szCs w:val="22"/>
+          <w:lang w:val="en-US" w:eastAsia="zh-CN" w:bidi="hi-IN"/>
         </w:rPr>
       </w:r>
       <w:r/>
@@ -5301,7 +5112,13 @@
         </w:rPr>
       </w:pPr>
       <w:r>
-        <w:rPr/>
+        <w:rPr>
+          <w:rFonts w:eastAsia="Droid Sans Fallback" w:cs="FreeSans"/>
+          <w:color w:val="00000A"/>
+          <w:sz w:val="24"/>
+          <w:szCs w:val="24"/>
+          <w:lang w:val="en-US" w:eastAsia="zh-CN" w:bidi="hi-IN"/>
+        </w:rPr>
       </w:r>
       <w:r/>
     </w:p>
@@ -5316,7 +5133,7 @@
           <w:sz w:val="20"/>
           <w:szCs w:val="20"/>
         </w:rPr>
-        <w:t>RE(xafs('/path/to/myscan.ini'))</w:t>
+        <w:t>RE(xafs('myscan.ini'))</w:t>
       </w:r>
       <w:r/>
     </w:p>
@@ -5562,11 +5379,13 @@
       </w:pPr>
       <w:r>
         <w:rPr>
-          <w:rFonts w:ascii="Droid Sans" w:hAnsi="Droid Sans"/>
+          <w:rFonts w:eastAsia="Droid Sans Fallback" w:cs="FreeSans" w:ascii="Droid Sans" w:hAnsi="Droid Sans"/>
           <w:b w:val="false"/>
           <w:bCs w:val="false"/>
+          <w:color w:val="00000A"/>
           <w:sz w:val="26"/>
           <w:szCs w:val="26"/>
+          <w:lang w:val="en-US" w:eastAsia="zh-CN" w:bidi="hi-IN"/>
         </w:rPr>
       </w:r>
       <w:r/>
@@ -5617,11 +5436,13 @@
       </w:pPr>
       <w:r>
         <w:rPr>
-          <w:rFonts w:ascii="Droid Sans" w:hAnsi="Droid Sans"/>
+          <w:rFonts w:eastAsia="Droid Sans Fallback" w:cs="FreeSans" w:ascii="Droid Sans" w:hAnsi="Droid Sans"/>
           <w:b w:val="false"/>
           <w:bCs w:val="false"/>
-          <w:sz w:val="20"/>
-          <w:szCs w:val="20"/>
+          <w:color w:val="00000A"/>
+          <w:sz w:val="20"/>
+          <w:szCs w:val="20"/>
+          <w:lang w:val="en-US" w:eastAsia="zh-CN" w:bidi="hi-IN"/>
         </w:rPr>
       </w:r>
       <w:r/>
@@ -5944,7 +5765,7 @@
     <w:pPr>
       <w:widowControl w:val="false"/>
       <w:suppressAutoHyphens w:val="true"/>
-      <w:overflowPunct w:val="true"/>
+      <w:overflowPunct w:val="false"/>
       <w:bidi w:val="0"/>
       <w:jc w:val="left"/>
     </w:pPr>
@@ -6216,6 +6037,18 @@
       <w:rFonts w:cs="OpenSymbol"/>
     </w:rPr>
   </w:style>
+  <w:style w:type="character" w:styleId="ListLabel31">
+    <w:name w:val="ListLabel 31"/>
+    <w:rPr>
+      <w:rFonts w:cs="Symbol"/>
+    </w:rPr>
+  </w:style>
+  <w:style w:type="character" w:styleId="ListLabel32">
+    <w:name w:val="ListLabel 32"/>
+    <w:rPr>
+      <w:rFonts w:cs="OpenSymbol"/>
+    </w:rPr>
+  </w:style>
   <w:style w:type="paragraph" w:styleId="Heading">
     <w:name w:val="Heading"/>
     <w:basedOn w:val="Normal"/>

</xml_diff>

<commit_message>
update cheatsheet and dashboard
</commit_message>
<xml_diff>
--- a/cheatsheet.docx
+++ b/cheatsheet.docx
@@ -23,7 +23,7 @@
       <w:tblPr>
         <w:tblW w:w="8194" w:type="dxa"/>
         <w:jc w:val="left"/>
-        <w:tblInd w:w="1013" w:type="dxa"/>
+        <w:tblInd w:w="1003" w:type="dxa"/>
         <w:tblBorders>
           <w:top w:val="dotted" w:sz="8" w:space="0" w:color="000001"/>
           <w:left w:val="dotted" w:sz="8" w:space="0" w:color="000001"/>
@@ -1017,6 +1017,7 @@
                 <w:rFonts w:ascii="Courier New" w:hAnsi="Courier New"/>
               </w:rPr>
             </w:pPr>
+            <w:bookmarkStart w:id="0" w:name="__DdeLink__513_732654068"/>
             <w:r>
               <w:rPr>
                 <w:rFonts w:ascii="Courier 10 Pitch" w:hAnsi="Courier 10 Pitch"/>
@@ -1025,7 +1026,28 @@
                 <w:szCs w:val="18"/>
                 <w:u w:val="none"/>
               </w:rPr>
-              <w:t>dcm.wh()</w:t>
+              <w:t>%</w:t>
+            </w:r>
+            <w:r>
+              <w:rPr>
+                <w:rFonts w:ascii="Courier 10 Pitch" w:hAnsi="Courier 10 Pitch"/>
+                <w:color w:val="221F1E"/>
+                <w:sz w:val="18"/>
+                <w:szCs w:val="18"/>
+                <w:u w:val="none"/>
+              </w:rPr>
+              <w:t xml:space="preserve">w </w:t>
+            </w:r>
+            <w:bookmarkEnd w:id="0"/>
+            <w:r>
+              <w:rPr>
+                <w:rFonts w:ascii="Courier 10 Pitch" w:hAnsi="Courier 10 Pitch"/>
+                <w:color w:val="221F1E"/>
+                <w:sz w:val="18"/>
+                <w:szCs w:val="18"/>
+                <w:u w:val="none"/>
+              </w:rPr>
+              <w:t>dcm</w:t>
             </w:r>
             <w:r/>
           </w:p>
@@ -1097,11 +1119,31 @@
             <w:r>
               <w:rPr>
                 <w:rFonts w:ascii="Courier 10 Pitch" w:hAnsi="Courier 10 Pitch"/>
+                <w:color w:val="221F1E"/>
                 <w:sz w:val="18"/>
                 <w:szCs w:val="18"/>
                 <w:u w:val="none"/>
               </w:rPr>
-              <w:t>slits3.wh()</w:t>
+              <w:t>%</w:t>
+            </w:r>
+            <w:r>
+              <w:rPr>
+                <w:rFonts w:ascii="Courier 10 Pitch" w:hAnsi="Courier 10 Pitch"/>
+                <w:color w:val="221F1E"/>
+                <w:sz w:val="18"/>
+                <w:szCs w:val="18"/>
+                <w:u w:val="none"/>
+              </w:rPr>
+              <w:t xml:space="preserve">w </w:t>
+            </w:r>
+            <w:r>
+              <w:rPr>
+                <w:rFonts w:ascii="Courier 10 Pitch" w:hAnsi="Courier 10 Pitch"/>
+                <w:sz w:val="18"/>
+                <w:szCs w:val="18"/>
+                <w:u w:val="none"/>
+              </w:rPr>
+              <w:t>slits3</w:t>
             </w:r>
             <w:r/>
           </w:p>
@@ -1173,11 +1215,31 @@
             <w:r>
               <w:rPr>
                 <w:rFonts w:ascii="Courier 10 Pitch" w:hAnsi="Courier 10 Pitch"/>
+                <w:color w:val="221F1E"/>
                 <w:sz w:val="18"/>
                 <w:szCs w:val="18"/>
                 <w:u w:val="none"/>
               </w:rPr>
-              <w:t>m2.wh()</w:t>
+              <w:t>%</w:t>
+            </w:r>
+            <w:r>
+              <w:rPr>
+                <w:rFonts w:ascii="Courier 10 Pitch" w:hAnsi="Courier 10 Pitch"/>
+                <w:color w:val="221F1E"/>
+                <w:sz w:val="18"/>
+                <w:szCs w:val="18"/>
+                <w:u w:val="none"/>
+              </w:rPr>
+              <w:t xml:space="preserve">w </w:t>
+            </w:r>
+            <w:r>
+              <w:rPr>
+                <w:rFonts w:ascii="Courier 10 Pitch" w:hAnsi="Courier 10 Pitch"/>
+                <w:sz w:val="18"/>
+                <w:szCs w:val="18"/>
+                <w:u w:val="none"/>
+              </w:rPr>
+              <w:t>m2</w:t>
             </w:r>
             <w:r/>
           </w:p>
@@ -1249,11 +1311,31 @@
             <w:r>
               <w:rPr>
                 <w:rFonts w:ascii="Courier 10 Pitch" w:hAnsi="Courier 10 Pitch"/>
+                <w:color w:val="221F1E"/>
                 <w:sz w:val="18"/>
                 <w:szCs w:val="18"/>
                 <w:u w:val="none"/>
               </w:rPr>
-              <w:t>m3.wh()</w:t>
+              <w:t>%</w:t>
+            </w:r>
+            <w:r>
+              <w:rPr>
+                <w:rFonts w:ascii="Courier 10 Pitch" w:hAnsi="Courier 10 Pitch"/>
+                <w:color w:val="221F1E"/>
+                <w:sz w:val="18"/>
+                <w:szCs w:val="18"/>
+                <w:u w:val="none"/>
+              </w:rPr>
+              <w:t xml:space="preserve">w </w:t>
+            </w:r>
+            <w:r>
+              <w:rPr>
+                <w:rFonts w:ascii="Courier 10 Pitch" w:hAnsi="Courier 10 Pitch"/>
+                <w:sz w:val="18"/>
+                <w:szCs w:val="18"/>
+                <w:u w:val="none"/>
+              </w:rPr>
+              <w:t>m3</w:t>
             </w:r>
             <w:r/>
           </w:p>
@@ -1325,11 +1407,31 @@
             <w:r>
               <w:rPr>
                 <w:rFonts w:ascii="Courier 10 Pitch" w:hAnsi="Courier 10 Pitch"/>
+                <w:color w:val="221F1E"/>
                 <w:sz w:val="18"/>
                 <w:szCs w:val="18"/>
                 <w:u w:val="none"/>
               </w:rPr>
-              <w:t>xafs_table.wh()</w:t>
+              <w:t>%</w:t>
+            </w:r>
+            <w:r>
+              <w:rPr>
+                <w:rFonts w:ascii="Courier 10 Pitch" w:hAnsi="Courier 10 Pitch"/>
+                <w:color w:val="221F1E"/>
+                <w:sz w:val="18"/>
+                <w:szCs w:val="18"/>
+                <w:u w:val="none"/>
+              </w:rPr>
+              <w:t xml:space="preserve">w </w:t>
+            </w:r>
+            <w:r>
+              <w:rPr>
+                <w:rFonts w:ascii="Courier 10 Pitch" w:hAnsi="Courier 10 Pitch"/>
+                <w:sz w:val="18"/>
+                <w:szCs w:val="18"/>
+                <w:u w:val="none"/>
+              </w:rPr>
+              <w:t>xafs_table</w:t>
             </w:r>
             <w:r/>
           </w:p>
@@ -1758,6 +1860,181 @@
                 <w:szCs w:val="21"/>
               </w:rPr>
               <w:t>explore position of slits3 (then you move dm3_bct)</w:t>
+            </w:r>
+            <w:r/>
+          </w:p>
+        </w:tc>
+      </w:tr>
+      <w:tr>
+        <w:trPr/>
+        <w:tc>
+          <w:tcPr>
+            <w:tcW w:w="3244" w:type="dxa"/>
+            <w:tcBorders>
+              <w:left w:val="dotted" w:sz="8" w:space="0" w:color="000001"/>
+              <w:bottom w:val="dotted" w:sz="8" w:space="0" w:color="000001"/>
+              <w:insideH w:val="dotted" w:sz="8" w:space="0" w:color="000001"/>
+            </w:tcBorders>
+            <w:shd w:fill="auto" w:val="clear"/>
+            <w:tcMar>
+              <w:left w:w="-10" w:type="dxa"/>
+            </w:tcMar>
+          </w:tcPr>
+          <w:p>
+            <w:pPr>
+              <w:pStyle w:val="TableContents"/>
+            </w:pPr>
+            <w:r>
+              <w:rPr/>
+            </w:r>
+            <w:r/>
+          </w:p>
+        </w:tc>
+        <w:tc>
+          <w:tcPr>
+            <w:tcW w:w="4949" w:type="dxa"/>
+            <w:tcBorders>
+              <w:left w:val="dotted" w:sz="8" w:space="0" w:color="000001"/>
+              <w:bottom w:val="dotted" w:sz="8" w:space="0" w:color="000001"/>
+              <w:right w:val="dotted" w:sz="8" w:space="0" w:color="000001"/>
+              <w:insideH w:val="dotted" w:sz="8" w:space="0" w:color="000001"/>
+              <w:insideV w:val="dotted" w:sz="8" w:space="0" w:color="000001"/>
+            </w:tcBorders>
+            <w:shd w:fill="auto" w:val="clear"/>
+            <w:tcMar>
+              <w:left w:w="-10" w:type="dxa"/>
+            </w:tcMar>
+          </w:tcPr>
+          <w:p>
+            <w:pPr>
+              <w:pStyle w:val="TableContents"/>
+            </w:pPr>
+            <w:r>
+              <w:rPr/>
+            </w:r>
+            <w:r/>
+          </w:p>
+        </w:tc>
+      </w:tr>
+      <w:tr>
+        <w:trPr/>
+        <w:tc>
+          <w:tcPr>
+            <w:tcW w:w="3244" w:type="dxa"/>
+            <w:tcBorders>
+              <w:left w:val="dotted" w:sz="8" w:space="0" w:color="000001"/>
+              <w:bottom w:val="dotted" w:sz="8" w:space="0" w:color="000001"/>
+              <w:insideH w:val="dotted" w:sz="8" w:space="0" w:color="000001"/>
+            </w:tcBorders>
+            <w:shd w:fill="auto" w:val="clear"/>
+            <w:tcMar>
+              <w:left w:w="-10" w:type="dxa"/>
+            </w:tcMar>
+          </w:tcPr>
+          <w:p>
+            <w:pPr>
+              <w:pStyle w:val="TableContents"/>
+            </w:pPr>
+            <w:r>
+              <w:rPr>
+                <w:rFonts w:ascii="Courier 10 Pitch" w:hAnsi="Courier 10 Pitch"/>
+                <w:sz w:val="18"/>
+                <w:szCs w:val="18"/>
+              </w:rPr>
+              <w:t>%</w:t>
+            </w:r>
+            <w:r>
+              <w:rPr>
+                <w:rFonts w:ascii="Courier 10 Pitch" w:hAnsi="Courier 10 Pitch"/>
+                <w:sz w:val="18"/>
+                <w:szCs w:val="18"/>
+              </w:rPr>
+              <w:t>h</w:t>
+            </w:r>
+            <w:r>
+              <w:rPr>
+                <w:rFonts w:ascii="Liberation Serif" w:hAnsi="Liberation Serif"/>
+                <w:sz w:val="18"/>
+                <w:szCs w:val="18"/>
+              </w:rPr>
+              <w:t xml:space="preserve">  </w:t>
+            </w:r>
+            <w:r>
+              <w:rPr>
+                <w:rFonts w:ascii="Liberation Serif" w:hAnsi="Liberation Serif"/>
+                <w:sz w:val="21"/>
+                <w:szCs w:val="21"/>
+              </w:rPr>
+              <w:t>/</w:t>
+            </w:r>
+            <w:r>
+              <w:rPr>
+                <w:rFonts w:ascii="Liberation Serif" w:hAnsi="Liberation Serif"/>
+                <w:sz w:val="18"/>
+                <w:szCs w:val="18"/>
+              </w:rPr>
+              <w:t xml:space="preserve"> </w:t>
+            </w:r>
+            <w:r>
+              <w:rPr>
+                <w:rFonts w:ascii="Courier 10 Pitch" w:hAnsi="Courier 10 Pitch"/>
+                <w:sz w:val="18"/>
+                <w:szCs w:val="18"/>
+              </w:rPr>
+              <w:t xml:space="preserve">%k </w:t>
+            </w:r>
+            <w:r>
+              <w:rPr>
+                <w:rFonts w:ascii="Liberation Serif" w:hAnsi="Liberation Serif"/>
+                <w:sz w:val="18"/>
+                <w:szCs w:val="18"/>
+              </w:rPr>
+              <w:t>/</w:t>
+            </w:r>
+            <w:r>
+              <w:rPr>
+                <w:rFonts w:ascii="Courier 10 Pitch" w:hAnsi="Courier 10 Pitch"/>
+                <w:sz w:val="18"/>
+                <w:szCs w:val="18"/>
+              </w:rPr>
+              <w:t xml:space="preserve"> %m</w:t>
+            </w:r>
+            <w:r/>
+          </w:p>
+        </w:tc>
+        <w:tc>
+          <w:tcPr>
+            <w:tcW w:w="4949" w:type="dxa"/>
+            <w:tcBorders>
+              <w:left w:val="dotted" w:sz="8" w:space="0" w:color="000001"/>
+              <w:bottom w:val="dotted" w:sz="8" w:space="0" w:color="000001"/>
+              <w:right w:val="dotted" w:sz="8" w:space="0" w:color="000001"/>
+              <w:insideH w:val="dotted" w:sz="8" w:space="0" w:color="000001"/>
+              <w:insideV w:val="dotted" w:sz="8" w:space="0" w:color="000001"/>
+            </w:tcBorders>
+            <w:shd w:fill="auto" w:val="clear"/>
+            <w:tcMar>
+              <w:left w:w="-10" w:type="dxa"/>
+            </w:tcMar>
+          </w:tcPr>
+          <w:p>
+            <w:pPr>
+              <w:pStyle w:val="TableContents"/>
+              <w:rPr>
+                <w:sz w:val="21"/>
+                <w:sz w:val="21"/>
+                <w:szCs w:val="21"/>
+                <w:rFonts w:ascii="Liberation Serif" w:hAnsi="Liberation Serif" w:eastAsia="Droid Sans Fallback" w:cs="FreeSans"/>
+                <w:color w:val="00000A"/>
+                <w:lang w:val="en-US" w:eastAsia="zh-CN" w:bidi="hi-IN"/>
+              </w:rPr>
+            </w:pPr>
+            <w:r>
+              <w:rPr>
+                <w:sz w:val="21"/>
+                <w:szCs w:val="21"/>
+              </w:rPr>
+              <w:t>Show help / show keyboard shortcuts / show motors</w:t>
             </w:r>
             <w:r/>
           </w:p>
@@ -2027,7 +2304,888 @@
       <w:tblPr>
         <w:tblW w:w="3334" w:type="dxa"/>
         <w:jc w:val="left"/>
-        <w:tblInd w:w="944" w:type="dxa"/>
+        <w:tblInd w:w="942" w:type="dxa"/>
+        <w:tblBorders>
+          <w:top w:val="single" w:sz="2" w:space="0" w:color="000001"/>
+          <w:left w:val="single" w:sz="2" w:space="0" w:color="000001"/>
+          <w:bottom w:val="single" w:sz="2" w:space="0" w:color="000001"/>
+          <w:insideH w:val="single" w:sz="2" w:space="0" w:color="000001"/>
+        </w:tblBorders>
+        <w:tblCellMar>
+          <w:top w:w="55" w:type="dxa"/>
+          <w:left w:w="30" w:type="dxa"/>
+          <w:bottom w:w="55" w:type="dxa"/>
+          <w:right w:w="55" w:type="dxa"/>
+        </w:tblCellMar>
+      </w:tblPr>
+      <w:tblGrid>
+        <w:gridCol w:w="806"/>
+        <w:gridCol w:w="901"/>
+        <w:gridCol w:w="1627"/>
+      </w:tblGrid>
+      <w:tr>
+        <w:trPr/>
+        <w:tc>
+          <w:tcPr>
+            <w:tcW w:w="806" w:type="dxa"/>
+            <w:tcBorders>
+              <w:top w:val="single" w:sz="2" w:space="0" w:color="000001"/>
+              <w:left w:val="single" w:sz="2" w:space="0" w:color="000001"/>
+              <w:bottom w:val="single" w:sz="2" w:space="0" w:color="000001"/>
+              <w:insideH w:val="single" w:sz="2" w:space="0" w:color="000001"/>
+            </w:tcBorders>
+            <w:shd w:fill="auto" w:val="clear"/>
+            <w:tcMar>
+              <w:left w:w="30" w:type="dxa"/>
+            </w:tcMar>
+          </w:tcPr>
+          <w:p>
+            <w:pPr>
+              <w:pStyle w:val="TableContents"/>
+              <w:rPr>
+                <w:b/>
+                <w:b/>
+                <w:bCs/>
+              </w:rPr>
+            </w:pPr>
+            <w:r>
+              <w:rPr>
+                <w:b/>
+                <w:bCs/>
+              </w:rPr>
+              <w:t>Mode</w:t>
+            </w:r>
+            <w:r/>
+          </w:p>
+        </w:tc>
+        <w:tc>
+          <w:tcPr>
+            <w:tcW w:w="901" w:type="dxa"/>
+            <w:tcBorders>
+              <w:top w:val="single" w:sz="2" w:space="0" w:color="000001"/>
+              <w:left w:val="single" w:sz="2" w:space="0" w:color="000001"/>
+              <w:bottom w:val="single" w:sz="2" w:space="0" w:color="000001"/>
+              <w:insideH w:val="single" w:sz="2" w:space="0" w:color="000001"/>
+            </w:tcBorders>
+            <w:shd w:fill="auto" w:val="clear"/>
+            <w:tcMar>
+              <w:left w:w="30" w:type="dxa"/>
+            </w:tcMar>
+          </w:tcPr>
+          <w:p>
+            <w:pPr>
+              <w:pStyle w:val="TableContents"/>
+              <w:rPr>
+                <w:b/>
+                <w:b/>
+                <w:bCs/>
+              </w:rPr>
+            </w:pPr>
+            <w:r>
+              <w:rPr>
+                <w:b/>
+                <w:bCs/>
+              </w:rPr>
+              <w:t>focused</w:t>
+            </w:r>
+            <w:r/>
+          </w:p>
+        </w:tc>
+        <w:tc>
+          <w:tcPr>
+            <w:tcW w:w="1627" w:type="dxa"/>
+            <w:tcBorders>
+              <w:top w:val="single" w:sz="2" w:space="0" w:color="000001"/>
+              <w:left w:val="single" w:sz="2" w:space="0" w:color="000001"/>
+              <w:bottom w:val="single" w:sz="2" w:space="0" w:color="000001"/>
+              <w:right w:val="single" w:sz="2" w:space="0" w:color="000001"/>
+              <w:insideH w:val="single" w:sz="2" w:space="0" w:color="000001"/>
+              <w:insideV w:val="single" w:sz="2" w:space="0" w:color="000001"/>
+            </w:tcBorders>
+            <w:shd w:fill="auto" w:val="clear"/>
+            <w:tcMar>
+              <w:left w:w="30" w:type="dxa"/>
+            </w:tcMar>
+          </w:tcPr>
+          <w:p>
+            <w:pPr>
+              <w:pStyle w:val="TableContents"/>
+              <w:rPr>
+                <w:b/>
+                <w:b/>
+                <w:bCs/>
+              </w:rPr>
+            </w:pPr>
+            <w:r>
+              <w:rPr>
+                <w:b/>
+                <w:bCs/>
+              </w:rPr>
+              <w:t>energy range</w:t>
+            </w:r>
+            <w:r/>
+          </w:p>
+        </w:tc>
+      </w:tr>
+      <w:tr>
+        <w:trPr/>
+        <w:tc>
+          <w:tcPr>
+            <w:tcW w:w="806" w:type="dxa"/>
+            <w:tcBorders>
+              <w:top w:val="single" w:sz="2" w:space="0" w:color="000001"/>
+              <w:left w:val="single" w:sz="2" w:space="0" w:color="000001"/>
+              <w:bottom w:val="single" w:sz="2" w:space="0" w:color="000001"/>
+              <w:insideH w:val="single" w:sz="2" w:space="0" w:color="000001"/>
+            </w:tcBorders>
+            <w:shd w:fill="auto" w:val="clear"/>
+            <w:tcMar>
+              <w:left w:w="30" w:type="dxa"/>
+            </w:tcMar>
+          </w:tcPr>
+          <w:p>
+            <w:pPr>
+              <w:pStyle w:val="TableContents"/>
+              <w:jc w:val="center"/>
+              <w:rPr>
+                <w:sz w:val="24"/>
+                <w:sz w:val="24"/>
+                <w:szCs w:val="24"/>
+                <w:rFonts w:ascii="Liberation Serif" w:hAnsi="Liberation Serif" w:eastAsia="Droid Sans Fallback" w:cs="FreeSans"/>
+                <w:color w:val="00000A"/>
+                <w:lang w:val="en-US" w:eastAsia="zh-CN" w:bidi="hi-IN"/>
+              </w:rPr>
+            </w:pPr>
+            <w:r>
+              <w:rPr/>
+              <w:t>A</w:t>
+            </w:r>
+            <w:r/>
+          </w:p>
+        </w:tc>
+        <w:tc>
+          <w:tcPr>
+            <w:tcW w:w="901" w:type="dxa"/>
+            <w:tcBorders>
+              <w:top w:val="single" w:sz="2" w:space="0" w:color="000001"/>
+              <w:left w:val="single" w:sz="2" w:space="0" w:color="000001"/>
+              <w:bottom w:val="single" w:sz="2" w:space="0" w:color="000001"/>
+              <w:insideH w:val="single" w:sz="2" w:space="0" w:color="000001"/>
+            </w:tcBorders>
+            <w:shd w:fill="auto" w:val="clear"/>
+            <w:tcMar>
+              <w:left w:w="30" w:type="dxa"/>
+            </w:tcMar>
+          </w:tcPr>
+          <w:p>
+            <w:pPr>
+              <w:pStyle w:val="TableContents"/>
+              <w:jc w:val="center"/>
+            </w:pPr>
+            <w:r>
+              <w:rPr>
+                <w:rFonts w:eastAsia="Droid Sans Fallback" w:cs="FreeSans" w:ascii="Dingbats" w:hAnsi="Dingbats"/>
+                <w:b/>
+                <w:bCs/>
+              </w:rPr>
+              <w:t>4</w:t>
+            </w:r>
+            <w:r/>
+          </w:p>
+        </w:tc>
+        <w:tc>
+          <w:tcPr>
+            <w:tcW w:w="1627" w:type="dxa"/>
+            <w:tcBorders>
+              <w:top w:val="single" w:sz="2" w:space="0" w:color="000001"/>
+              <w:left w:val="single" w:sz="2" w:space="0" w:color="000001"/>
+              <w:bottom w:val="single" w:sz="2" w:space="0" w:color="000001"/>
+              <w:right w:val="single" w:sz="2" w:space="0" w:color="000001"/>
+              <w:insideH w:val="single" w:sz="2" w:space="0" w:color="000001"/>
+              <w:insideV w:val="single" w:sz="2" w:space="0" w:color="000001"/>
+            </w:tcBorders>
+            <w:shd w:fill="auto" w:val="clear"/>
+            <w:tcMar>
+              <w:left w:w="30" w:type="dxa"/>
+            </w:tcMar>
+          </w:tcPr>
+          <w:p>
+            <w:pPr>
+              <w:pStyle w:val="TableContents"/>
+            </w:pPr>
+            <w:r>
+              <w:rPr/>
+              <w:t>8keV and up</w:t>
+            </w:r>
+            <w:r/>
+          </w:p>
+        </w:tc>
+      </w:tr>
+      <w:tr>
+        <w:trPr/>
+        <w:tc>
+          <w:tcPr>
+            <w:tcW w:w="806" w:type="dxa"/>
+            <w:tcBorders>
+              <w:top w:val="single" w:sz="2" w:space="0" w:color="000001"/>
+              <w:left w:val="single" w:sz="2" w:space="0" w:color="000001"/>
+              <w:bottom w:val="single" w:sz="2" w:space="0" w:color="000001"/>
+              <w:insideH w:val="single" w:sz="2" w:space="0" w:color="000001"/>
+            </w:tcBorders>
+            <w:shd w:fill="auto" w:val="clear"/>
+            <w:tcMar>
+              <w:left w:w="30" w:type="dxa"/>
+            </w:tcMar>
+          </w:tcPr>
+          <w:p>
+            <w:pPr>
+              <w:pStyle w:val="TableContents"/>
+              <w:jc w:val="center"/>
+              <w:rPr>
+                <w:sz w:val="24"/>
+                <w:sz w:val="24"/>
+                <w:szCs w:val="24"/>
+                <w:rFonts w:ascii="Liberation Serif" w:hAnsi="Liberation Serif" w:eastAsia="Droid Sans Fallback" w:cs="FreeSans"/>
+                <w:color w:val="00000A"/>
+                <w:lang w:val="en-US" w:eastAsia="zh-CN" w:bidi="hi-IN"/>
+              </w:rPr>
+            </w:pPr>
+            <w:r>
+              <w:rPr/>
+              <w:t>B</w:t>
+            </w:r>
+            <w:r/>
+          </w:p>
+        </w:tc>
+        <w:tc>
+          <w:tcPr>
+            <w:tcW w:w="901" w:type="dxa"/>
+            <w:tcBorders>
+              <w:top w:val="single" w:sz="2" w:space="0" w:color="000001"/>
+              <w:left w:val="single" w:sz="2" w:space="0" w:color="000001"/>
+              <w:bottom w:val="single" w:sz="2" w:space="0" w:color="000001"/>
+              <w:insideH w:val="single" w:sz="2" w:space="0" w:color="000001"/>
+            </w:tcBorders>
+            <w:shd w:fill="auto" w:val="clear"/>
+            <w:tcMar>
+              <w:left w:w="30" w:type="dxa"/>
+            </w:tcMar>
+          </w:tcPr>
+          <w:p>
+            <w:pPr>
+              <w:pStyle w:val="TableContents"/>
+              <w:jc w:val="center"/>
+            </w:pPr>
+            <w:r>
+              <w:rPr>
+                <w:rFonts w:eastAsia="Droid Sans Fallback" w:cs="FreeSans" w:ascii="Dingbats" w:hAnsi="Dingbats"/>
+                <w:b/>
+                <w:bCs/>
+              </w:rPr>
+              <w:t>4</w:t>
+            </w:r>
+            <w:r/>
+          </w:p>
+        </w:tc>
+        <w:tc>
+          <w:tcPr>
+            <w:tcW w:w="1627" w:type="dxa"/>
+            <w:tcBorders>
+              <w:top w:val="single" w:sz="2" w:space="0" w:color="000001"/>
+              <w:left w:val="single" w:sz="2" w:space="0" w:color="000001"/>
+              <w:bottom w:val="single" w:sz="2" w:space="0" w:color="000001"/>
+              <w:right w:val="single" w:sz="2" w:space="0" w:color="000001"/>
+              <w:insideH w:val="single" w:sz="2" w:space="0" w:color="000001"/>
+              <w:insideV w:val="single" w:sz="2" w:space="0" w:color="000001"/>
+            </w:tcBorders>
+            <w:shd w:fill="auto" w:val="clear"/>
+            <w:tcMar>
+              <w:left w:w="30" w:type="dxa"/>
+            </w:tcMar>
+          </w:tcPr>
+          <w:p>
+            <w:pPr>
+              <w:pStyle w:val="TableContents"/>
+            </w:pPr>
+            <w:r>
+              <w:rPr/>
+              <w:t>6keV to 8keV</w:t>
+            </w:r>
+            <w:r/>
+          </w:p>
+        </w:tc>
+      </w:tr>
+      <w:tr>
+        <w:trPr/>
+        <w:tc>
+          <w:tcPr>
+            <w:tcW w:w="806" w:type="dxa"/>
+            <w:tcBorders>
+              <w:top w:val="single" w:sz="2" w:space="0" w:color="000001"/>
+              <w:left w:val="single" w:sz="2" w:space="0" w:color="000001"/>
+              <w:bottom w:val="single" w:sz="2" w:space="0" w:color="000001"/>
+              <w:insideH w:val="single" w:sz="2" w:space="0" w:color="000001"/>
+            </w:tcBorders>
+            <w:shd w:fill="auto" w:val="clear"/>
+            <w:tcMar>
+              <w:left w:w="30" w:type="dxa"/>
+            </w:tcMar>
+          </w:tcPr>
+          <w:p>
+            <w:pPr>
+              <w:pStyle w:val="TableContents"/>
+              <w:jc w:val="center"/>
+              <w:rPr>
+                <w:sz w:val="24"/>
+                <w:sz w:val="24"/>
+                <w:szCs w:val="24"/>
+                <w:rFonts w:ascii="Liberation Serif" w:hAnsi="Liberation Serif" w:eastAsia="Droid Sans Fallback" w:cs="FreeSans"/>
+                <w:color w:val="00000A"/>
+                <w:lang w:val="en-US" w:eastAsia="zh-CN" w:bidi="hi-IN"/>
+              </w:rPr>
+            </w:pPr>
+            <w:r>
+              <w:rPr/>
+              <w:t>C</w:t>
+            </w:r>
+            <w:r/>
+          </w:p>
+        </w:tc>
+        <w:tc>
+          <w:tcPr>
+            <w:tcW w:w="901" w:type="dxa"/>
+            <w:tcBorders>
+              <w:top w:val="single" w:sz="2" w:space="0" w:color="000001"/>
+              <w:left w:val="single" w:sz="2" w:space="0" w:color="000001"/>
+              <w:bottom w:val="single" w:sz="2" w:space="0" w:color="000001"/>
+              <w:insideH w:val="single" w:sz="2" w:space="0" w:color="000001"/>
+            </w:tcBorders>
+            <w:shd w:fill="auto" w:val="clear"/>
+            <w:tcMar>
+              <w:left w:w="30" w:type="dxa"/>
+            </w:tcMar>
+          </w:tcPr>
+          <w:p>
+            <w:pPr>
+              <w:pStyle w:val="TableContents"/>
+              <w:jc w:val="center"/>
+            </w:pPr>
+            <w:r>
+              <w:rPr>
+                <w:rFonts w:eastAsia="Droid Sans Fallback" w:cs="FreeSans" w:ascii="Dingbats" w:hAnsi="Dingbats"/>
+                <w:b/>
+                <w:bCs/>
+              </w:rPr>
+              <w:t>4</w:t>
+            </w:r>
+            <w:r/>
+          </w:p>
+        </w:tc>
+        <w:tc>
+          <w:tcPr>
+            <w:tcW w:w="1627" w:type="dxa"/>
+            <w:tcBorders>
+              <w:top w:val="single" w:sz="2" w:space="0" w:color="000001"/>
+              <w:left w:val="single" w:sz="2" w:space="0" w:color="000001"/>
+              <w:bottom w:val="single" w:sz="2" w:space="0" w:color="000001"/>
+              <w:right w:val="single" w:sz="2" w:space="0" w:color="000001"/>
+              <w:insideH w:val="single" w:sz="2" w:space="0" w:color="000001"/>
+              <w:insideV w:val="single" w:sz="2" w:space="0" w:color="000001"/>
+            </w:tcBorders>
+            <w:shd w:fill="auto" w:val="clear"/>
+            <w:tcMar>
+              <w:left w:w="30" w:type="dxa"/>
+            </w:tcMar>
+          </w:tcPr>
+          <w:p>
+            <w:pPr>
+              <w:pStyle w:val="TableContents"/>
+            </w:pPr>
+            <w:r>
+              <w:rPr/>
+              <w:t>below 6 keV</w:t>
+            </w:r>
+            <w:r/>
+          </w:p>
+        </w:tc>
+      </w:tr>
+      <w:tr>
+        <w:trPr/>
+        <w:tc>
+          <w:tcPr>
+            <w:tcW w:w="806" w:type="dxa"/>
+            <w:tcBorders>
+              <w:top w:val="single" w:sz="2" w:space="0" w:color="000001"/>
+              <w:left w:val="single" w:sz="2" w:space="0" w:color="000001"/>
+              <w:bottom w:val="single" w:sz="2" w:space="0" w:color="000001"/>
+              <w:insideH w:val="single" w:sz="2" w:space="0" w:color="000001"/>
+            </w:tcBorders>
+            <w:shd w:fill="auto" w:val="clear"/>
+            <w:tcMar>
+              <w:left w:w="30" w:type="dxa"/>
+            </w:tcMar>
+          </w:tcPr>
+          <w:p>
+            <w:pPr>
+              <w:pStyle w:val="TableContents"/>
+              <w:jc w:val="center"/>
+              <w:rPr>
+                <w:sz w:val="24"/>
+                <w:sz w:val="24"/>
+                <w:szCs w:val="24"/>
+                <w:rFonts w:ascii="Liberation Serif" w:hAnsi="Liberation Serif" w:eastAsia="Droid Sans Fallback" w:cs="FreeSans"/>
+                <w:color w:val="00000A"/>
+                <w:lang w:val="en-US" w:eastAsia="zh-CN" w:bidi="hi-IN"/>
+              </w:rPr>
+            </w:pPr>
+            <w:r>
+              <w:rPr/>
+              <w:t>D</w:t>
+            </w:r>
+            <w:r/>
+          </w:p>
+        </w:tc>
+        <w:tc>
+          <w:tcPr>
+            <w:tcW w:w="901" w:type="dxa"/>
+            <w:tcBorders>
+              <w:top w:val="single" w:sz="2" w:space="0" w:color="000001"/>
+              <w:left w:val="single" w:sz="2" w:space="0" w:color="000001"/>
+              <w:bottom w:val="single" w:sz="2" w:space="0" w:color="000001"/>
+              <w:insideH w:val="single" w:sz="2" w:space="0" w:color="000001"/>
+            </w:tcBorders>
+            <w:shd w:fill="auto" w:val="clear"/>
+            <w:tcMar>
+              <w:left w:w="30" w:type="dxa"/>
+            </w:tcMar>
+          </w:tcPr>
+          <w:p>
+            <w:pPr>
+              <w:pStyle w:val="TableContents"/>
+              <w:jc w:val="center"/>
+            </w:pPr>
+            <w:r>
+              <w:rPr>
+                <w:rFonts w:eastAsia="Droid Sans Fallback" w:cs="FreeSans" w:ascii="Dingbats" w:hAnsi="Dingbats"/>
+              </w:rPr>
+              <w:t>7</w:t>
+            </w:r>
+            <w:r/>
+          </w:p>
+        </w:tc>
+        <w:tc>
+          <w:tcPr>
+            <w:tcW w:w="1627" w:type="dxa"/>
+            <w:tcBorders>
+              <w:top w:val="single" w:sz="2" w:space="0" w:color="000001"/>
+              <w:left w:val="single" w:sz="2" w:space="0" w:color="000001"/>
+              <w:bottom w:val="single" w:sz="2" w:space="0" w:color="000001"/>
+              <w:right w:val="single" w:sz="2" w:space="0" w:color="000001"/>
+              <w:insideH w:val="single" w:sz="2" w:space="0" w:color="000001"/>
+              <w:insideV w:val="single" w:sz="2" w:space="0" w:color="000001"/>
+            </w:tcBorders>
+            <w:shd w:fill="auto" w:val="clear"/>
+            <w:tcMar>
+              <w:left w:w="30" w:type="dxa"/>
+            </w:tcMar>
+          </w:tcPr>
+          <w:p>
+            <w:pPr>
+              <w:pStyle w:val="TableContents"/>
+            </w:pPr>
+            <w:r>
+              <w:rPr/>
+              <w:t>8keV and up</w:t>
+            </w:r>
+            <w:r/>
+          </w:p>
+        </w:tc>
+      </w:tr>
+      <w:tr>
+        <w:trPr/>
+        <w:tc>
+          <w:tcPr>
+            <w:tcW w:w="806" w:type="dxa"/>
+            <w:tcBorders>
+              <w:top w:val="single" w:sz="2" w:space="0" w:color="000001"/>
+              <w:left w:val="single" w:sz="2" w:space="0" w:color="000001"/>
+              <w:bottom w:val="single" w:sz="2" w:space="0" w:color="000001"/>
+              <w:insideH w:val="single" w:sz="2" w:space="0" w:color="000001"/>
+            </w:tcBorders>
+            <w:shd w:fill="auto" w:val="clear"/>
+            <w:tcMar>
+              <w:left w:w="30" w:type="dxa"/>
+            </w:tcMar>
+          </w:tcPr>
+          <w:p>
+            <w:pPr>
+              <w:pStyle w:val="TableContents"/>
+              <w:jc w:val="center"/>
+              <w:rPr>
+                <w:sz w:val="24"/>
+                <w:sz w:val="24"/>
+                <w:szCs w:val="24"/>
+                <w:rFonts w:ascii="Liberation Serif" w:hAnsi="Liberation Serif" w:eastAsia="Droid Sans Fallback" w:cs="FreeSans"/>
+                <w:color w:val="00000A"/>
+                <w:lang w:val="en-US" w:eastAsia="zh-CN" w:bidi="hi-IN"/>
+              </w:rPr>
+            </w:pPr>
+            <w:r>
+              <w:rPr/>
+              <w:t>E</w:t>
+            </w:r>
+            <w:r/>
+          </w:p>
+        </w:tc>
+        <w:tc>
+          <w:tcPr>
+            <w:tcW w:w="901" w:type="dxa"/>
+            <w:tcBorders>
+              <w:top w:val="single" w:sz="2" w:space="0" w:color="000001"/>
+              <w:left w:val="single" w:sz="2" w:space="0" w:color="000001"/>
+              <w:bottom w:val="single" w:sz="2" w:space="0" w:color="000001"/>
+              <w:insideH w:val="single" w:sz="2" w:space="0" w:color="000001"/>
+            </w:tcBorders>
+            <w:shd w:fill="auto" w:val="clear"/>
+            <w:tcMar>
+              <w:left w:w="30" w:type="dxa"/>
+            </w:tcMar>
+          </w:tcPr>
+          <w:p>
+            <w:pPr>
+              <w:pStyle w:val="TableContents"/>
+              <w:jc w:val="center"/>
+            </w:pPr>
+            <w:r>
+              <w:rPr>
+                <w:rFonts w:eastAsia="Droid Sans Fallback" w:cs="FreeSans" w:ascii="Dingbats" w:hAnsi="Dingbats"/>
+              </w:rPr>
+              <w:t>7</w:t>
+            </w:r>
+            <w:r/>
+          </w:p>
+        </w:tc>
+        <w:tc>
+          <w:tcPr>
+            <w:tcW w:w="1627" w:type="dxa"/>
+            <w:tcBorders>
+              <w:top w:val="single" w:sz="2" w:space="0" w:color="000001"/>
+              <w:left w:val="single" w:sz="2" w:space="0" w:color="000001"/>
+              <w:bottom w:val="single" w:sz="2" w:space="0" w:color="000001"/>
+              <w:right w:val="single" w:sz="2" w:space="0" w:color="000001"/>
+              <w:insideH w:val="single" w:sz="2" w:space="0" w:color="000001"/>
+              <w:insideV w:val="single" w:sz="2" w:space="0" w:color="000001"/>
+            </w:tcBorders>
+            <w:shd w:fill="auto" w:val="clear"/>
+            <w:tcMar>
+              <w:left w:w="30" w:type="dxa"/>
+            </w:tcMar>
+          </w:tcPr>
+          <w:p>
+            <w:pPr>
+              <w:pStyle w:val="TableContents"/>
+            </w:pPr>
+            <w:r>
+              <w:rPr/>
+              <w:t>6keV to 8keV</w:t>
+            </w:r>
+            <w:r/>
+          </w:p>
+        </w:tc>
+      </w:tr>
+      <w:tr>
+        <w:trPr/>
+        <w:tc>
+          <w:tcPr>
+            <w:tcW w:w="806" w:type="dxa"/>
+            <w:tcBorders>
+              <w:top w:val="single" w:sz="2" w:space="0" w:color="000001"/>
+              <w:left w:val="single" w:sz="2" w:space="0" w:color="000001"/>
+              <w:bottom w:val="single" w:sz="2" w:space="0" w:color="000001"/>
+              <w:insideH w:val="single" w:sz="2" w:space="0" w:color="000001"/>
+            </w:tcBorders>
+            <w:shd w:fill="auto" w:val="clear"/>
+            <w:tcMar>
+              <w:left w:w="30" w:type="dxa"/>
+            </w:tcMar>
+          </w:tcPr>
+          <w:p>
+            <w:pPr>
+              <w:pStyle w:val="TableContents"/>
+              <w:jc w:val="center"/>
+              <w:rPr>
+                <w:sz w:val="24"/>
+                <w:sz w:val="24"/>
+                <w:szCs w:val="24"/>
+                <w:rFonts w:ascii="Liberation Serif" w:hAnsi="Liberation Serif" w:eastAsia="Droid Sans Fallback" w:cs="FreeSans"/>
+                <w:color w:val="00000A"/>
+                <w:lang w:val="en-US" w:eastAsia="zh-CN" w:bidi="hi-IN"/>
+              </w:rPr>
+            </w:pPr>
+            <w:r>
+              <w:rPr/>
+              <w:t>F</w:t>
+            </w:r>
+            <w:r/>
+          </w:p>
+        </w:tc>
+        <w:tc>
+          <w:tcPr>
+            <w:tcW w:w="901" w:type="dxa"/>
+            <w:tcBorders>
+              <w:top w:val="single" w:sz="2" w:space="0" w:color="000001"/>
+              <w:left w:val="single" w:sz="2" w:space="0" w:color="000001"/>
+              <w:bottom w:val="single" w:sz="2" w:space="0" w:color="000001"/>
+              <w:insideH w:val="single" w:sz="2" w:space="0" w:color="000001"/>
+            </w:tcBorders>
+            <w:shd w:fill="auto" w:val="clear"/>
+            <w:tcMar>
+              <w:left w:w="30" w:type="dxa"/>
+            </w:tcMar>
+          </w:tcPr>
+          <w:p>
+            <w:pPr>
+              <w:pStyle w:val="TableContents"/>
+              <w:jc w:val="center"/>
+            </w:pPr>
+            <w:r>
+              <w:rPr>
+                <w:rFonts w:eastAsia="Droid Sans Fallback" w:cs="FreeSans" w:ascii="Dingbats" w:hAnsi="Dingbats"/>
+              </w:rPr>
+              <w:t>7</w:t>
+            </w:r>
+            <w:r/>
+          </w:p>
+        </w:tc>
+        <w:tc>
+          <w:tcPr>
+            <w:tcW w:w="1627" w:type="dxa"/>
+            <w:tcBorders>
+              <w:top w:val="single" w:sz="2" w:space="0" w:color="000001"/>
+              <w:left w:val="single" w:sz="2" w:space="0" w:color="000001"/>
+              <w:bottom w:val="single" w:sz="2" w:space="0" w:color="000001"/>
+              <w:right w:val="single" w:sz="2" w:space="0" w:color="000001"/>
+              <w:insideH w:val="single" w:sz="2" w:space="0" w:color="000001"/>
+              <w:insideV w:val="single" w:sz="2" w:space="0" w:color="000001"/>
+            </w:tcBorders>
+            <w:shd w:fill="auto" w:val="clear"/>
+            <w:tcMar>
+              <w:left w:w="30" w:type="dxa"/>
+            </w:tcMar>
+          </w:tcPr>
+          <w:p>
+            <w:pPr>
+              <w:pStyle w:val="TableContents"/>
+            </w:pPr>
+            <w:r>
+              <w:rPr/>
+              <w:t>below 6 keV</w:t>
+            </w:r>
+            <w:r/>
+          </w:p>
+        </w:tc>
+      </w:tr>
+    </w:tbl>
+    <w:p>
+      <w:pPr>
+        <w:pStyle w:val="Normal"/>
+      </w:pPr>
+      <w:r>
+        <w:rPr/>
+      </w:r>
+      <w:r/>
+    </w:p>
+    <w:p>
+      <w:pPr>
+        <w:pStyle w:val="Normal"/>
+        <w:ind w:left="709" w:hanging="0"/>
+      </w:pPr>
+      <w:r>
+        <w:rPr>
+          <w:rFonts w:ascii="Droid Sans" w:hAnsi="Droid Sans"/>
+          <w:b/>
+          <w:bCs/>
+          <w:sz w:val="26"/>
+          <w:szCs w:val="26"/>
+        </w:rPr>
+        <w:t>Slits3 coordinated motions:</w:t>
+      </w:r>
+      <w:r/>
+    </w:p>
+    <w:p>
+      <w:pPr>
+        <w:pStyle w:val="Normal"/>
+        <w:ind w:left="709" w:hanging="0"/>
+        <w:rPr>
+          <w:sz w:val="24"/>
+          <w:sz w:val="24"/>
+          <w:szCs w:val="24"/>
+          <w:rFonts w:ascii="Liberation Serif" w:hAnsi="Liberation Serif" w:eastAsia="Droid Sans Fallback" w:cs="FreeSans"/>
+          <w:color w:val="00000A"/>
+          <w:lang w:val="en-US" w:eastAsia="zh-CN" w:bidi="hi-IN"/>
+        </w:rPr>
+      </w:pPr>
+      <w:r>
+        <w:rPr>
+          <w:rFonts w:eastAsia="Droid Sans Fallback" w:cs="FreeSans"/>
+          <w:color w:val="00000A"/>
+          <w:sz w:val="24"/>
+          <w:szCs w:val="24"/>
+          <w:lang w:val="en-US" w:eastAsia="zh-CN" w:bidi="hi-IN"/>
+        </w:rPr>
+      </w:r>
+      <w:r/>
+    </w:p>
+    <w:p>
+      <w:pPr>
+        <w:pStyle w:val="Normal"/>
+        <w:numPr>
+          <w:ilvl w:val="0"/>
+          <w:numId w:val="1"/>
+        </w:numPr>
+        <w:ind w:left="1418" w:hanging="360"/>
+      </w:pPr>
+      <w:r>
+        <w:rPr>
+          <w:rFonts w:ascii="Courier 10 Pitch" w:hAnsi="Courier 10 Pitch"/>
+          <w:sz w:val="20"/>
+          <w:szCs w:val="20"/>
+        </w:rPr>
+        <w:t xml:space="preserve">slits3.hsize </w:t>
+      </w:r>
+      <w:r>
+        <w:rPr>
+          <w:rFonts w:ascii="Droid Sans" w:hAnsi="Droid Sans"/>
+          <w:sz w:val="20"/>
+          <w:szCs w:val="20"/>
+        </w:rPr>
+        <w:t>(nominally 8 mm)</w:t>
+        <w:tab/>
+        <w:t>and</w:t>
+      </w:r>
+      <w:r>
+        <w:rPr>
+          <w:rFonts w:ascii="Courier 10 Pitch" w:hAnsi="Courier 10 Pitch"/>
+          <w:sz w:val="20"/>
+          <w:szCs w:val="20"/>
+        </w:rPr>
+        <w:tab/>
+        <w:t>slits3.hcenter</w:t>
+      </w:r>
+      <w:r/>
+    </w:p>
+    <w:p>
+      <w:pPr>
+        <w:pStyle w:val="Normal"/>
+        <w:numPr>
+          <w:ilvl w:val="0"/>
+          <w:numId w:val="1"/>
+        </w:numPr>
+        <w:ind w:left="1418" w:hanging="360"/>
+      </w:pPr>
+      <w:r>
+        <w:rPr>
+          <w:rFonts w:ascii="Courier 10 Pitch" w:hAnsi="Courier 10 Pitch"/>
+          <w:sz w:val="20"/>
+          <w:szCs w:val="20"/>
+        </w:rPr>
+        <w:t xml:space="preserve">slits3.vsize </w:t>
+      </w:r>
+      <w:r>
+        <w:rPr>
+          <w:rFonts w:ascii="Droid Sans" w:hAnsi="Droid Sans"/>
+          <w:sz w:val="20"/>
+          <w:szCs w:val="20"/>
+        </w:rPr>
+        <w:t>(nominally 1.4 mm)</w:t>
+        <w:tab/>
+        <w:t>and</w:t>
+      </w:r>
+      <w:r>
+        <w:rPr>
+          <w:rFonts w:ascii="Courier 10 Pitch" w:hAnsi="Courier 10 Pitch"/>
+          <w:sz w:val="20"/>
+          <w:szCs w:val="20"/>
+        </w:rPr>
+        <w:tab/>
+        <w:t>slits3.vcenter</w:t>
+      </w:r>
+      <w:r/>
+    </w:p>
+    <w:p>
+      <w:pPr>
+        <w:pStyle w:val="Normal"/>
+        <w:ind w:left="709" w:hanging="0"/>
+        <w:rPr>
+          <w:sz w:val="24"/>
+          <w:sz w:val="24"/>
+          <w:szCs w:val="24"/>
+          <w:rFonts w:ascii="Liberation Serif" w:hAnsi="Liberation Serif" w:eastAsia="Droid Sans Fallback" w:cs="FreeSans"/>
+          <w:color w:val="00000A"/>
+          <w:lang w:val="en-US" w:eastAsia="zh-CN" w:bidi="hi-IN"/>
+        </w:rPr>
+      </w:pPr>
+      <w:r>
+        <w:rPr>
+          <w:rFonts w:eastAsia="Droid Sans Fallback" w:cs="FreeSans"/>
+          <w:color w:val="00000A"/>
+          <w:sz w:val="24"/>
+          <w:szCs w:val="24"/>
+          <w:lang w:val="en-US" w:eastAsia="zh-CN" w:bidi="hi-IN"/>
+        </w:rPr>
+      </w:r>
+      <w:r/>
+    </w:p>
+    <w:p>
+      <w:pPr>
+        <w:pStyle w:val="Normal"/>
+        <w:ind w:left="709" w:hanging="0"/>
+      </w:pPr>
+      <w:r>
+        <w:rPr>
+          <w:rFonts w:ascii="Droid Sans" w:hAnsi="Droid Sans"/>
+          <w:b/>
+          <w:bCs/>
+          <w:sz w:val="26"/>
+          <w:szCs w:val="26"/>
+        </w:rPr>
+        <w:t>Common motors:</w:t>
+      </w:r>
+      <w:r/>
+    </w:p>
+    <w:p>
+      <w:pPr>
+        <w:pStyle w:val="Normal"/>
+        <w:rPr>
+          <w:sz w:val="24"/>
+          <w:b/>
+          <w:sz w:val="24"/>
+          <w:b/>
+          <w:szCs w:val="24"/>
+          <w:bCs/>
+          <w:rFonts w:ascii="Droid Sans" w:hAnsi="Droid Sans" w:eastAsia="Droid Sans Fallback" w:cs="FreeSans"/>
+          <w:color w:val="00000A"/>
+          <w:lang w:val="en-US" w:eastAsia="zh-CN" w:bidi="hi-IN"/>
+        </w:rPr>
+      </w:pPr>
+      <w:r>
+        <w:rPr>
+          <w:rFonts w:eastAsia="Droid Sans Fallback" w:cs="FreeSans" w:ascii="Droid Sans" w:hAnsi="Droid Sans"/>
+          <w:b/>
+          <w:bCs/>
+          <w:color w:val="00000A"/>
+          <w:sz w:val="24"/>
+          <w:szCs w:val="24"/>
+          <w:lang w:val="en-US" w:eastAsia="zh-CN" w:bidi="hi-IN"/>
+        </w:rPr>
+      </w:r>
+      <w:r/>
+    </w:p>
+    <w:tbl>
+      <w:tblPr>
+        <w:tblW w:w="7830" w:type="dxa"/>
+        <w:jc w:val="left"/>
+        <w:tblInd w:w="1258" w:type="dxa"/>
         <w:tblBorders>
           <w:top w:val="single" w:sz="2" w:space="0" w:color="000001"/>
           <w:left w:val="single" w:sz="2" w:space="0" w:color="000001"/>
@@ -2042,22 +3200,25 @@
         </w:tblCellMar>
       </w:tblPr>
       <w:tblGrid>
-        <w:gridCol w:w="807"/>
-        <w:gridCol w:w="901"/>
-        <w:gridCol w:w="1626"/>
+        <w:gridCol w:w="1400"/>
+        <w:gridCol w:w="398"/>
+        <w:gridCol w:w="2522"/>
+        <w:gridCol w:w="272"/>
+        <w:gridCol w:w="1826"/>
+        <w:gridCol w:w="1411"/>
       </w:tblGrid>
       <w:tr>
         <w:trPr/>
         <w:tc>
           <w:tcPr>
-            <w:tcW w:w="807" w:type="dxa"/>
+            <w:tcW w:w="1400" w:type="dxa"/>
             <w:tcBorders>
               <w:top w:val="single" w:sz="2" w:space="0" w:color="000001"/>
               <w:left w:val="single" w:sz="2" w:space="0" w:color="000001"/>
               <w:bottom w:val="single" w:sz="2" w:space="0" w:color="000001"/>
               <w:insideH w:val="single" w:sz="2" w:space="0" w:color="000001"/>
             </w:tcBorders>
-            <w:shd w:fill="auto" w:val="clear"/>
+            <w:shd w:fill="C6C6C6" w:val="clear"/>
             <w:tcMar>
               <w:left w:w="33" w:type="dxa"/>
             </w:tcMar>
@@ -2069,955 +3230,33 @@
                 <w:b/>
                 <w:b/>
                 <w:bCs/>
+                <w:rFonts w:ascii="Liberation Serif" w:hAnsi="Liberation Serif"/>
               </w:rPr>
             </w:pPr>
             <w:r>
               <w:rPr>
                 <w:b/>
                 <w:bCs/>
-              </w:rPr>
-              <w:t>Mode</w:t>
-            </w:r>
-            <w:r/>
-          </w:p>
-        </w:tc>
-        <w:tc>
-          <w:tcPr>
-            <w:tcW w:w="901" w:type="dxa"/>
+                <w:sz w:val="24"/>
+                <w:szCs w:val="24"/>
+              </w:rPr>
+              <w:t>Motor</w:t>
+            </w:r>
+            <w:r/>
+          </w:p>
+        </w:tc>
+        <w:tc>
+          <w:tcPr>
+            <w:tcW w:w="398" w:type="dxa"/>
             <w:tcBorders>
               <w:top w:val="single" w:sz="2" w:space="0" w:color="000001"/>
               <w:left w:val="single" w:sz="2" w:space="0" w:color="000001"/>
               <w:bottom w:val="single" w:sz="2" w:space="0" w:color="000001"/>
               <w:insideH w:val="single" w:sz="2" w:space="0" w:color="000001"/>
             </w:tcBorders>
-            <w:shd w:fill="auto" w:val="clear"/>
+            <w:shd w:fill="C6C6C6" w:val="clear"/>
             <w:tcMar>
               <w:left w:w="33" w:type="dxa"/>
-            </w:tcMar>
-          </w:tcPr>
-          <w:p>
-            <w:pPr>
-              <w:pStyle w:val="TableContents"/>
-              <w:rPr>
-                <w:b/>
-                <w:b/>
-                <w:bCs/>
-              </w:rPr>
-            </w:pPr>
-            <w:r>
-              <w:rPr>
-                <w:b/>
-                <w:bCs/>
-              </w:rPr>
-              <w:t>focused</w:t>
-            </w:r>
-            <w:r/>
-          </w:p>
-        </w:tc>
-        <w:tc>
-          <w:tcPr>
-            <w:tcW w:w="1626" w:type="dxa"/>
-            <w:tcBorders>
-              <w:top w:val="single" w:sz="2" w:space="0" w:color="000001"/>
-              <w:left w:val="single" w:sz="2" w:space="0" w:color="000001"/>
-              <w:bottom w:val="single" w:sz="2" w:space="0" w:color="000001"/>
-              <w:right w:val="single" w:sz="2" w:space="0" w:color="000001"/>
-              <w:insideH w:val="single" w:sz="2" w:space="0" w:color="000001"/>
-              <w:insideV w:val="single" w:sz="2" w:space="0" w:color="000001"/>
-            </w:tcBorders>
-            <w:shd w:fill="auto" w:val="clear"/>
-            <w:tcMar>
-              <w:left w:w="33" w:type="dxa"/>
-            </w:tcMar>
-          </w:tcPr>
-          <w:p>
-            <w:pPr>
-              <w:pStyle w:val="TableContents"/>
-              <w:rPr>
-                <w:b/>
-                <w:b/>
-                <w:bCs/>
-              </w:rPr>
-            </w:pPr>
-            <w:r>
-              <w:rPr>
-                <w:b/>
-                <w:bCs/>
-              </w:rPr>
-              <w:t>energy range</w:t>
-            </w:r>
-            <w:r/>
-          </w:p>
-        </w:tc>
-      </w:tr>
-      <w:tr>
-        <w:trPr/>
-        <w:tc>
-          <w:tcPr>
-            <w:tcW w:w="807" w:type="dxa"/>
-            <w:tcBorders>
-              <w:top w:val="single" w:sz="2" w:space="0" w:color="000001"/>
-              <w:left w:val="single" w:sz="2" w:space="0" w:color="000001"/>
-              <w:bottom w:val="single" w:sz="2" w:space="0" w:color="000001"/>
-              <w:insideH w:val="single" w:sz="2" w:space="0" w:color="000001"/>
-            </w:tcBorders>
-            <w:shd w:fill="auto" w:val="clear"/>
-            <w:tcMar>
-              <w:left w:w="33" w:type="dxa"/>
-            </w:tcMar>
-          </w:tcPr>
-          <w:p>
-            <w:pPr>
-              <w:pStyle w:val="TableContents"/>
-              <w:jc w:val="center"/>
-              <w:rPr>
-                <w:sz w:val="24"/>
-                <w:sz w:val="24"/>
-                <w:szCs w:val="24"/>
-                <w:rFonts w:ascii="Liberation Serif" w:hAnsi="Liberation Serif" w:eastAsia="Droid Sans Fallback" w:cs="FreeSans"/>
-                <w:color w:val="00000A"/>
-                <w:lang w:val="en-US" w:eastAsia="zh-CN" w:bidi="hi-IN"/>
-              </w:rPr>
-            </w:pPr>
-            <w:r>
-              <w:rPr/>
-              <w:t>A</w:t>
-            </w:r>
-            <w:r/>
-          </w:p>
-        </w:tc>
-        <w:tc>
-          <w:tcPr>
-            <w:tcW w:w="901" w:type="dxa"/>
-            <w:tcBorders>
-              <w:top w:val="single" w:sz="2" w:space="0" w:color="000001"/>
-              <w:left w:val="single" w:sz="2" w:space="0" w:color="000001"/>
-              <w:bottom w:val="single" w:sz="2" w:space="0" w:color="000001"/>
-              <w:insideH w:val="single" w:sz="2" w:space="0" w:color="000001"/>
-            </w:tcBorders>
-            <w:shd w:fill="auto" w:val="clear"/>
-            <w:tcMar>
-              <w:left w:w="33" w:type="dxa"/>
-            </w:tcMar>
-          </w:tcPr>
-          <w:p>
-            <w:pPr>
-              <w:pStyle w:val="TableContents"/>
-              <w:jc w:val="center"/>
-            </w:pPr>
-            <w:r>
-              <w:rPr>
-                <w:rFonts w:eastAsia="Droid Sans Fallback" w:cs="FreeSans" w:ascii="Dingbats" w:hAnsi="Dingbats"/>
-                <w:b/>
-                <w:bCs/>
-              </w:rPr>
-              <w:t>4</w:t>
-            </w:r>
-            <w:r/>
-          </w:p>
-        </w:tc>
-        <w:tc>
-          <w:tcPr>
-            <w:tcW w:w="1626" w:type="dxa"/>
-            <w:tcBorders>
-              <w:top w:val="single" w:sz="2" w:space="0" w:color="000001"/>
-              <w:left w:val="single" w:sz="2" w:space="0" w:color="000001"/>
-              <w:bottom w:val="single" w:sz="2" w:space="0" w:color="000001"/>
-              <w:right w:val="single" w:sz="2" w:space="0" w:color="000001"/>
-              <w:insideH w:val="single" w:sz="2" w:space="0" w:color="000001"/>
-              <w:insideV w:val="single" w:sz="2" w:space="0" w:color="000001"/>
-            </w:tcBorders>
-            <w:shd w:fill="auto" w:val="clear"/>
-            <w:tcMar>
-              <w:left w:w="33" w:type="dxa"/>
-            </w:tcMar>
-          </w:tcPr>
-          <w:p>
-            <w:pPr>
-              <w:pStyle w:val="TableContents"/>
-            </w:pPr>
-            <w:r>
-              <w:rPr/>
-              <w:t>8keV and up</w:t>
-            </w:r>
-            <w:r/>
-          </w:p>
-        </w:tc>
-      </w:tr>
-      <w:tr>
-        <w:trPr/>
-        <w:tc>
-          <w:tcPr>
-            <w:tcW w:w="807" w:type="dxa"/>
-            <w:tcBorders>
-              <w:top w:val="single" w:sz="2" w:space="0" w:color="000001"/>
-              <w:left w:val="single" w:sz="2" w:space="0" w:color="000001"/>
-              <w:bottom w:val="single" w:sz="2" w:space="0" w:color="000001"/>
-              <w:insideH w:val="single" w:sz="2" w:space="0" w:color="000001"/>
-            </w:tcBorders>
-            <w:shd w:fill="auto" w:val="clear"/>
-            <w:tcMar>
-              <w:left w:w="33" w:type="dxa"/>
-            </w:tcMar>
-          </w:tcPr>
-          <w:p>
-            <w:pPr>
-              <w:pStyle w:val="TableContents"/>
-              <w:jc w:val="center"/>
-              <w:rPr>
-                <w:sz w:val="24"/>
-                <w:sz w:val="24"/>
-                <w:szCs w:val="24"/>
-                <w:rFonts w:ascii="Liberation Serif" w:hAnsi="Liberation Serif" w:eastAsia="Droid Sans Fallback" w:cs="FreeSans"/>
-                <w:color w:val="00000A"/>
-                <w:lang w:val="en-US" w:eastAsia="zh-CN" w:bidi="hi-IN"/>
-              </w:rPr>
-            </w:pPr>
-            <w:r>
-              <w:rPr/>
-              <w:t>B</w:t>
-            </w:r>
-            <w:r/>
-          </w:p>
-        </w:tc>
-        <w:tc>
-          <w:tcPr>
-            <w:tcW w:w="901" w:type="dxa"/>
-            <w:tcBorders>
-              <w:top w:val="single" w:sz="2" w:space="0" w:color="000001"/>
-              <w:left w:val="single" w:sz="2" w:space="0" w:color="000001"/>
-              <w:bottom w:val="single" w:sz="2" w:space="0" w:color="000001"/>
-              <w:insideH w:val="single" w:sz="2" w:space="0" w:color="000001"/>
-            </w:tcBorders>
-            <w:shd w:fill="auto" w:val="clear"/>
-            <w:tcMar>
-              <w:left w:w="33" w:type="dxa"/>
-            </w:tcMar>
-          </w:tcPr>
-          <w:p>
-            <w:pPr>
-              <w:pStyle w:val="TableContents"/>
-              <w:jc w:val="center"/>
-            </w:pPr>
-            <w:r>
-              <w:rPr>
-                <w:rFonts w:eastAsia="Droid Sans Fallback" w:cs="FreeSans" w:ascii="Dingbats" w:hAnsi="Dingbats"/>
-                <w:b/>
-                <w:bCs/>
-              </w:rPr>
-              <w:t>4</w:t>
-            </w:r>
-            <w:r/>
-          </w:p>
-        </w:tc>
-        <w:tc>
-          <w:tcPr>
-            <w:tcW w:w="1626" w:type="dxa"/>
-            <w:tcBorders>
-              <w:top w:val="single" w:sz="2" w:space="0" w:color="000001"/>
-              <w:left w:val="single" w:sz="2" w:space="0" w:color="000001"/>
-              <w:bottom w:val="single" w:sz="2" w:space="0" w:color="000001"/>
-              <w:right w:val="single" w:sz="2" w:space="0" w:color="000001"/>
-              <w:insideH w:val="single" w:sz="2" w:space="0" w:color="000001"/>
-              <w:insideV w:val="single" w:sz="2" w:space="0" w:color="000001"/>
-            </w:tcBorders>
-            <w:shd w:fill="auto" w:val="clear"/>
-            <w:tcMar>
-              <w:left w:w="33" w:type="dxa"/>
-            </w:tcMar>
-          </w:tcPr>
-          <w:p>
-            <w:pPr>
-              <w:pStyle w:val="TableContents"/>
-            </w:pPr>
-            <w:r>
-              <w:rPr/>
-              <w:t>6keV to 8keV</w:t>
-            </w:r>
-            <w:r/>
-          </w:p>
-        </w:tc>
-      </w:tr>
-      <w:tr>
-        <w:trPr/>
-        <w:tc>
-          <w:tcPr>
-            <w:tcW w:w="807" w:type="dxa"/>
-            <w:tcBorders>
-              <w:top w:val="single" w:sz="2" w:space="0" w:color="000001"/>
-              <w:left w:val="single" w:sz="2" w:space="0" w:color="000001"/>
-              <w:bottom w:val="single" w:sz="2" w:space="0" w:color="000001"/>
-              <w:insideH w:val="single" w:sz="2" w:space="0" w:color="000001"/>
-            </w:tcBorders>
-            <w:shd w:fill="auto" w:val="clear"/>
-            <w:tcMar>
-              <w:left w:w="33" w:type="dxa"/>
-            </w:tcMar>
-          </w:tcPr>
-          <w:p>
-            <w:pPr>
-              <w:pStyle w:val="TableContents"/>
-              <w:jc w:val="center"/>
-              <w:rPr>
-                <w:sz w:val="24"/>
-                <w:sz w:val="24"/>
-                <w:szCs w:val="24"/>
-                <w:rFonts w:ascii="Liberation Serif" w:hAnsi="Liberation Serif" w:eastAsia="Droid Sans Fallback" w:cs="FreeSans"/>
-                <w:color w:val="00000A"/>
-                <w:lang w:val="en-US" w:eastAsia="zh-CN" w:bidi="hi-IN"/>
-              </w:rPr>
-            </w:pPr>
-            <w:r>
-              <w:rPr/>
-              <w:t>C</w:t>
-            </w:r>
-            <w:r/>
-          </w:p>
-        </w:tc>
-        <w:tc>
-          <w:tcPr>
-            <w:tcW w:w="901" w:type="dxa"/>
-            <w:tcBorders>
-              <w:top w:val="single" w:sz="2" w:space="0" w:color="000001"/>
-              <w:left w:val="single" w:sz="2" w:space="0" w:color="000001"/>
-              <w:bottom w:val="single" w:sz="2" w:space="0" w:color="000001"/>
-              <w:insideH w:val="single" w:sz="2" w:space="0" w:color="000001"/>
-            </w:tcBorders>
-            <w:shd w:fill="auto" w:val="clear"/>
-            <w:tcMar>
-              <w:left w:w="33" w:type="dxa"/>
-            </w:tcMar>
-          </w:tcPr>
-          <w:p>
-            <w:pPr>
-              <w:pStyle w:val="TableContents"/>
-              <w:jc w:val="center"/>
-            </w:pPr>
-            <w:r>
-              <w:rPr>
-                <w:rFonts w:eastAsia="Droid Sans Fallback" w:cs="FreeSans" w:ascii="Dingbats" w:hAnsi="Dingbats"/>
-                <w:b/>
-                <w:bCs/>
-              </w:rPr>
-              <w:t>4</w:t>
-            </w:r>
-            <w:r/>
-          </w:p>
-        </w:tc>
-        <w:tc>
-          <w:tcPr>
-            <w:tcW w:w="1626" w:type="dxa"/>
-            <w:tcBorders>
-              <w:top w:val="single" w:sz="2" w:space="0" w:color="000001"/>
-              <w:left w:val="single" w:sz="2" w:space="0" w:color="000001"/>
-              <w:bottom w:val="single" w:sz="2" w:space="0" w:color="000001"/>
-              <w:right w:val="single" w:sz="2" w:space="0" w:color="000001"/>
-              <w:insideH w:val="single" w:sz="2" w:space="0" w:color="000001"/>
-              <w:insideV w:val="single" w:sz="2" w:space="0" w:color="000001"/>
-            </w:tcBorders>
-            <w:shd w:fill="auto" w:val="clear"/>
-            <w:tcMar>
-              <w:left w:w="33" w:type="dxa"/>
-            </w:tcMar>
-          </w:tcPr>
-          <w:p>
-            <w:pPr>
-              <w:pStyle w:val="TableContents"/>
-            </w:pPr>
-            <w:r>
-              <w:rPr/>
-              <w:t>below 6 keV</w:t>
-            </w:r>
-            <w:r/>
-          </w:p>
-        </w:tc>
-      </w:tr>
-      <w:tr>
-        <w:trPr/>
-        <w:tc>
-          <w:tcPr>
-            <w:tcW w:w="807" w:type="dxa"/>
-            <w:tcBorders>
-              <w:top w:val="single" w:sz="2" w:space="0" w:color="000001"/>
-              <w:left w:val="single" w:sz="2" w:space="0" w:color="000001"/>
-              <w:bottom w:val="single" w:sz="2" w:space="0" w:color="000001"/>
-              <w:insideH w:val="single" w:sz="2" w:space="0" w:color="000001"/>
-            </w:tcBorders>
-            <w:shd w:fill="auto" w:val="clear"/>
-            <w:tcMar>
-              <w:left w:w="33" w:type="dxa"/>
-            </w:tcMar>
-          </w:tcPr>
-          <w:p>
-            <w:pPr>
-              <w:pStyle w:val="TableContents"/>
-              <w:jc w:val="center"/>
-              <w:rPr>
-                <w:sz w:val="24"/>
-                <w:sz w:val="24"/>
-                <w:szCs w:val="24"/>
-                <w:rFonts w:ascii="Liberation Serif" w:hAnsi="Liberation Serif" w:eastAsia="Droid Sans Fallback" w:cs="FreeSans"/>
-                <w:color w:val="00000A"/>
-                <w:lang w:val="en-US" w:eastAsia="zh-CN" w:bidi="hi-IN"/>
-              </w:rPr>
-            </w:pPr>
-            <w:r>
-              <w:rPr/>
-              <w:t>D</w:t>
-            </w:r>
-            <w:r/>
-          </w:p>
-        </w:tc>
-        <w:tc>
-          <w:tcPr>
-            <w:tcW w:w="901" w:type="dxa"/>
-            <w:tcBorders>
-              <w:top w:val="single" w:sz="2" w:space="0" w:color="000001"/>
-              <w:left w:val="single" w:sz="2" w:space="0" w:color="000001"/>
-              <w:bottom w:val="single" w:sz="2" w:space="0" w:color="000001"/>
-              <w:insideH w:val="single" w:sz="2" w:space="0" w:color="000001"/>
-            </w:tcBorders>
-            <w:shd w:fill="auto" w:val="clear"/>
-            <w:tcMar>
-              <w:left w:w="33" w:type="dxa"/>
-            </w:tcMar>
-          </w:tcPr>
-          <w:p>
-            <w:pPr>
-              <w:pStyle w:val="TableContents"/>
-              <w:jc w:val="center"/>
-            </w:pPr>
-            <w:r>
-              <w:rPr>
-                <w:rFonts w:eastAsia="Droid Sans Fallback" w:cs="FreeSans" w:ascii="Dingbats" w:hAnsi="Dingbats"/>
-              </w:rPr>
-              <w:t>7</w:t>
-            </w:r>
-            <w:r/>
-          </w:p>
-        </w:tc>
-        <w:tc>
-          <w:tcPr>
-            <w:tcW w:w="1626" w:type="dxa"/>
-            <w:tcBorders>
-              <w:top w:val="single" w:sz="2" w:space="0" w:color="000001"/>
-              <w:left w:val="single" w:sz="2" w:space="0" w:color="000001"/>
-              <w:bottom w:val="single" w:sz="2" w:space="0" w:color="000001"/>
-              <w:right w:val="single" w:sz="2" w:space="0" w:color="000001"/>
-              <w:insideH w:val="single" w:sz="2" w:space="0" w:color="000001"/>
-              <w:insideV w:val="single" w:sz="2" w:space="0" w:color="000001"/>
-            </w:tcBorders>
-            <w:shd w:fill="auto" w:val="clear"/>
-            <w:tcMar>
-              <w:left w:w="33" w:type="dxa"/>
-            </w:tcMar>
-          </w:tcPr>
-          <w:p>
-            <w:pPr>
-              <w:pStyle w:val="TableContents"/>
-            </w:pPr>
-            <w:r>
-              <w:rPr/>
-              <w:t>8keV and up</w:t>
-            </w:r>
-            <w:r/>
-          </w:p>
-        </w:tc>
-      </w:tr>
-      <w:tr>
-        <w:trPr/>
-        <w:tc>
-          <w:tcPr>
-            <w:tcW w:w="807" w:type="dxa"/>
-            <w:tcBorders>
-              <w:top w:val="single" w:sz="2" w:space="0" w:color="000001"/>
-              <w:left w:val="single" w:sz="2" w:space="0" w:color="000001"/>
-              <w:bottom w:val="single" w:sz="2" w:space="0" w:color="000001"/>
-              <w:insideH w:val="single" w:sz="2" w:space="0" w:color="000001"/>
-            </w:tcBorders>
-            <w:shd w:fill="auto" w:val="clear"/>
-            <w:tcMar>
-              <w:left w:w="33" w:type="dxa"/>
-            </w:tcMar>
-          </w:tcPr>
-          <w:p>
-            <w:pPr>
-              <w:pStyle w:val="TableContents"/>
-              <w:jc w:val="center"/>
-              <w:rPr>
-                <w:sz w:val="24"/>
-                <w:sz w:val="24"/>
-                <w:szCs w:val="24"/>
-                <w:rFonts w:ascii="Liberation Serif" w:hAnsi="Liberation Serif" w:eastAsia="Droid Sans Fallback" w:cs="FreeSans"/>
-                <w:color w:val="00000A"/>
-                <w:lang w:val="en-US" w:eastAsia="zh-CN" w:bidi="hi-IN"/>
-              </w:rPr>
-            </w:pPr>
-            <w:r>
-              <w:rPr/>
-              <w:t>E</w:t>
-            </w:r>
-            <w:r/>
-          </w:p>
-        </w:tc>
-        <w:tc>
-          <w:tcPr>
-            <w:tcW w:w="901" w:type="dxa"/>
-            <w:tcBorders>
-              <w:top w:val="single" w:sz="2" w:space="0" w:color="000001"/>
-              <w:left w:val="single" w:sz="2" w:space="0" w:color="000001"/>
-              <w:bottom w:val="single" w:sz="2" w:space="0" w:color="000001"/>
-              <w:insideH w:val="single" w:sz="2" w:space="0" w:color="000001"/>
-            </w:tcBorders>
-            <w:shd w:fill="auto" w:val="clear"/>
-            <w:tcMar>
-              <w:left w:w="33" w:type="dxa"/>
-            </w:tcMar>
-          </w:tcPr>
-          <w:p>
-            <w:pPr>
-              <w:pStyle w:val="TableContents"/>
-              <w:jc w:val="center"/>
-            </w:pPr>
-            <w:r>
-              <w:rPr>
-                <w:rFonts w:eastAsia="Droid Sans Fallback" w:cs="FreeSans" w:ascii="Dingbats" w:hAnsi="Dingbats"/>
-              </w:rPr>
-              <w:t>7</w:t>
-            </w:r>
-            <w:r/>
-          </w:p>
-        </w:tc>
-        <w:tc>
-          <w:tcPr>
-            <w:tcW w:w="1626" w:type="dxa"/>
-            <w:tcBorders>
-              <w:top w:val="single" w:sz="2" w:space="0" w:color="000001"/>
-              <w:left w:val="single" w:sz="2" w:space="0" w:color="000001"/>
-              <w:bottom w:val="single" w:sz="2" w:space="0" w:color="000001"/>
-              <w:right w:val="single" w:sz="2" w:space="0" w:color="000001"/>
-              <w:insideH w:val="single" w:sz="2" w:space="0" w:color="000001"/>
-              <w:insideV w:val="single" w:sz="2" w:space="0" w:color="000001"/>
-            </w:tcBorders>
-            <w:shd w:fill="auto" w:val="clear"/>
-            <w:tcMar>
-              <w:left w:w="33" w:type="dxa"/>
-            </w:tcMar>
-          </w:tcPr>
-          <w:p>
-            <w:pPr>
-              <w:pStyle w:val="TableContents"/>
-            </w:pPr>
-            <w:r>
-              <w:rPr/>
-              <w:t>6keV to 8keV</w:t>
-            </w:r>
-            <w:r/>
-          </w:p>
-        </w:tc>
-      </w:tr>
-      <w:tr>
-        <w:trPr/>
-        <w:tc>
-          <w:tcPr>
-            <w:tcW w:w="807" w:type="dxa"/>
-            <w:tcBorders>
-              <w:top w:val="single" w:sz="2" w:space="0" w:color="000001"/>
-              <w:left w:val="single" w:sz="2" w:space="0" w:color="000001"/>
-              <w:bottom w:val="single" w:sz="2" w:space="0" w:color="000001"/>
-              <w:insideH w:val="single" w:sz="2" w:space="0" w:color="000001"/>
-            </w:tcBorders>
-            <w:shd w:fill="auto" w:val="clear"/>
-            <w:tcMar>
-              <w:left w:w="33" w:type="dxa"/>
-            </w:tcMar>
-          </w:tcPr>
-          <w:p>
-            <w:pPr>
-              <w:pStyle w:val="TableContents"/>
-              <w:jc w:val="center"/>
-              <w:rPr>
-                <w:sz w:val="24"/>
-                <w:sz w:val="24"/>
-                <w:szCs w:val="24"/>
-                <w:rFonts w:ascii="Liberation Serif" w:hAnsi="Liberation Serif" w:eastAsia="Droid Sans Fallback" w:cs="FreeSans"/>
-                <w:color w:val="00000A"/>
-                <w:lang w:val="en-US" w:eastAsia="zh-CN" w:bidi="hi-IN"/>
-              </w:rPr>
-            </w:pPr>
-            <w:r>
-              <w:rPr/>
-              <w:t>F</w:t>
-            </w:r>
-            <w:r/>
-          </w:p>
-        </w:tc>
-        <w:tc>
-          <w:tcPr>
-            <w:tcW w:w="901" w:type="dxa"/>
-            <w:tcBorders>
-              <w:top w:val="single" w:sz="2" w:space="0" w:color="000001"/>
-              <w:left w:val="single" w:sz="2" w:space="0" w:color="000001"/>
-              <w:bottom w:val="single" w:sz="2" w:space="0" w:color="000001"/>
-              <w:insideH w:val="single" w:sz="2" w:space="0" w:color="000001"/>
-            </w:tcBorders>
-            <w:shd w:fill="auto" w:val="clear"/>
-            <w:tcMar>
-              <w:left w:w="33" w:type="dxa"/>
-            </w:tcMar>
-          </w:tcPr>
-          <w:p>
-            <w:pPr>
-              <w:pStyle w:val="TableContents"/>
-              <w:jc w:val="center"/>
-            </w:pPr>
-            <w:r>
-              <w:rPr>
-                <w:rFonts w:eastAsia="Droid Sans Fallback" w:cs="FreeSans" w:ascii="Dingbats" w:hAnsi="Dingbats"/>
-              </w:rPr>
-              <w:t>7</w:t>
-            </w:r>
-            <w:r/>
-          </w:p>
-        </w:tc>
-        <w:tc>
-          <w:tcPr>
-            <w:tcW w:w="1626" w:type="dxa"/>
-            <w:tcBorders>
-              <w:top w:val="single" w:sz="2" w:space="0" w:color="000001"/>
-              <w:left w:val="single" w:sz="2" w:space="0" w:color="000001"/>
-              <w:bottom w:val="single" w:sz="2" w:space="0" w:color="000001"/>
-              <w:right w:val="single" w:sz="2" w:space="0" w:color="000001"/>
-              <w:insideH w:val="single" w:sz="2" w:space="0" w:color="000001"/>
-              <w:insideV w:val="single" w:sz="2" w:space="0" w:color="000001"/>
-            </w:tcBorders>
-            <w:shd w:fill="auto" w:val="clear"/>
-            <w:tcMar>
-              <w:left w:w="33" w:type="dxa"/>
-            </w:tcMar>
-          </w:tcPr>
-          <w:p>
-            <w:pPr>
-              <w:pStyle w:val="TableContents"/>
-            </w:pPr>
-            <w:r>
-              <w:rPr/>
-              <w:t>below 6 keV</w:t>
-            </w:r>
-            <w:r/>
-          </w:p>
-        </w:tc>
-      </w:tr>
-    </w:tbl>
-    <w:p>
-      <w:pPr>
-        <w:pStyle w:val="Normal"/>
-      </w:pPr>
-      <w:r>
-        <w:rPr/>
-      </w:r>
-      <w:r/>
-    </w:p>
-    <w:p>
-      <w:pPr>
-        <w:pStyle w:val="Normal"/>
-      </w:pPr>
-      <w:r>
-        <w:rPr/>
-      </w:r>
-      <w:r/>
-    </w:p>
-    <w:p>
-      <w:pPr>
-        <w:pStyle w:val="Normal"/>
-      </w:pPr>
-      <w:r>
-        <w:rPr/>
-      </w:r>
-      <w:r/>
-    </w:p>
-    <w:p>
-      <w:pPr>
-        <w:pStyle w:val="Normal"/>
-      </w:pPr>
-      <w:r>
-        <w:rPr/>
-      </w:r>
-      <w:r/>
-    </w:p>
-    <w:p>
-      <w:pPr>
-        <w:pStyle w:val="Normal"/>
-        <w:ind w:left="709" w:hanging="0"/>
-        <w:rPr>
-          <w:sz w:val="26"/>
-          <w:b/>
-          <w:sz w:val="26"/>
-          <w:b/>
-          <w:szCs w:val="26"/>
-          <w:bCs/>
-          <w:rFonts w:ascii="Droid Sans" w:hAnsi="Droid Sans" w:eastAsia="Droid Sans Fallback" w:cs="FreeSans"/>
-          <w:color w:val="00000A"/>
-          <w:lang w:val="en-US" w:eastAsia="zh-CN" w:bidi="hi-IN"/>
-        </w:rPr>
-      </w:pPr>
-      <w:r>
-        <w:rPr>
-          <w:rFonts w:ascii="Droid Sans" w:hAnsi="Droid Sans"/>
-          <w:b/>
-          <w:bCs/>
-          <w:sz w:val="26"/>
-          <w:szCs w:val="26"/>
-        </w:rPr>
-        <w:t>Slits3 coordinated motions:</w:t>
-      </w:r>
-      <w:r/>
-    </w:p>
-    <w:p>
-      <w:pPr>
-        <w:pStyle w:val="Normal"/>
-        <w:ind w:left="709" w:hanging="0"/>
-        <w:rPr>
-          <w:sz w:val="24"/>
-          <w:sz w:val="24"/>
-          <w:szCs w:val="24"/>
-          <w:rFonts w:ascii="Liberation Serif" w:hAnsi="Liberation Serif" w:eastAsia="Droid Sans Fallback" w:cs="FreeSans"/>
-          <w:color w:val="00000A"/>
-          <w:lang w:val="en-US" w:eastAsia="zh-CN" w:bidi="hi-IN"/>
-        </w:rPr>
-      </w:pPr>
-      <w:r>
-        <w:rPr>
-          <w:rFonts w:eastAsia="Droid Sans Fallback" w:cs="FreeSans"/>
-          <w:color w:val="00000A"/>
-          <w:sz w:val="24"/>
-          <w:szCs w:val="24"/>
-          <w:lang w:val="en-US" w:eastAsia="zh-CN" w:bidi="hi-IN"/>
-        </w:rPr>
-      </w:r>
-      <w:r/>
-    </w:p>
-    <w:p>
-      <w:pPr>
-        <w:pStyle w:val="Normal"/>
-        <w:numPr>
-          <w:ilvl w:val="0"/>
-          <w:numId w:val="1"/>
-        </w:numPr>
-        <w:ind w:left="1418" w:hanging="360"/>
-      </w:pPr>
-      <w:r>
-        <w:rPr>
-          <w:rFonts w:ascii="Courier 10 Pitch" w:hAnsi="Courier 10 Pitch"/>
-          <w:sz w:val="20"/>
-          <w:szCs w:val="20"/>
-        </w:rPr>
-        <w:t xml:space="preserve">slits3.hsize </w:t>
-      </w:r>
-      <w:r>
-        <w:rPr>
-          <w:rFonts w:ascii="Droid Sans" w:hAnsi="Droid Sans"/>
-          <w:sz w:val="20"/>
-          <w:szCs w:val="20"/>
-        </w:rPr>
-        <w:t>(nominally 8 mm)</w:t>
-        <w:tab/>
-        <w:t>and</w:t>
-      </w:r>
-      <w:r>
-        <w:rPr>
-          <w:rFonts w:ascii="Courier 10 Pitch" w:hAnsi="Courier 10 Pitch"/>
-          <w:sz w:val="20"/>
-          <w:szCs w:val="20"/>
-        </w:rPr>
-        <w:tab/>
-        <w:t>slits3.hcenter</w:t>
-      </w:r>
-      <w:r/>
-    </w:p>
-    <w:p>
-      <w:pPr>
-        <w:pStyle w:val="Normal"/>
-        <w:numPr>
-          <w:ilvl w:val="0"/>
-          <w:numId w:val="1"/>
-        </w:numPr>
-        <w:ind w:left="1418" w:hanging="360"/>
-      </w:pPr>
-      <w:r>
-        <w:rPr>
-          <w:rFonts w:ascii="Courier 10 Pitch" w:hAnsi="Courier 10 Pitch"/>
-          <w:sz w:val="20"/>
-          <w:szCs w:val="20"/>
-        </w:rPr>
-        <w:t xml:space="preserve">slits3.vsize </w:t>
-      </w:r>
-      <w:r>
-        <w:rPr>
-          <w:rFonts w:ascii="Droid Sans" w:hAnsi="Droid Sans"/>
-          <w:sz w:val="20"/>
-          <w:szCs w:val="20"/>
-        </w:rPr>
-        <w:t>(nominally 1.4 mm)</w:t>
-        <w:tab/>
-        <w:t>and</w:t>
-      </w:r>
-      <w:r>
-        <w:rPr>
-          <w:rFonts w:ascii="Courier 10 Pitch" w:hAnsi="Courier 10 Pitch"/>
-          <w:sz w:val="20"/>
-          <w:szCs w:val="20"/>
-        </w:rPr>
-        <w:tab/>
-        <w:t>slits3.vcenter</w:t>
-      </w:r>
-      <w:r/>
-    </w:p>
-    <w:p>
-      <w:pPr>
-        <w:pStyle w:val="Normal"/>
-        <w:ind w:left="709" w:hanging="0"/>
-        <w:rPr>
-          <w:sz w:val="24"/>
-          <w:sz w:val="24"/>
-          <w:szCs w:val="24"/>
-          <w:rFonts w:ascii="Liberation Serif" w:hAnsi="Liberation Serif" w:eastAsia="Droid Sans Fallback" w:cs="FreeSans"/>
-          <w:color w:val="00000A"/>
-          <w:lang w:val="en-US" w:eastAsia="zh-CN" w:bidi="hi-IN"/>
-        </w:rPr>
-      </w:pPr>
-      <w:r>
-        <w:rPr>
-          <w:rFonts w:eastAsia="Droid Sans Fallback" w:cs="FreeSans"/>
-          <w:color w:val="00000A"/>
-          <w:sz w:val="24"/>
-          <w:szCs w:val="24"/>
-          <w:lang w:val="en-US" w:eastAsia="zh-CN" w:bidi="hi-IN"/>
-        </w:rPr>
-      </w:r>
-      <w:r/>
-    </w:p>
-    <w:p>
-      <w:pPr>
-        <w:pStyle w:val="Normal"/>
-        <w:ind w:left="709" w:hanging="0"/>
-      </w:pPr>
-      <w:r>
-        <w:rPr>
-          <w:rFonts w:ascii="Droid Sans" w:hAnsi="Droid Sans"/>
-          <w:b/>
-          <w:bCs/>
-          <w:sz w:val="26"/>
-          <w:szCs w:val="26"/>
-        </w:rPr>
-        <w:t>Common motors:</w:t>
-      </w:r>
-      <w:r/>
-    </w:p>
-    <w:p>
-      <w:pPr>
-        <w:pStyle w:val="Normal"/>
-        <w:rPr>
-          <w:sz w:val="24"/>
-          <w:b/>
-          <w:sz w:val="24"/>
-          <w:b/>
-          <w:szCs w:val="24"/>
-          <w:bCs/>
-          <w:rFonts w:ascii="Droid Sans" w:hAnsi="Droid Sans" w:eastAsia="Droid Sans Fallback" w:cs="FreeSans"/>
-          <w:color w:val="00000A"/>
-          <w:lang w:val="en-US" w:eastAsia="zh-CN" w:bidi="hi-IN"/>
-        </w:rPr>
-      </w:pPr>
-      <w:r>
-        <w:rPr>
-          <w:rFonts w:eastAsia="Droid Sans Fallback" w:cs="FreeSans" w:ascii="Droid Sans" w:hAnsi="Droid Sans"/>
-          <w:b/>
-          <w:bCs/>
-          <w:color w:val="00000A"/>
-          <w:sz w:val="24"/>
-          <w:szCs w:val="24"/>
-          <w:lang w:val="en-US" w:eastAsia="zh-CN" w:bidi="hi-IN"/>
-        </w:rPr>
-      </w:r>
-      <w:r/>
-    </w:p>
-    <w:tbl>
-      <w:tblPr>
-        <w:tblW w:w="7830" w:type="dxa"/>
-        <w:jc w:val="left"/>
-        <w:tblInd w:w="1260" w:type="dxa"/>
-        <w:tblBorders>
-          <w:top w:val="single" w:sz="2" w:space="0" w:color="000001"/>
-          <w:left w:val="single" w:sz="2" w:space="0" w:color="000001"/>
-          <w:bottom w:val="single" w:sz="2" w:space="0" w:color="000001"/>
-          <w:insideH w:val="single" w:sz="2" w:space="0" w:color="000001"/>
-        </w:tblBorders>
-        <w:tblCellMar>
-          <w:top w:w="55" w:type="dxa"/>
-          <w:left w:w="36" w:type="dxa"/>
-          <w:bottom w:w="55" w:type="dxa"/>
-          <w:right w:w="55" w:type="dxa"/>
-        </w:tblCellMar>
-      </w:tblPr>
-      <w:tblGrid>
-        <w:gridCol w:w="1401"/>
-        <w:gridCol w:w="398"/>
-        <w:gridCol w:w="2522"/>
-        <w:gridCol w:w="272"/>
-        <w:gridCol w:w="1826"/>
-        <w:gridCol w:w="1410"/>
-      </w:tblGrid>
-      <w:tr>
-        <w:trPr/>
-        <w:tc>
-          <w:tcPr>
-            <w:tcW w:w="1401" w:type="dxa"/>
-            <w:tcBorders>
-              <w:top w:val="single" w:sz="2" w:space="0" w:color="000001"/>
-              <w:left w:val="single" w:sz="2" w:space="0" w:color="000001"/>
-              <w:bottom w:val="single" w:sz="2" w:space="0" w:color="000001"/>
-              <w:insideH w:val="single" w:sz="2" w:space="0" w:color="000001"/>
-            </w:tcBorders>
-            <w:shd w:fill="C6C6C6" w:val="clear"/>
-            <w:tcMar>
-              <w:left w:w="36" w:type="dxa"/>
-            </w:tcMar>
-          </w:tcPr>
-          <w:p>
-            <w:pPr>
-              <w:pStyle w:val="TableContents"/>
-              <w:rPr>
-                <w:b/>
-                <w:b/>
-                <w:bCs/>
-                <w:rFonts w:ascii="Liberation Serif" w:hAnsi="Liberation Serif"/>
-              </w:rPr>
-            </w:pPr>
-            <w:r>
-              <w:rPr>
-                <w:b/>
-                <w:bCs/>
-                <w:sz w:val="24"/>
-                <w:szCs w:val="24"/>
-              </w:rPr>
-              <w:t>Motor</w:t>
-            </w:r>
-            <w:r/>
-          </w:p>
-        </w:tc>
-        <w:tc>
-          <w:tcPr>
-            <w:tcW w:w="398" w:type="dxa"/>
-            <w:tcBorders>
-              <w:top w:val="single" w:sz="2" w:space="0" w:color="000001"/>
-              <w:left w:val="single" w:sz="2" w:space="0" w:color="000001"/>
-              <w:bottom w:val="single" w:sz="2" w:space="0" w:color="000001"/>
-              <w:insideH w:val="single" w:sz="2" w:space="0" w:color="000001"/>
-            </w:tcBorders>
-            <w:shd w:fill="C6C6C6" w:val="clear"/>
-            <w:tcMar>
-              <w:left w:w="36" w:type="dxa"/>
             </w:tcMar>
           </w:tcPr>
           <w:p>
@@ -3060,7 +3299,7 @@
             </w:tcBorders>
             <w:shd w:fill="C6C6C6" w:val="clear"/>
             <w:tcMar>
-              <w:left w:w="36" w:type="dxa"/>
+              <w:left w:w="33" w:type="dxa"/>
             </w:tcMar>
           </w:tcPr>
           <w:p>
@@ -3096,7 +3335,7 @@
             </w:tcBorders>
             <w:shd w:fill="C6C6C6" w:val="clear"/>
             <w:tcMar>
-              <w:left w:w="36" w:type="dxa"/>
+              <w:left w:w="33" w:type="dxa"/>
             </w:tcMar>
           </w:tcPr>
           <w:p>
@@ -3139,7 +3378,7 @@
             </w:tcBorders>
             <w:shd w:fill="C6C6C6" w:val="clear"/>
             <w:tcMar>
-              <w:left w:w="36" w:type="dxa"/>
+              <w:left w:w="33" w:type="dxa"/>
             </w:tcMar>
           </w:tcPr>
           <w:p>
@@ -3172,7 +3411,7 @@
         </w:tc>
         <w:tc>
           <w:tcPr>
-            <w:tcW w:w="1410" w:type="dxa"/>
+            <w:tcW w:w="1411" w:type="dxa"/>
             <w:tcBorders>
               <w:top w:val="single" w:sz="2" w:space="0" w:color="000001"/>
               <w:left w:val="single" w:sz="2" w:space="0" w:color="000001"/>
@@ -3183,7 +3422,7 @@
             </w:tcBorders>
             <w:shd w:fill="C6C6C6" w:val="clear"/>
             <w:tcMar>
-              <w:left w:w="36" w:type="dxa"/>
+              <w:left w:w="33" w:type="dxa"/>
             </w:tcMar>
           </w:tcPr>
           <w:p>
@@ -3218,7 +3457,7 @@
         <w:trPr/>
         <w:tc>
           <w:tcPr>
-            <w:tcW w:w="1401" w:type="dxa"/>
+            <w:tcW w:w="1400" w:type="dxa"/>
             <w:tcBorders>
               <w:top w:val="single" w:sz="2" w:space="0" w:color="000001"/>
               <w:left w:val="single" w:sz="2" w:space="0" w:color="000001"/>
@@ -3227,7 +3466,7 @@
             </w:tcBorders>
             <w:shd w:fill="auto" w:val="clear"/>
             <w:tcMar>
-              <w:left w:w="36" w:type="dxa"/>
+              <w:left w:w="33" w:type="dxa"/>
             </w:tcMar>
           </w:tcPr>
           <w:p>
@@ -3259,7 +3498,7 @@
             </w:tcBorders>
             <w:shd w:fill="auto" w:val="clear"/>
             <w:tcMar>
-              <w:left w:w="36" w:type="dxa"/>
+              <w:left w:w="33" w:type="dxa"/>
             </w:tcMar>
           </w:tcPr>
           <w:p>
@@ -3297,7 +3536,7 @@
             </w:tcBorders>
             <w:shd w:fill="auto" w:val="clear"/>
             <w:tcMar>
-              <w:left w:w="36" w:type="dxa"/>
+              <w:left w:w="33" w:type="dxa"/>
             </w:tcMar>
           </w:tcPr>
           <w:p>
@@ -3333,7 +3572,7 @@
             </w:tcBorders>
             <w:shd w:fill="C6C6C6" w:val="clear"/>
             <w:tcMar>
-              <w:left w:w="36" w:type="dxa"/>
+              <w:left w:w="33" w:type="dxa"/>
             </w:tcMar>
           </w:tcPr>
           <w:p>
@@ -3371,7 +3610,7 @@
             </w:tcBorders>
             <w:shd w:fill="auto" w:val="clear"/>
             <w:tcMar>
-              <w:left w:w="36" w:type="dxa"/>
+              <w:left w:w="33" w:type="dxa"/>
             </w:tcMar>
           </w:tcPr>
           <w:p>
@@ -3399,7 +3638,7 @@
         </w:tc>
         <w:tc>
           <w:tcPr>
-            <w:tcW w:w="1410" w:type="dxa"/>
+            <w:tcW w:w="1411" w:type="dxa"/>
             <w:tcBorders>
               <w:top w:val="single" w:sz="2" w:space="0" w:color="000001"/>
               <w:left w:val="single" w:sz="2" w:space="0" w:color="000001"/>
@@ -3410,7 +3649,7 @@
             </w:tcBorders>
             <w:shd w:fill="auto" w:val="clear"/>
             <w:tcMar>
-              <w:left w:w="36" w:type="dxa"/>
+              <w:left w:w="33" w:type="dxa"/>
             </w:tcMar>
           </w:tcPr>
           <w:p>
@@ -3440,7 +3679,7 @@
         <w:trPr/>
         <w:tc>
           <w:tcPr>
-            <w:tcW w:w="1401" w:type="dxa"/>
+            <w:tcW w:w="1400" w:type="dxa"/>
             <w:tcBorders>
               <w:top w:val="single" w:sz="2" w:space="0" w:color="000001"/>
               <w:left w:val="single" w:sz="2" w:space="0" w:color="000001"/>
@@ -3449,7 +3688,7 @@
             </w:tcBorders>
             <w:shd w:fill="auto" w:val="clear"/>
             <w:tcMar>
-              <w:left w:w="36" w:type="dxa"/>
+              <w:left w:w="33" w:type="dxa"/>
             </w:tcMar>
           </w:tcPr>
           <w:p>
@@ -3478,7 +3717,7 @@
             </w:tcBorders>
             <w:shd w:fill="auto" w:val="clear"/>
             <w:tcMar>
-              <w:left w:w="36" w:type="dxa"/>
+              <w:left w:w="33" w:type="dxa"/>
             </w:tcMar>
           </w:tcPr>
           <w:p>
@@ -3516,7 +3755,7 @@
             </w:tcBorders>
             <w:shd w:fill="auto" w:val="clear"/>
             <w:tcMar>
-              <w:left w:w="36" w:type="dxa"/>
+              <w:left w:w="33" w:type="dxa"/>
             </w:tcMar>
           </w:tcPr>
           <w:p>
@@ -3544,7 +3783,7 @@
             </w:tcBorders>
             <w:shd w:fill="C6C6C6" w:val="clear"/>
             <w:tcMar>
-              <w:left w:w="36" w:type="dxa"/>
+              <w:left w:w="33" w:type="dxa"/>
             </w:tcMar>
           </w:tcPr>
           <w:p>
@@ -3582,7 +3821,7 @@
             </w:tcBorders>
             <w:shd w:fill="auto" w:val="clear"/>
             <w:tcMar>
-              <w:left w:w="36" w:type="dxa"/>
+              <w:left w:w="33" w:type="dxa"/>
             </w:tcMar>
           </w:tcPr>
           <w:p>
@@ -3610,7 +3849,7 @@
         </w:tc>
         <w:tc>
           <w:tcPr>
-            <w:tcW w:w="1410" w:type="dxa"/>
+            <w:tcW w:w="1411" w:type="dxa"/>
             <w:tcBorders>
               <w:top w:val="single" w:sz="2" w:space="0" w:color="000001"/>
               <w:left w:val="single" w:sz="2" w:space="0" w:color="000001"/>
@@ -3621,7 +3860,7 @@
             </w:tcBorders>
             <w:shd w:fill="auto" w:val="clear"/>
             <w:tcMar>
-              <w:left w:w="36" w:type="dxa"/>
+              <w:left w:w="33" w:type="dxa"/>
             </w:tcMar>
           </w:tcPr>
           <w:p>
@@ -3658,7 +3897,7 @@
         <w:trPr/>
         <w:tc>
           <w:tcPr>
-            <w:tcW w:w="1401" w:type="dxa"/>
+            <w:tcW w:w="1400" w:type="dxa"/>
             <w:tcBorders>
               <w:top w:val="single" w:sz="2" w:space="0" w:color="000001"/>
               <w:left w:val="single" w:sz="2" w:space="0" w:color="000001"/>
@@ -3667,7 +3906,7 @@
             </w:tcBorders>
             <w:shd w:fill="auto" w:val="clear"/>
             <w:tcMar>
-              <w:left w:w="36" w:type="dxa"/>
+              <w:left w:w="33" w:type="dxa"/>
             </w:tcMar>
           </w:tcPr>
           <w:p>
@@ -3699,7 +3938,7 @@
             </w:tcBorders>
             <w:shd w:fill="auto" w:val="clear"/>
             <w:tcMar>
-              <w:left w:w="36" w:type="dxa"/>
+              <w:left w:w="33" w:type="dxa"/>
             </w:tcMar>
           </w:tcPr>
           <w:p>
@@ -3737,7 +3976,7 @@
             </w:tcBorders>
             <w:shd w:fill="auto" w:val="clear"/>
             <w:tcMar>
-              <w:left w:w="36" w:type="dxa"/>
+              <w:left w:w="33" w:type="dxa"/>
             </w:tcMar>
           </w:tcPr>
           <w:p>
@@ -3773,7 +4012,7 @@
             </w:tcBorders>
             <w:shd w:fill="C6C6C6" w:val="clear"/>
             <w:tcMar>
-              <w:left w:w="36" w:type="dxa"/>
+              <w:left w:w="33" w:type="dxa"/>
             </w:tcMar>
           </w:tcPr>
           <w:p>
@@ -3811,7 +4050,7 @@
             </w:tcBorders>
             <w:shd w:fill="auto" w:val="clear"/>
             <w:tcMar>
-              <w:left w:w="36" w:type="dxa"/>
+              <w:left w:w="33" w:type="dxa"/>
             </w:tcMar>
           </w:tcPr>
           <w:p>
@@ -3839,7 +4078,7 @@
         </w:tc>
         <w:tc>
           <w:tcPr>
-            <w:tcW w:w="1410" w:type="dxa"/>
+            <w:tcW w:w="1411" w:type="dxa"/>
             <w:tcBorders>
               <w:top w:val="single" w:sz="2" w:space="0" w:color="000001"/>
               <w:left w:val="single" w:sz="2" w:space="0" w:color="000001"/>
@@ -3850,7 +4089,7 @@
             </w:tcBorders>
             <w:shd w:fill="auto" w:val="clear"/>
             <w:tcMar>
-              <w:left w:w="36" w:type="dxa"/>
+              <w:left w:w="33" w:type="dxa"/>
             </w:tcMar>
           </w:tcPr>
           <w:p>
@@ -3880,7 +4119,7 @@
         <w:trPr/>
         <w:tc>
           <w:tcPr>
-            <w:tcW w:w="1401" w:type="dxa"/>
+            <w:tcW w:w="1400" w:type="dxa"/>
             <w:tcBorders>
               <w:top w:val="single" w:sz="2" w:space="0" w:color="000001"/>
               <w:left w:val="single" w:sz="2" w:space="0" w:color="000001"/>
@@ -3889,7 +4128,7 @@
             </w:tcBorders>
             <w:shd w:fill="auto" w:val="clear"/>
             <w:tcMar>
-              <w:left w:w="36" w:type="dxa"/>
+              <w:left w:w="33" w:type="dxa"/>
             </w:tcMar>
           </w:tcPr>
           <w:p>
@@ -3921,7 +4160,7 @@
             </w:tcBorders>
             <w:shd w:fill="auto" w:val="clear"/>
             <w:tcMar>
-              <w:left w:w="36" w:type="dxa"/>
+              <w:left w:w="33" w:type="dxa"/>
             </w:tcMar>
           </w:tcPr>
           <w:p>
@@ -3959,7 +4198,7 @@
             </w:tcBorders>
             <w:shd w:fill="auto" w:val="clear"/>
             <w:tcMar>
-              <w:left w:w="36" w:type="dxa"/>
+              <w:left w:w="33" w:type="dxa"/>
             </w:tcMar>
           </w:tcPr>
           <w:p>
@@ -3995,7 +4234,7 @@
             </w:tcBorders>
             <w:shd w:fill="C6C6C6" w:val="clear"/>
             <w:tcMar>
-              <w:left w:w="36" w:type="dxa"/>
+              <w:left w:w="33" w:type="dxa"/>
             </w:tcMar>
           </w:tcPr>
           <w:p>
@@ -4033,7 +4272,7 @@
             </w:tcBorders>
             <w:shd w:fill="auto" w:val="clear"/>
             <w:tcMar>
-              <w:left w:w="36" w:type="dxa"/>
+              <w:left w:w="33" w:type="dxa"/>
             </w:tcMar>
           </w:tcPr>
           <w:p>
@@ -4061,7 +4300,7 @@
         </w:tc>
         <w:tc>
           <w:tcPr>
-            <w:tcW w:w="1410" w:type="dxa"/>
+            <w:tcW w:w="1411" w:type="dxa"/>
             <w:tcBorders>
               <w:top w:val="single" w:sz="2" w:space="0" w:color="000001"/>
               <w:left w:val="single" w:sz="2" w:space="0" w:color="000001"/>
@@ -4072,7 +4311,7 @@
             </w:tcBorders>
             <w:shd w:fill="auto" w:val="clear"/>
             <w:tcMar>
-              <w:left w:w="36" w:type="dxa"/>
+              <w:left w:w="33" w:type="dxa"/>
             </w:tcMar>
           </w:tcPr>
           <w:p>
@@ -4109,7 +4348,7 @@
         <w:trPr/>
         <w:tc>
           <w:tcPr>
-            <w:tcW w:w="1401" w:type="dxa"/>
+            <w:tcW w:w="1400" w:type="dxa"/>
             <w:tcBorders>
               <w:top w:val="single" w:sz="2" w:space="0" w:color="000001"/>
               <w:left w:val="single" w:sz="2" w:space="0" w:color="000001"/>
@@ -4118,7 +4357,7 @@
             </w:tcBorders>
             <w:shd w:fill="auto" w:val="clear"/>
             <w:tcMar>
-              <w:left w:w="36" w:type="dxa"/>
+              <w:left w:w="33" w:type="dxa"/>
             </w:tcMar>
           </w:tcPr>
           <w:p>
@@ -4150,7 +4389,7 @@
             </w:tcBorders>
             <w:shd w:fill="auto" w:val="clear"/>
             <w:tcMar>
-              <w:left w:w="36" w:type="dxa"/>
+              <w:left w:w="33" w:type="dxa"/>
             </w:tcMar>
           </w:tcPr>
           <w:p>
@@ -4188,7 +4427,7 @@
             </w:tcBorders>
             <w:shd w:fill="auto" w:val="clear"/>
             <w:tcMar>
-              <w:left w:w="36" w:type="dxa"/>
+              <w:left w:w="33" w:type="dxa"/>
             </w:tcMar>
           </w:tcPr>
           <w:p>
@@ -4224,7 +4463,7 @@
             </w:tcBorders>
             <w:shd w:fill="C6C6C6" w:val="clear"/>
             <w:tcMar>
-              <w:left w:w="36" w:type="dxa"/>
+              <w:left w:w="33" w:type="dxa"/>
             </w:tcMar>
           </w:tcPr>
           <w:p>
@@ -4262,7 +4501,7 @@
             </w:tcBorders>
             <w:shd w:fill="auto" w:val="clear"/>
             <w:tcMar>
-              <w:left w:w="36" w:type="dxa"/>
+              <w:left w:w="33" w:type="dxa"/>
             </w:tcMar>
           </w:tcPr>
           <w:p>
@@ -4290,7 +4529,7 @@
         </w:tc>
         <w:tc>
           <w:tcPr>
-            <w:tcW w:w="1410" w:type="dxa"/>
+            <w:tcW w:w="1411" w:type="dxa"/>
             <w:tcBorders>
               <w:top w:val="single" w:sz="2" w:space="0" w:color="000001"/>
               <w:left w:val="single" w:sz="2" w:space="0" w:color="000001"/>
@@ -4301,7 +4540,7 @@
             </w:tcBorders>
             <w:shd w:fill="auto" w:val="clear"/>
             <w:tcMar>
-              <w:left w:w="36" w:type="dxa"/>
+              <w:left w:w="33" w:type="dxa"/>
             </w:tcMar>
           </w:tcPr>
           <w:p>
@@ -4382,10 +4621,30 @@
           <w:rFonts w:ascii="Courier 10 Pitch" w:hAnsi="Courier 10 Pitch"/>
           <w:b w:val="false"/>
           <w:bCs w:val="false"/>
+          <w:sz w:val="21"/>
+          <w:szCs w:val="21"/>
+        </w:rPr>
+        <w:t>%</w:t>
+      </w:r>
+      <w:r>
+        <w:rPr>
+          <w:rFonts w:ascii="Courier 10 Pitch" w:hAnsi="Courier 10 Pitch"/>
+          <w:b w:val="false"/>
+          <w:bCs w:val="false"/>
+          <w:sz w:val="21"/>
+          <w:szCs w:val="21"/>
+        </w:rPr>
+        <w:t xml:space="preserve">w </w:t>
+      </w:r>
+      <w:r>
+        <w:rPr>
+          <w:rFonts w:ascii="Courier 10 Pitch" w:hAnsi="Courier 10 Pitch"/>
+          <w:b w:val="false"/>
+          <w:bCs w:val="false"/>
           <w:sz w:val="18"/>
           <w:szCs w:val="18"/>
         </w:rPr>
-        <w:t>xafs_&lt;motor&gt;.wh()</w:t>
+        <w:t>xafs_&lt;motor&gt;</w:t>
       </w:r>
       <w:r/>
     </w:p>
@@ -4547,39 +4806,7 @@
           <w:sz w:val="20"/>
           <w:szCs w:val="20"/>
         </w:rPr>
-        <w:t>RE(linescan(&lt;</w:t>
-      </w:r>
-      <w:r>
-        <w:rPr>
-          <w:rFonts w:ascii="Courier 10 Pitch" w:hAnsi="Courier 10 Pitch"/>
-          <w:sz w:val="20"/>
-          <w:szCs w:val="20"/>
-        </w:rPr>
-        <w:t>detector</w:t>
-      </w:r>
-      <w:r>
-        <w:rPr>
-          <w:rFonts w:ascii="Courier 10 Pitch" w:hAnsi="Courier 10 Pitch"/>
-          <w:sz w:val="20"/>
-          <w:szCs w:val="20"/>
-        </w:rPr>
-        <w:t>&gt;, &lt;</w:t>
-      </w:r>
-      <w:r>
-        <w:rPr>
-          <w:rFonts w:ascii="Courier 10 Pitch" w:hAnsi="Courier 10 Pitch"/>
-          <w:sz w:val="20"/>
-          <w:szCs w:val="20"/>
-        </w:rPr>
-        <w:t>motor</w:t>
-      </w:r>
-      <w:r>
-        <w:rPr>
-          <w:rFonts w:ascii="Courier 10 Pitch" w:hAnsi="Courier 10 Pitch"/>
-          <w:sz w:val="20"/>
-          <w:szCs w:val="20"/>
-        </w:rPr>
-        <w:t>&gt;, &lt;start&gt;, &lt;stop&gt;, &lt;N&gt;))</w:t>
+        <w:t>RE(linescan(&lt;detector&gt;, &lt;motor&gt;, &lt;start&gt;, &lt;stop&gt;, &lt;N&gt;))</w:t>
       </w:r>
       <w:r/>
     </w:p>
@@ -4753,7 +4980,7 @@
         <w:pStyle w:val="Normal"/>
         <w:widowControl w:val="false"/>
         <w:suppressAutoHyphens w:val="true"/>
-        <w:overflowPunct w:val="false"/>
+        <w:overflowPunct w:val="true"/>
         <w:bidi w:val="0"/>
         <w:spacing w:before="0" w:after="115"/>
         <w:ind w:left="2127" w:right="-180" w:hanging="0"/>
@@ -5125,7 +5352,7 @@
     <w:p>
       <w:pPr>
         <w:pStyle w:val="Normal"/>
-        <w:ind w:left="1418" w:hanging="0"/>
+        <w:ind w:left="2127" w:hanging="0"/>
       </w:pPr>
       <w:r>
         <w:rPr>
@@ -5414,7 +5641,7 @@
           <w:sz w:val="20"/>
           <w:szCs w:val="20"/>
         </w:rPr>
-        <w:t>Log entries are made for each scan. System and beamtime-specific logs are maintained. To insert a comment in the log, do:</w:t>
+        <w:t>Log entries are made for each scan. System and beamtime specific logs are maintained. To insert a comment in the log, do:</w:t>
       </w:r>
       <w:r/>
     </w:p>
@@ -5450,7 +5677,7 @@
     <w:p>
       <w:pPr>
         <w:pStyle w:val="Normal"/>
-        <w:ind w:left="1418" w:hanging="0"/>
+        <w:ind w:left="2127" w:hanging="0"/>
       </w:pPr>
       <w:r>
         <w:rPr>
@@ -5765,7 +5992,7 @@
     <w:pPr>
       <w:widowControl w:val="false"/>
       <w:suppressAutoHyphens w:val="true"/>
-      <w:overflowPunct w:val="false"/>
+      <w:overflowPunct w:val="true"/>
       <w:bidi w:val="0"/>
       <w:jc w:val="left"/>
     </w:pPr>
@@ -6049,6 +6276,18 @@
       <w:rFonts w:cs="OpenSymbol"/>
     </w:rPr>
   </w:style>
+  <w:style w:type="character" w:styleId="ListLabel33">
+    <w:name w:val="ListLabel 33"/>
+    <w:rPr>
+      <w:rFonts w:cs="Symbol"/>
+    </w:rPr>
+  </w:style>
+  <w:style w:type="character" w:styleId="ListLabel34">
+    <w:name w:val="ListLabel 34"/>
+    <w:rPr>
+      <w:rFonts w:cs="OpenSymbol"/>
+    </w:rPr>
+  </w:style>
   <w:style w:type="paragraph" w:styleId="Heading">
     <w:name w:val="Heading"/>
     <w:basedOn w:val="Normal"/>

</xml_diff>

<commit_message>
update modes and cheatsheet
</commit_message>
<xml_diff>
--- a/cheatsheet.docx
+++ b/cheatsheet.docx
@@ -21,9 +21,9 @@
     </w:p>
     <w:tbl>
       <w:tblPr>
-        <w:tblW w:w="8194" w:type="dxa"/>
+        <w:tblW w:w="8905" w:type="dxa"/>
         <w:jc w:val="left"/>
-        <w:tblInd w:w="1003" w:type="dxa"/>
+        <w:tblInd w:w="746" w:type="dxa"/>
         <w:tblBorders>
           <w:top w:val="dotted" w:sz="8" w:space="0" w:color="000001"/>
           <w:left w:val="dotted" w:sz="8" w:space="0" w:color="000001"/>
@@ -38,14 +38,14 @@
         </w:tblCellMar>
       </w:tblPr>
       <w:tblGrid>
-        <w:gridCol w:w="3244"/>
-        <w:gridCol w:w="4949"/>
+        <w:gridCol w:w="3952"/>
+        <w:gridCol w:w="4952"/>
       </w:tblGrid>
       <w:tr>
         <w:trPr/>
         <w:tc>
           <w:tcPr>
-            <w:tcW w:w="3244" w:type="dxa"/>
+            <w:tcW w:w="3952" w:type="dxa"/>
             <w:tcBorders>
               <w:top w:val="dotted" w:sz="8" w:space="0" w:color="000001"/>
               <w:left w:val="dotted" w:sz="8" w:space="0" w:color="000001"/>
@@ -80,7 +80,7 @@
         </w:tc>
         <w:tc>
           <w:tcPr>
-            <w:tcW w:w="4949" w:type="dxa"/>
+            <w:tcW w:w="4952" w:type="dxa"/>
             <w:tcBorders>
               <w:top w:val="dotted" w:sz="8" w:space="0" w:color="000001"/>
               <w:left w:val="dotted" w:sz="8" w:space="0" w:color="000001"/>
@@ -121,7 +121,7 @@
         <w:trPr/>
         <w:tc>
           <w:tcPr>
-            <w:tcW w:w="3244" w:type="dxa"/>
+            <w:tcW w:w="3952" w:type="dxa"/>
             <w:tcBorders>
               <w:top w:val="dotted" w:sz="8" w:space="0" w:color="000001"/>
               <w:left w:val="dotted" w:sz="8" w:space="0" w:color="000001"/>
@@ -159,7 +159,7 @@
         </w:tc>
         <w:tc>
           <w:tcPr>
-            <w:tcW w:w="4949" w:type="dxa"/>
+            <w:tcW w:w="4952" w:type="dxa"/>
             <w:tcBorders>
               <w:top w:val="dotted" w:sz="8" w:space="0" w:color="000001"/>
               <w:left w:val="dotted" w:sz="8" w:space="0" w:color="000001"/>
@@ -204,7 +204,7 @@
         <w:trPr/>
         <w:tc>
           <w:tcPr>
-            <w:tcW w:w="3244" w:type="dxa"/>
+            <w:tcW w:w="3952" w:type="dxa"/>
             <w:tcBorders>
               <w:top w:val="dotted" w:sz="8" w:space="0" w:color="000001"/>
               <w:left w:val="dotted" w:sz="8" w:space="0" w:color="000001"/>
@@ -241,7 +241,7 @@
         </w:tc>
         <w:tc>
           <w:tcPr>
-            <w:tcW w:w="4949" w:type="dxa"/>
+            <w:tcW w:w="4952" w:type="dxa"/>
             <w:tcBorders>
               <w:top w:val="dotted" w:sz="8" w:space="0" w:color="000001"/>
               <w:left w:val="dotted" w:sz="8" w:space="0" w:color="000001"/>
@@ -300,7 +300,7 @@
         <w:trPr/>
         <w:tc>
           <w:tcPr>
-            <w:tcW w:w="3244" w:type="dxa"/>
+            <w:tcW w:w="3952" w:type="dxa"/>
             <w:tcBorders>
               <w:top w:val="dotted" w:sz="8" w:space="0" w:color="000001"/>
               <w:left w:val="dotted" w:sz="8" w:space="0" w:color="000001"/>
@@ -337,7 +337,7 @@
         </w:tc>
         <w:tc>
           <w:tcPr>
-            <w:tcW w:w="4949" w:type="dxa"/>
+            <w:tcW w:w="4952" w:type="dxa"/>
             <w:tcBorders>
               <w:top w:val="dotted" w:sz="8" w:space="0" w:color="000001"/>
               <w:left w:val="dotted" w:sz="8" w:space="0" w:color="000001"/>
@@ -378,7 +378,7 @@
         </w:trPr>
         <w:tc>
           <w:tcPr>
-            <w:tcW w:w="3244" w:type="dxa"/>
+            <w:tcW w:w="3952" w:type="dxa"/>
             <w:tcBorders>
               <w:top w:val="dotted" w:sz="8" w:space="0" w:color="000001"/>
               <w:left w:val="dotted" w:sz="8" w:space="0" w:color="000001"/>
@@ -418,7 +418,7 @@
         </w:tc>
         <w:tc>
           <w:tcPr>
-            <w:tcW w:w="4949" w:type="dxa"/>
+            <w:tcW w:w="4952" w:type="dxa"/>
             <w:tcBorders>
               <w:top w:val="dotted" w:sz="8" w:space="0" w:color="000001"/>
               <w:left w:val="dotted" w:sz="8" w:space="0" w:color="000001"/>
@@ -461,7 +461,7 @@
         <w:trPr/>
         <w:tc>
           <w:tcPr>
-            <w:tcW w:w="3244" w:type="dxa"/>
+            <w:tcW w:w="3952" w:type="dxa"/>
             <w:tcBorders>
               <w:top w:val="dotted" w:sz="8" w:space="0" w:color="000001"/>
               <w:left w:val="dotted" w:sz="8" w:space="0" w:color="000001"/>
@@ -502,7 +502,7 @@
         </w:tc>
         <w:tc>
           <w:tcPr>
-            <w:tcW w:w="4949" w:type="dxa"/>
+            <w:tcW w:w="4952" w:type="dxa"/>
             <w:tcBorders>
               <w:top w:val="dotted" w:sz="8" w:space="0" w:color="000001"/>
               <w:left w:val="dotted" w:sz="8" w:space="0" w:color="000001"/>
@@ -557,7 +557,7 @@
         <w:trPr/>
         <w:tc>
           <w:tcPr>
-            <w:tcW w:w="3244" w:type="dxa"/>
+            <w:tcW w:w="3952" w:type="dxa"/>
             <w:tcBorders>
               <w:top w:val="dotted" w:sz="8" w:space="0" w:color="000001"/>
               <w:left w:val="dotted" w:sz="8" w:space="0" w:color="000001"/>
@@ -593,7 +593,7 @@
         </w:tc>
         <w:tc>
           <w:tcPr>
-            <w:tcW w:w="4949" w:type="dxa"/>
+            <w:tcW w:w="4952" w:type="dxa"/>
             <w:tcBorders>
               <w:top w:val="dotted" w:sz="8" w:space="0" w:color="000001"/>
               <w:left w:val="dotted" w:sz="8" w:space="0" w:color="000001"/>
@@ -648,7 +648,7 @@
         <w:trPr/>
         <w:tc>
           <w:tcPr>
-            <w:tcW w:w="3244" w:type="dxa"/>
+            <w:tcW w:w="3952" w:type="dxa"/>
             <w:tcBorders>
               <w:top w:val="dotted" w:sz="8" w:space="0" w:color="000001"/>
               <w:left w:val="dotted" w:sz="8" w:space="0" w:color="000001"/>
@@ -688,7 +688,7 @@
         </w:tc>
         <w:tc>
           <w:tcPr>
-            <w:tcW w:w="4949" w:type="dxa"/>
+            <w:tcW w:w="4952" w:type="dxa"/>
             <w:tcBorders>
               <w:top w:val="dotted" w:sz="8" w:space="0" w:color="000001"/>
               <w:left w:val="dotted" w:sz="8" w:space="0" w:color="000001"/>
@@ -731,7 +731,7 @@
         <w:trPr/>
         <w:tc>
           <w:tcPr>
-            <w:tcW w:w="3244" w:type="dxa"/>
+            <w:tcW w:w="3952" w:type="dxa"/>
             <w:tcBorders>
               <w:top w:val="dotted" w:sz="8" w:space="0" w:color="000001"/>
               <w:left w:val="dotted" w:sz="8" w:space="0" w:color="000001"/>
@@ -767,7 +767,7 @@
         </w:tc>
         <w:tc>
           <w:tcPr>
-            <w:tcW w:w="4949" w:type="dxa"/>
+            <w:tcW w:w="4952" w:type="dxa"/>
             <w:tcBorders>
               <w:top w:val="dotted" w:sz="8" w:space="0" w:color="000001"/>
               <w:left w:val="dotted" w:sz="8" w:space="0" w:color="000001"/>
@@ -822,7 +822,7 @@
         <w:trPr/>
         <w:tc>
           <w:tcPr>
-            <w:tcW w:w="3244" w:type="dxa"/>
+            <w:tcW w:w="3952" w:type="dxa"/>
             <w:tcBorders>
               <w:top w:val="dotted" w:sz="8" w:space="0" w:color="000001"/>
               <w:left w:val="dotted" w:sz="8" w:space="0" w:color="000001"/>
@@ -858,7 +858,7 @@
         </w:tc>
         <w:tc>
           <w:tcPr>
-            <w:tcW w:w="4949" w:type="dxa"/>
+            <w:tcW w:w="4952" w:type="dxa"/>
             <w:tcBorders>
               <w:top w:val="dotted" w:sz="8" w:space="0" w:color="000001"/>
               <w:left w:val="dotted" w:sz="8" w:space="0" w:color="000001"/>
@@ -913,7 +913,7 @@
         <w:trPr/>
         <w:tc>
           <w:tcPr>
-            <w:tcW w:w="3244" w:type="dxa"/>
+            <w:tcW w:w="3952" w:type="dxa"/>
             <w:tcBorders>
               <w:top w:val="dotted" w:sz="8" w:space="0" w:color="000001"/>
               <w:left w:val="dotted" w:sz="8" w:space="0" w:color="000001"/>
@@ -953,7 +953,7 @@
         </w:tc>
         <w:tc>
           <w:tcPr>
-            <w:tcW w:w="4949" w:type="dxa"/>
+            <w:tcW w:w="4952" w:type="dxa"/>
             <w:tcBorders>
               <w:top w:val="dotted" w:sz="8" w:space="0" w:color="000001"/>
               <w:left w:val="dotted" w:sz="8" w:space="0" w:color="000001"/>
@@ -996,7 +996,7 @@
         <w:trPr/>
         <w:tc>
           <w:tcPr>
-            <w:tcW w:w="3244" w:type="dxa"/>
+            <w:tcW w:w="3952" w:type="dxa"/>
             <w:tcBorders>
               <w:top w:val="dotted" w:sz="8" w:space="0" w:color="000001"/>
               <w:left w:val="dotted" w:sz="8" w:space="0" w:color="000001"/>
@@ -1026,8 +1026,9 @@
                 <w:szCs w:val="18"/>
                 <w:u w:val="none"/>
               </w:rPr>
-              <w:t>%</w:t>
-            </w:r>
+              <w:t xml:space="preserve">%w </w:t>
+            </w:r>
+            <w:bookmarkEnd w:id="0"/>
             <w:r>
               <w:rPr>
                 <w:rFonts w:ascii="Courier 10 Pitch" w:hAnsi="Courier 10 Pitch"/>
@@ -1036,17 +1037,6 @@
                 <w:szCs w:val="18"/>
                 <w:u w:val="none"/>
               </w:rPr>
-              <w:t xml:space="preserve">w </w:t>
-            </w:r>
-            <w:bookmarkEnd w:id="0"/>
-            <w:r>
-              <w:rPr>
-                <w:rFonts w:ascii="Courier 10 Pitch" w:hAnsi="Courier 10 Pitch"/>
-                <w:color w:val="221F1E"/>
-                <w:sz w:val="18"/>
-                <w:szCs w:val="18"/>
-                <w:u w:val="none"/>
-              </w:rPr>
               <w:t>dcm</w:t>
             </w:r>
             <w:r/>
@@ -1054,7 +1044,7 @@
         </w:tc>
         <w:tc>
           <w:tcPr>
-            <w:tcW w:w="4949" w:type="dxa"/>
+            <w:tcW w:w="4952" w:type="dxa"/>
             <w:tcBorders>
               <w:top w:val="dotted" w:sz="8" w:space="0" w:color="000001"/>
               <w:left w:val="dotted" w:sz="8" w:space="0" w:color="000001"/>
@@ -1093,7 +1083,7 @@
         <w:trPr/>
         <w:tc>
           <w:tcPr>
-            <w:tcW w:w="3244" w:type="dxa"/>
+            <w:tcW w:w="3952" w:type="dxa"/>
             <w:tcBorders>
               <w:top w:val="dotted" w:sz="8" w:space="0" w:color="000001"/>
               <w:left w:val="dotted" w:sz="8" w:space="0" w:color="000001"/>
@@ -1124,17 +1114,7 @@
                 <w:szCs w:val="18"/>
                 <w:u w:val="none"/>
               </w:rPr>
-              <w:t>%</w:t>
-            </w:r>
-            <w:r>
-              <w:rPr>
-                <w:rFonts w:ascii="Courier 10 Pitch" w:hAnsi="Courier 10 Pitch"/>
-                <w:color w:val="221F1E"/>
-                <w:sz w:val="18"/>
-                <w:szCs w:val="18"/>
-                <w:u w:val="none"/>
-              </w:rPr>
-              <w:t xml:space="preserve">w </w:t>
+              <w:t xml:space="preserve">%w </w:t>
             </w:r>
             <w:r>
               <w:rPr>
@@ -1150,7 +1130,7 @@
         </w:tc>
         <w:tc>
           <w:tcPr>
-            <w:tcW w:w="4949" w:type="dxa"/>
+            <w:tcW w:w="4952" w:type="dxa"/>
             <w:tcBorders>
               <w:top w:val="dotted" w:sz="8" w:space="0" w:color="000001"/>
               <w:left w:val="dotted" w:sz="8" w:space="0" w:color="000001"/>
@@ -1189,7 +1169,7 @@
         <w:trPr/>
         <w:tc>
           <w:tcPr>
-            <w:tcW w:w="3244" w:type="dxa"/>
+            <w:tcW w:w="3952" w:type="dxa"/>
             <w:tcBorders>
               <w:top w:val="dotted" w:sz="8" w:space="0" w:color="000001"/>
               <w:left w:val="dotted" w:sz="8" w:space="0" w:color="000001"/>
@@ -1220,17 +1200,7 @@
                 <w:szCs w:val="18"/>
                 <w:u w:val="none"/>
               </w:rPr>
-              <w:t>%</w:t>
-            </w:r>
-            <w:r>
-              <w:rPr>
-                <w:rFonts w:ascii="Courier 10 Pitch" w:hAnsi="Courier 10 Pitch"/>
-                <w:color w:val="221F1E"/>
-                <w:sz w:val="18"/>
-                <w:szCs w:val="18"/>
-                <w:u w:val="none"/>
-              </w:rPr>
-              <w:t xml:space="preserve">w </w:t>
+              <w:t xml:space="preserve">%w </w:t>
             </w:r>
             <w:r>
               <w:rPr>
@@ -1246,7 +1216,7 @@
         </w:tc>
         <w:tc>
           <w:tcPr>
-            <w:tcW w:w="4949" w:type="dxa"/>
+            <w:tcW w:w="4952" w:type="dxa"/>
             <w:tcBorders>
               <w:top w:val="dotted" w:sz="8" w:space="0" w:color="000001"/>
               <w:left w:val="dotted" w:sz="8" w:space="0" w:color="000001"/>
@@ -1285,7 +1255,7 @@
         <w:trPr/>
         <w:tc>
           <w:tcPr>
-            <w:tcW w:w="3244" w:type="dxa"/>
+            <w:tcW w:w="3952" w:type="dxa"/>
             <w:tcBorders>
               <w:top w:val="dotted" w:sz="8" w:space="0" w:color="000001"/>
               <w:left w:val="dotted" w:sz="8" w:space="0" w:color="000001"/>
@@ -1316,17 +1286,7 @@
                 <w:szCs w:val="18"/>
                 <w:u w:val="none"/>
               </w:rPr>
-              <w:t>%</w:t>
-            </w:r>
-            <w:r>
-              <w:rPr>
-                <w:rFonts w:ascii="Courier 10 Pitch" w:hAnsi="Courier 10 Pitch"/>
-                <w:color w:val="221F1E"/>
-                <w:sz w:val="18"/>
-                <w:szCs w:val="18"/>
-                <w:u w:val="none"/>
-              </w:rPr>
-              <w:t xml:space="preserve">w </w:t>
+              <w:t xml:space="preserve">%w </w:t>
             </w:r>
             <w:r>
               <w:rPr>
@@ -1342,7 +1302,7 @@
         </w:tc>
         <w:tc>
           <w:tcPr>
-            <w:tcW w:w="4949" w:type="dxa"/>
+            <w:tcW w:w="4952" w:type="dxa"/>
             <w:tcBorders>
               <w:top w:val="dotted" w:sz="8" w:space="0" w:color="000001"/>
               <w:left w:val="dotted" w:sz="8" w:space="0" w:color="000001"/>
@@ -1381,7 +1341,7 @@
         <w:trPr/>
         <w:tc>
           <w:tcPr>
-            <w:tcW w:w="3244" w:type="dxa"/>
+            <w:tcW w:w="3952" w:type="dxa"/>
             <w:tcBorders>
               <w:top w:val="dotted" w:sz="8" w:space="0" w:color="000001"/>
               <w:left w:val="dotted" w:sz="8" w:space="0" w:color="000001"/>
@@ -1412,17 +1372,7 @@
                 <w:szCs w:val="18"/>
                 <w:u w:val="none"/>
               </w:rPr>
-              <w:t>%</w:t>
-            </w:r>
-            <w:r>
-              <w:rPr>
-                <w:rFonts w:ascii="Courier 10 Pitch" w:hAnsi="Courier 10 Pitch"/>
-                <w:color w:val="221F1E"/>
-                <w:sz w:val="18"/>
-                <w:szCs w:val="18"/>
-                <w:u w:val="none"/>
-              </w:rPr>
-              <w:t xml:space="preserve">w </w:t>
+              <w:t xml:space="preserve">%w </w:t>
             </w:r>
             <w:r>
               <w:rPr>
@@ -1438,7 +1388,7 @@
         </w:tc>
         <w:tc>
           <w:tcPr>
-            <w:tcW w:w="4949" w:type="dxa"/>
+            <w:tcW w:w="4952" w:type="dxa"/>
             <w:tcBorders>
               <w:top w:val="dotted" w:sz="8" w:space="0" w:color="000001"/>
               <w:left w:val="dotted" w:sz="8" w:space="0" w:color="000001"/>
@@ -1477,7 +1427,7 @@
         <w:trPr/>
         <w:tc>
           <w:tcPr>
-            <w:tcW w:w="3244" w:type="dxa"/>
+            <w:tcW w:w="3952" w:type="dxa"/>
             <w:tcBorders>
               <w:top w:val="dotted" w:sz="8" w:space="0" w:color="000001"/>
               <w:left w:val="dotted" w:sz="8" w:space="0" w:color="000001"/>
@@ -1515,7 +1465,7 @@
         </w:tc>
         <w:tc>
           <w:tcPr>
-            <w:tcW w:w="4949" w:type="dxa"/>
+            <w:tcW w:w="4952" w:type="dxa"/>
             <w:tcBorders>
               <w:top w:val="dotted" w:sz="8" w:space="0" w:color="000001"/>
               <w:left w:val="dotted" w:sz="8" w:space="0" w:color="000001"/>
@@ -1558,7 +1508,7 @@
         <w:trPr/>
         <w:tc>
           <w:tcPr>
-            <w:tcW w:w="3244" w:type="dxa"/>
+            <w:tcW w:w="3952" w:type="dxa"/>
             <w:tcBorders>
               <w:top w:val="dotted" w:sz="8" w:space="0" w:color="000001"/>
               <w:left w:val="dotted" w:sz="8" w:space="0" w:color="000001"/>
@@ -1593,7 +1543,7 @@
         </w:tc>
         <w:tc>
           <w:tcPr>
-            <w:tcW w:w="4949" w:type="dxa"/>
+            <w:tcW w:w="4952" w:type="dxa"/>
             <w:tcBorders>
               <w:top w:val="dotted" w:sz="8" w:space="0" w:color="000001"/>
               <w:left w:val="dotted" w:sz="8" w:space="0" w:color="000001"/>
@@ -1632,7 +1582,7 @@
         <w:trPr/>
         <w:tc>
           <w:tcPr>
-            <w:tcW w:w="3244" w:type="dxa"/>
+            <w:tcW w:w="3952" w:type="dxa"/>
             <w:tcBorders>
               <w:top w:val="dotted" w:sz="8" w:space="0" w:color="000001"/>
               <w:left w:val="dotted" w:sz="8" w:space="0" w:color="000001"/>
@@ -1667,7 +1617,7 @@
         </w:tc>
         <w:tc>
           <w:tcPr>
-            <w:tcW w:w="4949" w:type="dxa"/>
+            <w:tcW w:w="4952" w:type="dxa"/>
             <w:tcBorders>
               <w:top w:val="dotted" w:sz="8" w:space="0" w:color="000001"/>
               <w:left w:val="dotted" w:sz="8" w:space="0" w:color="000001"/>
@@ -1706,7 +1656,7 @@
         <w:trPr/>
         <w:tc>
           <w:tcPr>
-            <w:tcW w:w="3244" w:type="dxa"/>
+            <w:tcW w:w="3952" w:type="dxa"/>
             <w:tcBorders>
               <w:top w:val="dotted" w:sz="8" w:space="0" w:color="000001"/>
               <w:left w:val="dotted" w:sz="8" w:space="0" w:color="000001"/>
@@ -1721,14 +1671,6 @@
           <w:p>
             <w:pPr>
               <w:pStyle w:val="TableContents"/>
-              <w:rPr>
-                <w:sz w:val="18"/>
-                <w:sz w:val="18"/>
-                <w:szCs w:val="18"/>
-                <w:rFonts w:ascii="Courier 10 Pitch" w:hAnsi="Courier 10 Pitch" w:eastAsia="Droid Sans Fallback" w:cs="FreeSans"/>
-                <w:color w:val="00000A"/>
-                <w:lang w:val="en-US" w:eastAsia="zh-CN" w:bidi="hi-IN"/>
-              </w:rPr>
             </w:pPr>
             <w:r>
               <w:rPr>
@@ -1738,12 +1680,42 @@
               </w:rPr>
               <w:t>RE(rocking_curve())</w:t>
             </w:r>
-            <w:r/>
-          </w:p>
-        </w:tc>
-        <w:tc>
-          <w:tcPr>
-            <w:tcW w:w="4949" w:type="dxa"/>
+            <w:r>
+              <w:rPr>
+                <w:sz w:val="20"/>
+                <w:szCs w:val="20"/>
+              </w:rPr>
+              <w:t xml:space="preserve">  – </w:t>
+            </w:r>
+            <w:r>
+              <w:rPr>
+                <w:sz w:val="21"/>
+                <w:szCs w:val="21"/>
+              </w:rPr>
+              <w:t xml:space="preserve">or – </w:t>
+            </w:r>
+            <w:r/>
+          </w:p>
+          <w:p>
+            <w:pPr>
+              <w:pStyle w:val="TableContents"/>
+            </w:pPr>
+            <w:r>
+              <w:rPr>
+                <w:rFonts w:eastAsia="Droid Sans Fallback" w:cs="FreeSans" w:ascii="Courier 10 Pitch" w:hAnsi="Courier 10 Pitch"/>
+                <w:color w:val="00000A"/>
+                <w:sz w:val="18"/>
+                <w:szCs w:val="18"/>
+                <w:lang w:val="en-US" w:eastAsia="zh-CN" w:bidi="hi-IN"/>
+              </w:rPr>
+              <w:t>RE(rocking_curve(detector='Bicron'))</w:t>
+            </w:r>
+            <w:r/>
+          </w:p>
+        </w:tc>
+        <w:tc>
+          <w:tcPr>
+            <w:tcW w:w="4952" w:type="dxa"/>
             <w:tcBorders>
               <w:top w:val="dotted" w:sz="8" w:space="0" w:color="000001"/>
               <w:left w:val="dotted" w:sz="8" w:space="0" w:color="000001"/>
@@ -1791,7 +1763,7 @@
         <w:trPr/>
         <w:tc>
           <w:tcPr>
-            <w:tcW w:w="3244" w:type="dxa"/>
+            <w:tcW w:w="3952" w:type="dxa"/>
             <w:tcBorders>
               <w:top w:val="dotted" w:sz="8" w:space="0" w:color="000001"/>
               <w:left w:val="dotted" w:sz="8" w:space="0" w:color="000001"/>
@@ -1828,7 +1800,7 @@
         </w:tc>
         <w:tc>
           <w:tcPr>
-            <w:tcW w:w="4949" w:type="dxa"/>
+            <w:tcW w:w="4952" w:type="dxa"/>
             <w:tcBorders>
               <w:top w:val="dotted" w:sz="8" w:space="0" w:color="000001"/>
               <w:left w:val="dotted" w:sz="8" w:space="0" w:color="000001"/>
@@ -1845,21 +1817,28 @@
           <w:p>
             <w:pPr>
               <w:pStyle w:val="TableContents"/>
-              <w:rPr>
-                <w:sz w:val="21"/>
-                <w:sz w:val="21"/>
-                <w:szCs w:val="21"/>
-                <w:rFonts w:ascii="Liberation Serif" w:hAnsi="Liberation Serif" w:eastAsia="Droid Sans Fallback" w:cs="FreeSans"/>
-                <w:color w:val="00000A"/>
-                <w:lang w:val="en-US" w:eastAsia="zh-CN" w:bidi="hi-IN"/>
-              </w:rPr>
-            </w:pPr>
-            <w:r>
-              <w:rPr>
-                <w:sz w:val="21"/>
-                <w:szCs w:val="21"/>
-              </w:rPr>
-              <w:t>explore position of slits3 (then you move dm3_bct)</w:t>
+            </w:pPr>
+            <w:r>
+              <w:rPr>
+                <w:sz w:val="21"/>
+                <w:szCs w:val="21"/>
+              </w:rPr>
+              <w:t xml:space="preserve">explore position of slits3 (then pluck to move </w:t>
+            </w:r>
+            <w:r>
+              <w:rPr>
+                <w:rFonts w:ascii="Courier 10 Pitch" w:hAnsi="Courier 10 Pitch"/>
+                <w:sz w:val="18"/>
+                <w:szCs w:val="18"/>
+              </w:rPr>
+              <w:t>dm3_bct</w:t>
+            </w:r>
+            <w:r>
+              <w:rPr>
+                <w:sz w:val="21"/>
+                <w:szCs w:val="21"/>
+              </w:rPr>
+              <w:t>)</w:t>
             </w:r>
             <w:r/>
           </w:p>
@@ -1869,8 +1848,9 @@
         <w:trPr/>
         <w:tc>
           <w:tcPr>
-            <w:tcW w:w="3244" w:type="dxa"/>
-            <w:tcBorders>
+            <w:tcW w:w="3952" w:type="dxa"/>
+            <w:tcBorders>
+              <w:top w:val="dotted" w:sz="8" w:space="0" w:color="000001"/>
               <w:left w:val="dotted" w:sz="8" w:space="0" w:color="000001"/>
               <w:bottom w:val="dotted" w:sz="8" w:space="0" w:color="000001"/>
               <w:insideH w:val="dotted" w:sz="8" w:space="0" w:color="000001"/>
@@ -1892,8 +1872,9 @@
         </w:tc>
         <w:tc>
           <w:tcPr>
-            <w:tcW w:w="4949" w:type="dxa"/>
-            <w:tcBorders>
+            <w:tcW w:w="4952" w:type="dxa"/>
+            <w:tcBorders>
+              <w:top w:val="dotted" w:sz="8" w:space="0" w:color="000001"/>
               <w:left w:val="dotted" w:sz="8" w:space="0" w:color="000001"/>
               <w:bottom w:val="dotted" w:sz="8" w:space="0" w:color="000001"/>
               <w:right w:val="dotted" w:sz="8" w:space="0" w:color="000001"/>
@@ -1920,8 +1901,9 @@
         <w:trPr/>
         <w:tc>
           <w:tcPr>
-            <w:tcW w:w="3244" w:type="dxa"/>
-            <w:tcBorders>
+            <w:tcW w:w="3952" w:type="dxa"/>
+            <w:tcBorders>
+              <w:top w:val="dotted" w:sz="8" w:space="0" w:color="000001"/>
               <w:left w:val="dotted" w:sz="8" w:space="0" w:color="000001"/>
               <w:bottom w:val="dotted" w:sz="8" w:space="0" w:color="000001"/>
               <w:insideH w:val="dotted" w:sz="8" w:space="0" w:color="000001"/>
@@ -1941,7 +1923,28 @@
                 <w:sz w:val="18"/>
                 <w:szCs w:val="18"/>
               </w:rPr>
-              <w:t>%</w:t>
+              <w:t>%m / %h</w:t>
+            </w:r>
+            <w:r>
+              <w:rPr>
+                <w:sz w:val="18"/>
+                <w:szCs w:val="18"/>
+              </w:rPr>
+              <w:t xml:space="preserve">  </w:t>
+            </w:r>
+            <w:r>
+              <w:rPr>
+                <w:sz w:val="21"/>
+                <w:szCs w:val="21"/>
+              </w:rPr>
+              <w:t>/</w:t>
+            </w:r>
+            <w:r>
+              <w:rPr>
+                <w:sz w:val="18"/>
+                <w:szCs w:val="18"/>
+              </w:rPr>
+              <w:t xml:space="preserve"> </w:t>
             </w:r>
             <w:r>
               <w:rPr>
@@ -1949,63 +1952,16 @@
                 <w:sz w:val="18"/>
                 <w:szCs w:val="18"/>
               </w:rPr>
-              <w:t>h</w:t>
-            </w:r>
-            <w:r>
-              <w:rPr>
-                <w:rFonts w:ascii="Liberation Serif" w:hAnsi="Liberation Serif"/>
-                <w:sz w:val="18"/>
-                <w:szCs w:val="18"/>
-              </w:rPr>
-              <w:t xml:space="preserve">  </w:t>
-            </w:r>
-            <w:r>
-              <w:rPr>
-                <w:rFonts w:ascii="Liberation Serif" w:hAnsi="Liberation Serif"/>
-                <w:sz w:val="21"/>
-                <w:szCs w:val="21"/>
-              </w:rPr>
-              <w:t>/</w:t>
-            </w:r>
-            <w:r>
-              <w:rPr>
-                <w:rFonts w:ascii="Liberation Serif" w:hAnsi="Liberation Serif"/>
-                <w:sz w:val="18"/>
-                <w:szCs w:val="18"/>
-              </w:rPr>
-              <w:t xml:space="preserve"> </w:t>
-            </w:r>
-            <w:r>
-              <w:rPr>
-                <w:rFonts w:ascii="Courier 10 Pitch" w:hAnsi="Courier 10 Pitch"/>
-                <w:sz w:val="18"/>
-                <w:szCs w:val="18"/>
-              </w:rPr>
-              <w:t xml:space="preserve">%k </w:t>
-            </w:r>
-            <w:r>
-              <w:rPr>
-                <w:rFonts w:ascii="Liberation Serif" w:hAnsi="Liberation Serif"/>
-                <w:sz w:val="18"/>
-                <w:szCs w:val="18"/>
-              </w:rPr>
-              <w:t>/</w:t>
-            </w:r>
-            <w:r>
-              <w:rPr>
-                <w:rFonts w:ascii="Courier 10 Pitch" w:hAnsi="Courier 10 Pitch"/>
-                <w:sz w:val="18"/>
-                <w:szCs w:val="18"/>
-              </w:rPr>
-              <w:t xml:space="preserve"> %m</w:t>
-            </w:r>
-            <w:r/>
-          </w:p>
-        </w:tc>
-        <w:tc>
-          <w:tcPr>
-            <w:tcW w:w="4949" w:type="dxa"/>
-            <w:tcBorders>
+              <w:t>%k</w:t>
+            </w:r>
+            <w:r/>
+          </w:p>
+        </w:tc>
+        <w:tc>
+          <w:tcPr>
+            <w:tcW w:w="4952" w:type="dxa"/>
+            <w:tcBorders>
+              <w:top w:val="dotted" w:sz="8" w:space="0" w:color="000001"/>
               <w:left w:val="dotted" w:sz="8" w:space="0" w:color="000001"/>
               <w:bottom w:val="dotted" w:sz="8" w:space="0" w:color="000001"/>
               <w:right w:val="dotted" w:sz="8" w:space="0" w:color="000001"/>
@@ -2020,21 +1976,13 @@
           <w:p>
             <w:pPr>
               <w:pStyle w:val="TableContents"/>
-              <w:rPr>
-                <w:sz w:val="21"/>
-                <w:sz w:val="21"/>
-                <w:szCs w:val="21"/>
-                <w:rFonts w:ascii="Liberation Serif" w:hAnsi="Liberation Serif" w:eastAsia="Droid Sans Fallback" w:cs="FreeSans"/>
-                <w:color w:val="00000A"/>
-                <w:lang w:val="en-US" w:eastAsia="zh-CN" w:bidi="hi-IN"/>
-              </w:rPr>
-            </w:pPr>
-            <w:r>
-              <w:rPr>
-                <w:sz w:val="21"/>
-                <w:szCs w:val="21"/>
-              </w:rPr>
-              <w:t>Show help / show keyboard shortcuts / show motors</w:t>
+            </w:pPr>
+            <w:r>
+              <w:rPr>
+                <w:sz w:val="21"/>
+                <w:szCs w:val="21"/>
+              </w:rPr>
+              <w:t>Show motors / show help / show keyboard shortcuts</w:t>
             </w:r>
             <w:r/>
           </w:p>
@@ -2066,7 +2014,7 @@
         <mc:AlternateContent>
           <mc:Choice Requires="wps">
             <w:drawing>
-              <wp:anchor behindDoc="0" distT="0" distB="0" distL="0" distR="0" simplePos="0" locked="0" layoutInCell="1" allowOverlap="1" relativeHeight="2">
+              <wp:anchor behindDoc="0" distT="0" distB="0" distL="0" distR="0" simplePos="0" locked="0" layoutInCell="1" allowOverlap="1" relativeHeight="3">
                 <wp:simplePos x="0" y="0"/>
                 <wp:positionH relativeFrom="column">
                   <wp:posOffset>2871470</wp:posOffset>
@@ -2304,7 +2252,7 @@
       <w:tblPr>
         <w:tblW w:w="3334" w:type="dxa"/>
         <w:jc w:val="left"/>
-        <w:tblInd w:w="942" w:type="dxa"/>
+        <w:tblInd w:w="933" w:type="dxa"/>
         <w:tblBorders>
           <w:top w:val="single" w:sz="2" w:space="0" w:color="000001"/>
           <w:left w:val="single" w:sz="2" w:space="0" w:color="000001"/>
@@ -2313,21 +2261,21 @@
         </w:tblBorders>
         <w:tblCellMar>
           <w:top w:w="55" w:type="dxa"/>
-          <w:left w:w="30" w:type="dxa"/>
+          <w:left w:w="18" w:type="dxa"/>
           <w:bottom w:w="55" w:type="dxa"/>
           <w:right w:w="55" w:type="dxa"/>
         </w:tblCellMar>
       </w:tblPr>
       <w:tblGrid>
-        <w:gridCol w:w="806"/>
+        <w:gridCol w:w="802"/>
         <w:gridCol w:w="901"/>
-        <w:gridCol w:w="1627"/>
+        <w:gridCol w:w="1631"/>
       </w:tblGrid>
       <w:tr>
         <w:trPr/>
         <w:tc>
           <w:tcPr>
-            <w:tcW w:w="806" w:type="dxa"/>
+            <w:tcW w:w="802" w:type="dxa"/>
             <w:tcBorders>
               <w:top w:val="single" w:sz="2" w:space="0" w:color="000001"/>
               <w:left w:val="single" w:sz="2" w:space="0" w:color="000001"/>
@@ -2336,7 +2284,7 @@
             </w:tcBorders>
             <w:shd w:fill="auto" w:val="clear"/>
             <w:tcMar>
-              <w:left w:w="30" w:type="dxa"/>
+              <w:left w:w="18" w:type="dxa"/>
             </w:tcMar>
           </w:tcPr>
           <w:p>
@@ -2352,6 +2300,8 @@
               <w:rPr>
                 <w:b/>
                 <w:bCs/>
+                <w:sz w:val="20"/>
+                <w:szCs w:val="20"/>
               </w:rPr>
               <w:t>Mode</w:t>
             </w:r>
@@ -2369,7 +2319,7 @@
             </w:tcBorders>
             <w:shd w:fill="auto" w:val="clear"/>
             <w:tcMar>
-              <w:left w:w="30" w:type="dxa"/>
+              <w:left w:w="18" w:type="dxa"/>
             </w:tcMar>
           </w:tcPr>
           <w:p>
@@ -2385,6 +2335,8 @@
               <w:rPr>
                 <w:b/>
                 <w:bCs/>
+                <w:sz w:val="20"/>
+                <w:szCs w:val="20"/>
               </w:rPr>
               <w:t>focused</w:t>
             </w:r>
@@ -2393,7 +2345,7 @@
         </w:tc>
         <w:tc>
           <w:tcPr>
-            <w:tcW w:w="1627" w:type="dxa"/>
+            <w:tcW w:w="1631" w:type="dxa"/>
             <w:tcBorders>
               <w:top w:val="single" w:sz="2" w:space="0" w:color="000001"/>
               <w:left w:val="single" w:sz="2" w:space="0" w:color="000001"/>
@@ -2404,7 +2356,7 @@
             </w:tcBorders>
             <w:shd w:fill="auto" w:val="clear"/>
             <w:tcMar>
-              <w:left w:w="30" w:type="dxa"/>
+              <w:left w:w="18" w:type="dxa"/>
             </w:tcMar>
           </w:tcPr>
           <w:p>
@@ -2420,6 +2372,8 @@
               <w:rPr>
                 <w:b/>
                 <w:bCs/>
+                <w:sz w:val="20"/>
+                <w:szCs w:val="20"/>
               </w:rPr>
               <w:t>energy range</w:t>
             </w:r>
@@ -2431,7 +2385,7 @@
         <w:trPr/>
         <w:tc>
           <w:tcPr>
-            <w:tcW w:w="806" w:type="dxa"/>
+            <w:tcW w:w="802" w:type="dxa"/>
             <w:tcBorders>
               <w:top w:val="single" w:sz="2" w:space="0" w:color="000001"/>
               <w:left w:val="single" w:sz="2" w:space="0" w:color="000001"/>
@@ -2440,7 +2394,7 @@
             </w:tcBorders>
             <w:shd w:fill="auto" w:val="clear"/>
             <w:tcMar>
-              <w:left w:w="30" w:type="dxa"/>
+              <w:left w:w="18" w:type="dxa"/>
             </w:tcMar>
           </w:tcPr>
           <w:p>
@@ -2457,7 +2411,10 @@
               </w:rPr>
             </w:pPr>
             <w:r>
-              <w:rPr/>
+              <w:rPr>
+                <w:sz w:val="20"/>
+                <w:szCs w:val="20"/>
+              </w:rPr>
               <w:t>A</w:t>
             </w:r>
             <w:r/>
@@ -2474,7 +2431,7 @@
             </w:tcBorders>
             <w:shd w:fill="auto" w:val="clear"/>
             <w:tcMar>
-              <w:left w:w="30" w:type="dxa"/>
+              <w:left w:w="18" w:type="dxa"/>
             </w:tcMar>
           </w:tcPr>
           <w:p>
@@ -2487,6 +2444,8 @@
                 <w:rFonts w:eastAsia="Droid Sans Fallback" w:cs="FreeSans" w:ascii="Dingbats" w:hAnsi="Dingbats"/>
                 <w:b/>
                 <w:bCs/>
+                <w:sz w:val="20"/>
+                <w:szCs w:val="20"/>
               </w:rPr>
               <w:t>4</w:t>
             </w:r>
@@ -2495,7 +2454,7 @@
         </w:tc>
         <w:tc>
           <w:tcPr>
-            <w:tcW w:w="1627" w:type="dxa"/>
+            <w:tcW w:w="1631" w:type="dxa"/>
             <w:tcBorders>
               <w:top w:val="single" w:sz="2" w:space="0" w:color="000001"/>
               <w:left w:val="single" w:sz="2" w:space="0" w:color="000001"/>
@@ -2506,15 +2465,26 @@
             </w:tcBorders>
             <w:shd w:fill="auto" w:val="clear"/>
             <w:tcMar>
-              <w:left w:w="30" w:type="dxa"/>
-            </w:tcMar>
-          </w:tcPr>
-          <w:p>
-            <w:pPr>
-              <w:pStyle w:val="TableContents"/>
-            </w:pPr>
-            <w:r>
-              <w:rPr/>
+              <w:left w:w="18" w:type="dxa"/>
+            </w:tcMar>
+          </w:tcPr>
+          <w:p>
+            <w:pPr>
+              <w:pStyle w:val="TableContents"/>
+              <w:rPr>
+                <w:sz w:val="20"/>
+                <w:sz w:val="20"/>
+                <w:szCs w:val="20"/>
+                <w:rFonts w:ascii="Liberation Serif" w:hAnsi="Liberation Serif" w:eastAsia="Droid Sans Fallback" w:cs="FreeSans"/>
+                <w:color w:val="00000A"/>
+                <w:lang w:val="en-US" w:eastAsia="zh-CN" w:bidi="hi-IN"/>
+              </w:rPr>
+            </w:pPr>
+            <w:r>
+              <w:rPr>
+                <w:sz w:val="20"/>
+                <w:szCs w:val="20"/>
+              </w:rPr>
               <w:t>8keV and up</w:t>
             </w:r>
             <w:r/>
@@ -2525,7 +2495,7 @@
         <w:trPr/>
         <w:tc>
           <w:tcPr>
-            <w:tcW w:w="806" w:type="dxa"/>
+            <w:tcW w:w="802" w:type="dxa"/>
             <w:tcBorders>
               <w:top w:val="single" w:sz="2" w:space="0" w:color="000001"/>
               <w:left w:val="single" w:sz="2" w:space="0" w:color="000001"/>
@@ -2534,7 +2504,7 @@
             </w:tcBorders>
             <w:shd w:fill="auto" w:val="clear"/>
             <w:tcMar>
-              <w:left w:w="30" w:type="dxa"/>
+              <w:left w:w="18" w:type="dxa"/>
             </w:tcMar>
           </w:tcPr>
           <w:p>
@@ -2551,7 +2521,10 @@
               </w:rPr>
             </w:pPr>
             <w:r>
-              <w:rPr/>
+              <w:rPr>
+                <w:sz w:val="20"/>
+                <w:szCs w:val="20"/>
+              </w:rPr>
               <w:t>B</w:t>
             </w:r>
             <w:r/>
@@ -2568,7 +2541,7 @@
             </w:tcBorders>
             <w:shd w:fill="auto" w:val="clear"/>
             <w:tcMar>
-              <w:left w:w="30" w:type="dxa"/>
+              <w:left w:w="18" w:type="dxa"/>
             </w:tcMar>
           </w:tcPr>
           <w:p>
@@ -2581,6 +2554,8 @@
                 <w:rFonts w:eastAsia="Droid Sans Fallback" w:cs="FreeSans" w:ascii="Dingbats" w:hAnsi="Dingbats"/>
                 <w:b/>
                 <w:bCs/>
+                <w:sz w:val="20"/>
+                <w:szCs w:val="20"/>
               </w:rPr>
               <w:t>4</w:t>
             </w:r>
@@ -2589,7 +2564,7 @@
         </w:tc>
         <w:tc>
           <w:tcPr>
-            <w:tcW w:w="1627" w:type="dxa"/>
+            <w:tcW w:w="1631" w:type="dxa"/>
             <w:tcBorders>
               <w:top w:val="single" w:sz="2" w:space="0" w:color="000001"/>
               <w:left w:val="single" w:sz="2" w:space="0" w:color="000001"/>
@@ -2600,16 +2575,27 @@
             </w:tcBorders>
             <w:shd w:fill="auto" w:val="clear"/>
             <w:tcMar>
-              <w:left w:w="30" w:type="dxa"/>
-            </w:tcMar>
-          </w:tcPr>
-          <w:p>
-            <w:pPr>
-              <w:pStyle w:val="TableContents"/>
-            </w:pPr>
-            <w:r>
-              <w:rPr/>
-              <w:t>6keV to 8keV</w:t>
+              <w:left w:w="18" w:type="dxa"/>
+            </w:tcMar>
+          </w:tcPr>
+          <w:p>
+            <w:pPr>
+              <w:pStyle w:val="TableContents"/>
+              <w:rPr>
+                <w:sz w:val="24"/>
+                <w:sz w:val="24"/>
+                <w:szCs w:val="24"/>
+                <w:rFonts w:ascii="Liberation Serif" w:hAnsi="Liberation Serif" w:eastAsia="Droid Sans Fallback" w:cs="FreeSans"/>
+                <w:color w:val="00000A"/>
+                <w:lang w:val="en-US" w:eastAsia="zh-CN" w:bidi="hi-IN"/>
+              </w:rPr>
+            </w:pPr>
+            <w:r>
+              <w:rPr>
+                <w:sz w:val="20"/>
+                <w:szCs w:val="20"/>
+              </w:rPr>
+              <w:t>below 6 keV</w:t>
             </w:r>
             <w:r/>
           </w:p>
@@ -2619,7 +2605,7 @@
         <w:trPr/>
         <w:tc>
           <w:tcPr>
-            <w:tcW w:w="806" w:type="dxa"/>
+            <w:tcW w:w="802" w:type="dxa"/>
             <w:tcBorders>
               <w:top w:val="single" w:sz="2" w:space="0" w:color="000001"/>
               <w:left w:val="single" w:sz="2" w:space="0" w:color="000001"/>
@@ -2628,7 +2614,7 @@
             </w:tcBorders>
             <w:shd w:fill="auto" w:val="clear"/>
             <w:tcMar>
-              <w:left w:w="30" w:type="dxa"/>
+              <w:left w:w="18" w:type="dxa"/>
             </w:tcMar>
           </w:tcPr>
           <w:p>
@@ -2645,7 +2631,10 @@
               </w:rPr>
             </w:pPr>
             <w:r>
-              <w:rPr/>
+              <w:rPr>
+                <w:sz w:val="20"/>
+                <w:szCs w:val="20"/>
+              </w:rPr>
               <w:t>C</w:t>
             </w:r>
             <w:r/>
@@ -2662,7 +2651,7 @@
             </w:tcBorders>
             <w:shd w:fill="auto" w:val="clear"/>
             <w:tcMar>
-              <w:left w:w="30" w:type="dxa"/>
+              <w:left w:w="18" w:type="dxa"/>
             </w:tcMar>
           </w:tcPr>
           <w:p>
@@ -2675,6 +2664,8 @@
                 <w:rFonts w:eastAsia="Droid Sans Fallback" w:cs="FreeSans" w:ascii="Dingbats" w:hAnsi="Dingbats"/>
                 <w:b/>
                 <w:bCs/>
+                <w:sz w:val="20"/>
+                <w:szCs w:val="20"/>
               </w:rPr>
               <w:t>4</w:t>
             </w:r>
@@ -2683,7 +2674,7 @@
         </w:tc>
         <w:tc>
           <w:tcPr>
-            <w:tcW w:w="1627" w:type="dxa"/>
+            <w:tcW w:w="1631" w:type="dxa"/>
             <w:tcBorders>
               <w:top w:val="single" w:sz="2" w:space="0" w:color="000001"/>
               <w:left w:val="single" w:sz="2" w:space="0" w:color="000001"/>
@@ -2694,16 +2685,27 @@
             </w:tcBorders>
             <w:shd w:fill="auto" w:val="clear"/>
             <w:tcMar>
-              <w:left w:w="30" w:type="dxa"/>
-            </w:tcMar>
-          </w:tcPr>
-          <w:p>
-            <w:pPr>
-              <w:pStyle w:val="TableContents"/>
-            </w:pPr>
-            <w:r>
-              <w:rPr/>
-              <w:t>below 6 keV</w:t>
+              <w:left w:w="18" w:type="dxa"/>
+            </w:tcMar>
+          </w:tcPr>
+          <w:p>
+            <w:pPr>
+              <w:pStyle w:val="TableContents"/>
+              <w:rPr>
+                <w:sz w:val="24"/>
+                <w:sz w:val="24"/>
+                <w:szCs w:val="24"/>
+                <w:rFonts w:ascii="Liberation Serif" w:hAnsi="Liberation Serif" w:eastAsia="Droid Sans Fallback" w:cs="FreeSans"/>
+                <w:color w:val="00000A"/>
+                <w:lang w:val="en-US" w:eastAsia="zh-CN" w:bidi="hi-IN"/>
+              </w:rPr>
+            </w:pPr>
+            <w:r>
+              <w:rPr>
+                <w:sz w:val="20"/>
+                <w:szCs w:val="20"/>
+              </w:rPr>
+              <w:t>6keV to 8keV</w:t>
             </w:r>
             <w:r/>
           </w:p>
@@ -2713,7 +2715,7 @@
         <w:trPr/>
         <w:tc>
           <w:tcPr>
-            <w:tcW w:w="806" w:type="dxa"/>
+            <w:tcW w:w="802" w:type="dxa"/>
             <w:tcBorders>
               <w:top w:val="single" w:sz="2" w:space="0" w:color="000001"/>
               <w:left w:val="single" w:sz="2" w:space="0" w:color="000001"/>
@@ -2722,7 +2724,7 @@
             </w:tcBorders>
             <w:shd w:fill="auto" w:val="clear"/>
             <w:tcMar>
-              <w:left w:w="30" w:type="dxa"/>
+              <w:left w:w="18" w:type="dxa"/>
             </w:tcMar>
           </w:tcPr>
           <w:p>
@@ -2739,7 +2741,10 @@
               </w:rPr>
             </w:pPr>
             <w:r>
-              <w:rPr/>
+              <w:rPr>
+                <w:sz w:val="20"/>
+                <w:szCs w:val="20"/>
+              </w:rPr>
               <w:t>D</w:t>
             </w:r>
             <w:r/>
@@ -2756,7 +2761,7 @@
             </w:tcBorders>
             <w:shd w:fill="auto" w:val="clear"/>
             <w:tcMar>
-              <w:left w:w="30" w:type="dxa"/>
+              <w:left w:w="18" w:type="dxa"/>
             </w:tcMar>
           </w:tcPr>
           <w:p>
@@ -2767,6 +2772,8 @@
             <w:r>
               <w:rPr>
                 <w:rFonts w:eastAsia="Droid Sans Fallback" w:cs="FreeSans" w:ascii="Dingbats" w:hAnsi="Dingbats"/>
+                <w:sz w:val="20"/>
+                <w:szCs w:val="20"/>
               </w:rPr>
               <w:t>7</w:t>
             </w:r>
@@ -2775,7 +2782,7 @@
         </w:tc>
         <w:tc>
           <w:tcPr>
-            <w:tcW w:w="1627" w:type="dxa"/>
+            <w:tcW w:w="1631" w:type="dxa"/>
             <w:tcBorders>
               <w:top w:val="single" w:sz="2" w:space="0" w:color="000001"/>
               <w:left w:val="single" w:sz="2" w:space="0" w:color="000001"/>
@@ -2786,15 +2793,26 @@
             </w:tcBorders>
             <w:shd w:fill="auto" w:val="clear"/>
             <w:tcMar>
-              <w:left w:w="30" w:type="dxa"/>
-            </w:tcMar>
-          </w:tcPr>
-          <w:p>
-            <w:pPr>
-              <w:pStyle w:val="TableContents"/>
-            </w:pPr>
-            <w:r>
-              <w:rPr/>
+              <w:left w:w="18" w:type="dxa"/>
+            </w:tcMar>
+          </w:tcPr>
+          <w:p>
+            <w:pPr>
+              <w:pStyle w:val="TableContents"/>
+              <w:rPr>
+                <w:sz w:val="20"/>
+                <w:sz w:val="20"/>
+                <w:szCs w:val="20"/>
+                <w:rFonts w:ascii="Liberation Serif" w:hAnsi="Liberation Serif" w:eastAsia="Droid Sans Fallback" w:cs="FreeSans"/>
+                <w:color w:val="00000A"/>
+                <w:lang w:val="en-US" w:eastAsia="zh-CN" w:bidi="hi-IN"/>
+              </w:rPr>
+            </w:pPr>
+            <w:r>
+              <w:rPr>
+                <w:sz w:val="20"/>
+                <w:szCs w:val="20"/>
+              </w:rPr>
               <w:t>8keV and up</w:t>
             </w:r>
             <w:r/>
@@ -2805,7 +2823,7 @@
         <w:trPr/>
         <w:tc>
           <w:tcPr>
-            <w:tcW w:w="806" w:type="dxa"/>
+            <w:tcW w:w="802" w:type="dxa"/>
             <w:tcBorders>
               <w:top w:val="single" w:sz="2" w:space="0" w:color="000001"/>
               <w:left w:val="single" w:sz="2" w:space="0" w:color="000001"/>
@@ -2814,7 +2832,7 @@
             </w:tcBorders>
             <w:shd w:fill="auto" w:val="clear"/>
             <w:tcMar>
-              <w:left w:w="30" w:type="dxa"/>
+              <w:left w:w="18" w:type="dxa"/>
             </w:tcMar>
           </w:tcPr>
           <w:p>
@@ -2831,7 +2849,10 @@
               </w:rPr>
             </w:pPr>
             <w:r>
-              <w:rPr/>
+              <w:rPr>
+                <w:sz w:val="20"/>
+                <w:szCs w:val="20"/>
+              </w:rPr>
               <w:t>E</w:t>
             </w:r>
             <w:r/>
@@ -2848,7 +2869,7 @@
             </w:tcBorders>
             <w:shd w:fill="auto" w:val="clear"/>
             <w:tcMar>
-              <w:left w:w="30" w:type="dxa"/>
+              <w:left w:w="18" w:type="dxa"/>
             </w:tcMar>
           </w:tcPr>
           <w:p>
@@ -2859,6 +2880,8 @@
             <w:r>
               <w:rPr>
                 <w:rFonts w:eastAsia="Droid Sans Fallback" w:cs="FreeSans" w:ascii="Dingbats" w:hAnsi="Dingbats"/>
+                <w:sz w:val="20"/>
+                <w:szCs w:val="20"/>
               </w:rPr>
               <w:t>7</w:t>
             </w:r>
@@ -2867,7 +2890,7 @@
         </w:tc>
         <w:tc>
           <w:tcPr>
-            <w:tcW w:w="1627" w:type="dxa"/>
+            <w:tcW w:w="1631" w:type="dxa"/>
             <w:tcBorders>
               <w:top w:val="single" w:sz="2" w:space="0" w:color="000001"/>
               <w:left w:val="single" w:sz="2" w:space="0" w:color="000001"/>
@@ -2878,15 +2901,26 @@
             </w:tcBorders>
             <w:shd w:fill="auto" w:val="clear"/>
             <w:tcMar>
-              <w:left w:w="30" w:type="dxa"/>
-            </w:tcMar>
-          </w:tcPr>
-          <w:p>
-            <w:pPr>
-              <w:pStyle w:val="TableContents"/>
-            </w:pPr>
-            <w:r>
-              <w:rPr/>
+              <w:left w:w="18" w:type="dxa"/>
+            </w:tcMar>
+          </w:tcPr>
+          <w:p>
+            <w:pPr>
+              <w:pStyle w:val="TableContents"/>
+              <w:rPr>
+                <w:sz w:val="20"/>
+                <w:sz w:val="20"/>
+                <w:szCs w:val="20"/>
+                <w:rFonts w:ascii="Liberation Serif" w:hAnsi="Liberation Serif" w:eastAsia="Droid Sans Fallback" w:cs="FreeSans"/>
+                <w:color w:val="00000A"/>
+                <w:lang w:val="en-US" w:eastAsia="zh-CN" w:bidi="hi-IN"/>
+              </w:rPr>
+            </w:pPr>
+            <w:r>
+              <w:rPr>
+                <w:sz w:val="20"/>
+                <w:szCs w:val="20"/>
+              </w:rPr>
               <w:t>6keV to 8keV</w:t>
             </w:r>
             <w:r/>
@@ -2897,7 +2931,7 @@
         <w:trPr/>
         <w:tc>
           <w:tcPr>
-            <w:tcW w:w="806" w:type="dxa"/>
+            <w:tcW w:w="802" w:type="dxa"/>
             <w:tcBorders>
               <w:top w:val="single" w:sz="2" w:space="0" w:color="000001"/>
               <w:left w:val="single" w:sz="2" w:space="0" w:color="000001"/>
@@ -2906,7 +2940,7 @@
             </w:tcBorders>
             <w:shd w:fill="auto" w:val="clear"/>
             <w:tcMar>
-              <w:left w:w="30" w:type="dxa"/>
+              <w:left w:w="18" w:type="dxa"/>
             </w:tcMar>
           </w:tcPr>
           <w:p>
@@ -2923,7 +2957,10 @@
               </w:rPr>
             </w:pPr>
             <w:r>
-              <w:rPr/>
+              <w:rPr>
+                <w:sz w:val="20"/>
+                <w:szCs w:val="20"/>
+              </w:rPr>
               <w:t>F</w:t>
             </w:r>
             <w:r/>
@@ -2940,7 +2977,7 @@
             </w:tcBorders>
             <w:shd w:fill="auto" w:val="clear"/>
             <w:tcMar>
-              <w:left w:w="30" w:type="dxa"/>
+              <w:left w:w="18" w:type="dxa"/>
             </w:tcMar>
           </w:tcPr>
           <w:p>
@@ -2951,6 +2988,8 @@
             <w:r>
               <w:rPr>
                 <w:rFonts w:eastAsia="Droid Sans Fallback" w:cs="FreeSans" w:ascii="Dingbats" w:hAnsi="Dingbats"/>
+                <w:sz w:val="20"/>
+                <w:szCs w:val="20"/>
               </w:rPr>
               <w:t>7</w:t>
             </w:r>
@@ -2959,7 +2998,7 @@
         </w:tc>
         <w:tc>
           <w:tcPr>
-            <w:tcW w:w="1627" w:type="dxa"/>
+            <w:tcW w:w="1631" w:type="dxa"/>
             <w:tcBorders>
               <w:top w:val="single" w:sz="2" w:space="0" w:color="000001"/>
               <w:left w:val="single" w:sz="2" w:space="0" w:color="000001"/>
@@ -2970,16 +3009,136 @@
             </w:tcBorders>
             <w:shd w:fill="auto" w:val="clear"/>
             <w:tcMar>
-              <w:left w:w="30" w:type="dxa"/>
-            </w:tcMar>
-          </w:tcPr>
-          <w:p>
-            <w:pPr>
-              <w:pStyle w:val="TableContents"/>
-            </w:pPr>
-            <w:r>
-              <w:rPr/>
+              <w:left w:w="18" w:type="dxa"/>
+            </w:tcMar>
+          </w:tcPr>
+          <w:p>
+            <w:pPr>
+              <w:pStyle w:val="TableContents"/>
+              <w:rPr>
+                <w:sz w:val="20"/>
+                <w:sz w:val="20"/>
+                <w:szCs w:val="20"/>
+                <w:rFonts w:ascii="Liberation Serif" w:hAnsi="Liberation Serif" w:eastAsia="Droid Sans Fallback" w:cs="FreeSans"/>
+                <w:color w:val="00000A"/>
+                <w:lang w:val="en-US" w:eastAsia="zh-CN" w:bidi="hi-IN"/>
+              </w:rPr>
+            </w:pPr>
+            <w:bookmarkStart w:id="1" w:name="__DdeLink__543_565626639"/>
+            <w:bookmarkEnd w:id="1"/>
+            <w:r>
+              <w:rPr>
+                <w:sz w:val="20"/>
+                <w:szCs w:val="20"/>
+              </w:rPr>
               <w:t>below 6 keV</w:t>
+            </w:r>
+            <w:r/>
+          </w:p>
+        </w:tc>
+      </w:tr>
+      <w:tr>
+        <w:trPr/>
+        <w:tc>
+          <w:tcPr>
+            <w:tcW w:w="802" w:type="dxa"/>
+            <w:tcBorders>
+              <w:left w:val="single" w:sz="2" w:space="0" w:color="000001"/>
+              <w:bottom w:val="single" w:sz="2" w:space="0" w:color="000001"/>
+              <w:insideH w:val="single" w:sz="2" w:space="0" w:color="000001"/>
+            </w:tcBorders>
+            <w:shd w:fill="auto" w:val="clear"/>
+            <w:tcMar>
+              <w:left w:w="18" w:type="dxa"/>
+            </w:tcMar>
+          </w:tcPr>
+          <w:p>
+            <w:pPr>
+              <w:pStyle w:val="TableContents"/>
+              <w:jc w:val="center"/>
+              <w:rPr>
+                <w:sz w:val="20"/>
+                <w:sz w:val="20"/>
+                <w:szCs w:val="20"/>
+                <w:rFonts w:ascii="Liberation Serif" w:hAnsi="Liberation Serif" w:eastAsia="Droid Sans Fallback" w:cs="FreeSans"/>
+                <w:color w:val="00000A"/>
+                <w:lang w:val="en-US" w:eastAsia="zh-CN" w:bidi="hi-IN"/>
+              </w:rPr>
+            </w:pPr>
+            <w:r>
+              <w:rPr>
+                <w:sz w:val="20"/>
+                <w:szCs w:val="20"/>
+              </w:rPr>
+              <w:t>XRD</w:t>
+            </w:r>
+            <w:r/>
+          </w:p>
+        </w:tc>
+        <w:tc>
+          <w:tcPr>
+            <w:tcW w:w="901" w:type="dxa"/>
+            <w:tcBorders>
+              <w:left w:val="single" w:sz="2" w:space="0" w:color="000001"/>
+              <w:bottom w:val="single" w:sz="2" w:space="0" w:color="000001"/>
+              <w:insideH w:val="single" w:sz="2" w:space="0" w:color="000001"/>
+            </w:tcBorders>
+            <w:shd w:fill="auto" w:val="clear"/>
+            <w:tcMar>
+              <w:left w:w="18" w:type="dxa"/>
+            </w:tcMar>
+          </w:tcPr>
+          <w:p>
+            <w:pPr>
+              <w:pStyle w:val="TableContents"/>
+              <w:jc w:val="center"/>
+            </w:pPr>
+            <w:r>
+              <w:rPr>
+                <w:rFonts w:eastAsia="Droid Sans Fallback" w:cs="FreeSans" w:ascii="Dingbats" w:hAnsi="Dingbats"/>
+                <w:b/>
+                <w:bCs/>
+                <w:sz w:val="20"/>
+                <w:szCs w:val="20"/>
+              </w:rPr>
+              <w:t>4</w:t>
+            </w:r>
+            <w:r/>
+          </w:p>
+        </w:tc>
+        <w:tc>
+          <w:tcPr>
+            <w:tcW w:w="1631" w:type="dxa"/>
+            <w:tcBorders>
+              <w:left w:val="single" w:sz="2" w:space="0" w:color="000001"/>
+              <w:bottom w:val="single" w:sz="2" w:space="0" w:color="000001"/>
+              <w:right w:val="single" w:sz="2" w:space="0" w:color="000001"/>
+              <w:insideH w:val="single" w:sz="2" w:space="0" w:color="000001"/>
+              <w:insideV w:val="single" w:sz="2" w:space="0" w:color="000001"/>
+            </w:tcBorders>
+            <w:shd w:fill="auto" w:val="clear"/>
+            <w:tcMar>
+              <w:left w:w="18" w:type="dxa"/>
+            </w:tcMar>
+          </w:tcPr>
+          <w:p>
+            <w:pPr>
+              <w:pStyle w:val="TableContents"/>
+              <w:rPr>
+                <w:sz w:val="20"/>
+                <w:sz w:val="20"/>
+                <w:szCs w:val="20"/>
+                <w:rFonts w:ascii="Liberation Serif" w:hAnsi="Liberation Serif" w:eastAsia="Droid Sans Fallback" w:cs="FreeSans"/>
+                <w:color w:val="00000A"/>
+                <w:lang w:val="en-US" w:eastAsia="zh-CN" w:bidi="hi-IN"/>
+              </w:rPr>
+            </w:pPr>
+            <w:r>
+              <w:rPr>
+                <w:sz w:val="20"/>
+                <w:szCs w:val="20"/>
+              </w:rPr>
+              <w:t>8keV and up</w:t>
             </w:r>
             <w:r/>
           </w:p>
@@ -2989,16 +3148,7 @@
     <w:p>
       <w:pPr>
         <w:pStyle w:val="Normal"/>
-      </w:pPr>
-      <w:r>
-        <w:rPr/>
-      </w:r>
-      <w:r/>
-    </w:p>
-    <w:p>
-      <w:pPr>
-        <w:pStyle w:val="Normal"/>
-        <w:ind w:left="709" w:hanging="0"/>
+        <w:ind w:hanging="0"/>
       </w:pPr>
       <w:r>
         <w:rPr>
@@ -3008,6 +3158,7 @@
           <w:sz w:val="26"/>
           <w:szCs w:val="26"/>
         </w:rPr>
+        <w:tab/>
         <w:t>Slits3 coordinated motions:</w:t>
       </w:r>
       <w:r/>
@@ -3183,9 +3334,9 @@
     </w:p>
     <w:tbl>
       <w:tblPr>
-        <w:tblW w:w="7830" w:type="dxa"/>
+        <w:tblW w:w="7473" w:type="dxa"/>
         <w:jc w:val="left"/>
-        <w:tblInd w:w="1258" w:type="dxa"/>
+        <w:tblInd w:w="1248" w:type="dxa"/>
         <w:tblBorders>
           <w:top w:val="single" w:sz="2" w:space="0" w:color="000001"/>
           <w:left w:val="single" w:sz="2" w:space="0" w:color="000001"/>
@@ -3194,24 +3345,24 @@
         </w:tblBorders>
         <w:tblCellMar>
           <w:top w:w="55" w:type="dxa"/>
-          <w:left w:w="33" w:type="dxa"/>
+          <w:left w:w="21" w:type="dxa"/>
           <w:bottom w:w="55" w:type="dxa"/>
           <w:right w:w="55" w:type="dxa"/>
         </w:tblCellMar>
       </w:tblPr>
       <w:tblGrid>
-        <w:gridCol w:w="1400"/>
-        <w:gridCol w:w="398"/>
-        <w:gridCol w:w="2522"/>
-        <w:gridCol w:w="272"/>
-        <w:gridCol w:w="1826"/>
-        <w:gridCol w:w="1411"/>
+        <w:gridCol w:w="1347"/>
+        <w:gridCol w:w="544"/>
+        <w:gridCol w:w="2423"/>
+        <w:gridCol w:w="279"/>
+        <w:gridCol w:w="1255"/>
+        <w:gridCol w:w="1624"/>
       </w:tblGrid>
       <w:tr>
         <w:trPr/>
         <w:tc>
           <w:tcPr>
-            <w:tcW w:w="1400" w:type="dxa"/>
+            <w:tcW w:w="1347" w:type="dxa"/>
             <w:tcBorders>
               <w:top w:val="single" w:sz="2" w:space="0" w:color="000001"/>
               <w:left w:val="single" w:sz="2" w:space="0" w:color="000001"/>
@@ -3220,7 +3371,7 @@
             </w:tcBorders>
             <w:shd w:fill="C6C6C6" w:val="clear"/>
             <w:tcMar>
-              <w:left w:w="33" w:type="dxa"/>
+              <w:left w:w="21" w:type="dxa"/>
             </w:tcMar>
           </w:tcPr>
           <w:p>
@@ -3247,7 +3398,7 @@
         </w:tc>
         <w:tc>
           <w:tcPr>
-            <w:tcW w:w="398" w:type="dxa"/>
+            <w:tcW w:w="544" w:type="dxa"/>
             <w:tcBorders>
               <w:top w:val="single" w:sz="2" w:space="0" w:color="000001"/>
               <w:left w:val="single" w:sz="2" w:space="0" w:color="000001"/>
@@ -3256,7 +3407,7 @@
             </w:tcBorders>
             <w:shd w:fill="C6C6C6" w:val="clear"/>
             <w:tcMar>
-              <w:left w:w="33" w:type="dxa"/>
+              <w:left w:w="21" w:type="dxa"/>
             </w:tcMar>
           </w:tcPr>
           <w:p>
@@ -3290,7 +3441,7 @@
         </w:tc>
         <w:tc>
           <w:tcPr>
-            <w:tcW w:w="2522" w:type="dxa"/>
+            <w:tcW w:w="2423" w:type="dxa"/>
             <w:tcBorders>
               <w:top w:val="single" w:sz="2" w:space="0" w:color="000001"/>
               <w:left w:val="single" w:sz="2" w:space="0" w:color="000001"/>
@@ -3299,7 +3450,7 @@
             </w:tcBorders>
             <w:shd w:fill="C6C6C6" w:val="clear"/>
             <w:tcMar>
-              <w:left w:w="33" w:type="dxa"/>
+              <w:left w:w="21" w:type="dxa"/>
             </w:tcMar>
           </w:tcPr>
           <w:p>
@@ -3326,7 +3477,7 @@
         </w:tc>
         <w:tc>
           <w:tcPr>
-            <w:tcW w:w="272" w:type="dxa"/>
+            <w:tcW w:w="279" w:type="dxa"/>
             <w:tcBorders>
               <w:top w:val="single" w:sz="2" w:space="0" w:color="000001"/>
               <w:left w:val="single" w:sz="2" w:space="0" w:color="000001"/>
@@ -3335,7 +3486,7 @@
             </w:tcBorders>
             <w:shd w:fill="C6C6C6" w:val="clear"/>
             <w:tcMar>
-              <w:left w:w="33" w:type="dxa"/>
+              <w:left w:w="21" w:type="dxa"/>
             </w:tcMar>
           </w:tcPr>
           <w:p>
@@ -3369,7 +3520,7 @@
         </w:tc>
         <w:tc>
           <w:tcPr>
-            <w:tcW w:w="1826" w:type="dxa"/>
+            <w:tcW w:w="1255" w:type="dxa"/>
             <w:tcBorders>
               <w:top w:val="single" w:sz="2" w:space="0" w:color="000001"/>
               <w:left w:val="single" w:sz="2" w:space="0" w:color="000001"/>
@@ -3378,7 +3529,7 @@
             </w:tcBorders>
             <w:shd w:fill="C6C6C6" w:val="clear"/>
             <w:tcMar>
-              <w:left w:w="33" w:type="dxa"/>
+              <w:left w:w="21" w:type="dxa"/>
             </w:tcMar>
           </w:tcPr>
           <w:p>
@@ -3411,7 +3562,7 @@
         </w:tc>
         <w:tc>
           <w:tcPr>
-            <w:tcW w:w="1411" w:type="dxa"/>
+            <w:tcW w:w="1624" w:type="dxa"/>
             <w:tcBorders>
               <w:top w:val="single" w:sz="2" w:space="0" w:color="000001"/>
               <w:left w:val="single" w:sz="2" w:space="0" w:color="000001"/>
@@ -3422,7 +3573,7 @@
             </w:tcBorders>
             <w:shd w:fill="C6C6C6" w:val="clear"/>
             <w:tcMar>
-              <w:left w:w="33" w:type="dxa"/>
+              <w:left w:w="21" w:type="dxa"/>
             </w:tcMar>
           </w:tcPr>
           <w:p>
@@ -3457,7 +3608,7 @@
         <w:trPr/>
         <w:tc>
           <w:tcPr>
-            <w:tcW w:w="1400" w:type="dxa"/>
+            <w:tcW w:w="1347" w:type="dxa"/>
             <w:tcBorders>
               <w:top w:val="single" w:sz="2" w:space="0" w:color="000001"/>
               <w:left w:val="single" w:sz="2" w:space="0" w:color="000001"/>
@@ -3466,15 +3617,12 @@
             </w:tcBorders>
             <w:shd w:fill="auto" w:val="clear"/>
             <w:tcMar>
-              <w:left w:w="33" w:type="dxa"/>
-            </w:tcMar>
-          </w:tcPr>
-          <w:p>
-            <w:pPr>
-              <w:pStyle w:val="TableContents"/>
-              <w:rPr>
-                <w:rFonts w:ascii="Courier New" w:hAnsi="Courier New"/>
-              </w:rPr>
+              <w:left w:w="21" w:type="dxa"/>
+            </w:tcMar>
+          </w:tcPr>
+          <w:p>
+            <w:pPr>
+              <w:pStyle w:val="TableContents"/>
             </w:pPr>
             <w:r>
               <w:rPr>
@@ -3482,14 +3630,14 @@
                 <w:sz w:val="20"/>
                 <w:szCs w:val="20"/>
               </w:rPr>
-              <w:t>xafs_linx</w:t>
-            </w:r>
-            <w:r/>
-          </w:p>
-        </w:tc>
-        <w:tc>
-          <w:tcPr>
-            <w:tcW w:w="398" w:type="dxa"/>
+              <w:t>xafs_x</w:t>
+            </w:r>
+            <w:r/>
+          </w:p>
+        </w:tc>
+        <w:tc>
+          <w:tcPr>
+            <w:tcW w:w="544" w:type="dxa"/>
             <w:tcBorders>
               <w:top w:val="single" w:sz="2" w:space="0" w:color="000001"/>
               <w:left w:val="single" w:sz="2" w:space="0" w:color="000001"/>
@@ -3498,7 +3646,7 @@
             </w:tcBorders>
             <w:shd w:fill="auto" w:val="clear"/>
             <w:tcMar>
-              <w:left w:w="33" w:type="dxa"/>
+              <w:left w:w="21" w:type="dxa"/>
             </w:tcMar>
           </w:tcPr>
           <w:p>
@@ -3527,7 +3675,7 @@
         </w:tc>
         <w:tc>
           <w:tcPr>
-            <w:tcW w:w="2522" w:type="dxa"/>
+            <w:tcW w:w="2423" w:type="dxa"/>
             <w:tcBorders>
               <w:top w:val="single" w:sz="2" w:space="0" w:color="000001"/>
               <w:left w:val="single" w:sz="2" w:space="0" w:color="000001"/>
@@ -3536,7 +3684,7 @@
             </w:tcBorders>
             <w:shd w:fill="auto" w:val="clear"/>
             <w:tcMar>
-              <w:left w:w="33" w:type="dxa"/>
+              <w:left w:w="21" w:type="dxa"/>
             </w:tcMar>
           </w:tcPr>
           <w:p>
@@ -3563,7 +3711,7 @@
         </w:tc>
         <w:tc>
           <w:tcPr>
-            <w:tcW w:w="272" w:type="dxa"/>
+            <w:tcW w:w="279" w:type="dxa"/>
             <w:tcBorders>
               <w:top w:val="single" w:sz="2" w:space="0" w:color="000001"/>
               <w:left w:val="single" w:sz="2" w:space="0" w:color="000001"/>
@@ -3572,7 +3720,7 @@
             </w:tcBorders>
             <w:shd w:fill="C6C6C6" w:val="clear"/>
             <w:tcMar>
-              <w:left w:w="33" w:type="dxa"/>
+              <w:left w:w="21" w:type="dxa"/>
             </w:tcMar>
           </w:tcPr>
           <w:p>
@@ -3601,7 +3749,7 @@
         </w:tc>
         <w:tc>
           <w:tcPr>
-            <w:tcW w:w="1826" w:type="dxa"/>
+            <w:tcW w:w="1255" w:type="dxa"/>
             <w:tcBorders>
               <w:top w:val="single" w:sz="2" w:space="0" w:color="000001"/>
               <w:left w:val="single" w:sz="2" w:space="0" w:color="000001"/>
@@ -3610,7 +3758,7 @@
             </w:tcBorders>
             <w:shd w:fill="auto" w:val="clear"/>
             <w:tcMar>
-              <w:left w:w="33" w:type="dxa"/>
+              <w:left w:w="21" w:type="dxa"/>
             </w:tcMar>
           </w:tcPr>
           <w:p>
@@ -3638,7 +3786,7 @@
         </w:tc>
         <w:tc>
           <w:tcPr>
-            <w:tcW w:w="1411" w:type="dxa"/>
+            <w:tcW w:w="1624" w:type="dxa"/>
             <w:tcBorders>
               <w:top w:val="single" w:sz="2" w:space="0" w:color="000001"/>
               <w:left w:val="single" w:sz="2" w:space="0" w:color="000001"/>
@@ -3649,7 +3797,7 @@
             </w:tcBorders>
             <w:shd w:fill="auto" w:val="clear"/>
             <w:tcMar>
-              <w:left w:w="33" w:type="dxa"/>
+              <w:left w:w="21" w:type="dxa"/>
             </w:tcMar>
           </w:tcPr>
           <w:p>
@@ -3679,7 +3827,7 @@
         <w:trPr/>
         <w:tc>
           <w:tcPr>
-            <w:tcW w:w="1400" w:type="dxa"/>
+            <w:tcW w:w="1347" w:type="dxa"/>
             <w:tcBorders>
               <w:top w:val="single" w:sz="2" w:space="0" w:color="000001"/>
               <w:left w:val="single" w:sz="2" w:space="0" w:color="000001"/>
@@ -3688,7 +3836,7 @@
             </w:tcBorders>
             <w:shd w:fill="auto" w:val="clear"/>
             <w:tcMar>
-              <w:left w:w="33" w:type="dxa"/>
+              <w:left w:w="21" w:type="dxa"/>
             </w:tcMar>
           </w:tcPr>
           <w:p>
@@ -3701,14 +3849,14 @@
                 <w:sz w:val="20"/>
                 <w:szCs w:val="20"/>
               </w:rPr>
-              <w:t>xafs_liny</w:t>
-            </w:r>
-            <w:r/>
-          </w:p>
-        </w:tc>
-        <w:tc>
-          <w:tcPr>
-            <w:tcW w:w="398" w:type="dxa"/>
+              <w:t>xafs_y</w:t>
+            </w:r>
+            <w:r/>
+          </w:p>
+        </w:tc>
+        <w:tc>
+          <w:tcPr>
+            <w:tcW w:w="544" w:type="dxa"/>
             <w:tcBorders>
               <w:top w:val="single" w:sz="2" w:space="0" w:color="000001"/>
               <w:left w:val="single" w:sz="2" w:space="0" w:color="000001"/>
@@ -3717,7 +3865,7 @@
             </w:tcBorders>
             <w:shd w:fill="auto" w:val="clear"/>
             <w:tcMar>
-              <w:left w:w="33" w:type="dxa"/>
+              <w:left w:w="21" w:type="dxa"/>
             </w:tcMar>
           </w:tcPr>
           <w:p>
@@ -3746,7 +3894,7 @@
         </w:tc>
         <w:tc>
           <w:tcPr>
-            <w:tcW w:w="2522" w:type="dxa"/>
+            <w:tcW w:w="2423" w:type="dxa"/>
             <w:tcBorders>
               <w:top w:val="single" w:sz="2" w:space="0" w:color="000001"/>
               <w:left w:val="single" w:sz="2" w:space="0" w:color="000001"/>
@@ -3755,7 +3903,7 @@
             </w:tcBorders>
             <w:shd w:fill="auto" w:val="clear"/>
             <w:tcMar>
-              <w:left w:w="33" w:type="dxa"/>
+              <w:left w:w="21" w:type="dxa"/>
             </w:tcMar>
           </w:tcPr>
           <w:p>
@@ -3774,7 +3922,7 @@
         </w:tc>
         <w:tc>
           <w:tcPr>
-            <w:tcW w:w="272" w:type="dxa"/>
+            <w:tcW w:w="279" w:type="dxa"/>
             <w:tcBorders>
               <w:top w:val="single" w:sz="2" w:space="0" w:color="000001"/>
               <w:left w:val="single" w:sz="2" w:space="0" w:color="000001"/>
@@ -3783,7 +3931,7 @@
             </w:tcBorders>
             <w:shd w:fill="C6C6C6" w:val="clear"/>
             <w:tcMar>
-              <w:left w:w="33" w:type="dxa"/>
+              <w:left w:w="21" w:type="dxa"/>
             </w:tcMar>
           </w:tcPr>
           <w:p>
@@ -3812,7 +3960,7 @@
         </w:tc>
         <w:tc>
           <w:tcPr>
-            <w:tcW w:w="1826" w:type="dxa"/>
+            <w:tcW w:w="1255" w:type="dxa"/>
             <w:tcBorders>
               <w:top w:val="single" w:sz="2" w:space="0" w:color="000001"/>
               <w:left w:val="single" w:sz="2" w:space="0" w:color="000001"/>
@@ -3821,7 +3969,7 @@
             </w:tcBorders>
             <w:shd w:fill="auto" w:val="clear"/>
             <w:tcMar>
-              <w:left w:w="33" w:type="dxa"/>
+              <w:left w:w="21" w:type="dxa"/>
             </w:tcMar>
           </w:tcPr>
           <w:p>
@@ -3849,7 +3997,7 @@
         </w:tc>
         <w:tc>
           <w:tcPr>
-            <w:tcW w:w="1411" w:type="dxa"/>
+            <w:tcW w:w="1624" w:type="dxa"/>
             <w:tcBorders>
               <w:top w:val="single" w:sz="2" w:space="0" w:color="000001"/>
               <w:left w:val="single" w:sz="2" w:space="0" w:color="000001"/>
@@ -3860,7 +4008,7 @@
             </w:tcBorders>
             <w:shd w:fill="auto" w:val="clear"/>
             <w:tcMar>
-              <w:left w:w="33" w:type="dxa"/>
+              <w:left w:w="21" w:type="dxa"/>
             </w:tcMar>
           </w:tcPr>
           <w:p>
@@ -3897,7 +4045,7 @@
         <w:trPr/>
         <w:tc>
           <w:tcPr>
-            <w:tcW w:w="1400" w:type="dxa"/>
+            <w:tcW w:w="1347" w:type="dxa"/>
             <w:tcBorders>
               <w:top w:val="single" w:sz="2" w:space="0" w:color="000001"/>
               <w:left w:val="single" w:sz="2" w:space="0" w:color="000001"/>
@@ -3906,7 +4054,7 @@
             </w:tcBorders>
             <w:shd w:fill="auto" w:val="clear"/>
             <w:tcMar>
-              <w:left w:w="33" w:type="dxa"/>
+              <w:left w:w="21" w:type="dxa"/>
             </w:tcMar>
           </w:tcPr>
           <w:p>
@@ -3929,7 +4077,7 @@
         </w:tc>
         <w:tc>
           <w:tcPr>
-            <w:tcW w:w="398" w:type="dxa"/>
+            <w:tcW w:w="544" w:type="dxa"/>
             <w:tcBorders>
               <w:top w:val="single" w:sz="2" w:space="0" w:color="000001"/>
               <w:left w:val="single" w:sz="2" w:space="0" w:color="000001"/>
@@ -3938,7 +4086,7 @@
             </w:tcBorders>
             <w:shd w:fill="auto" w:val="clear"/>
             <w:tcMar>
-              <w:left w:w="33" w:type="dxa"/>
+              <w:left w:w="21" w:type="dxa"/>
             </w:tcMar>
           </w:tcPr>
           <w:p>
@@ -3967,7 +4115,7 @@
         </w:tc>
         <w:tc>
           <w:tcPr>
-            <w:tcW w:w="2522" w:type="dxa"/>
+            <w:tcW w:w="2423" w:type="dxa"/>
             <w:tcBorders>
               <w:top w:val="single" w:sz="2" w:space="0" w:color="000001"/>
               <w:left w:val="single" w:sz="2" w:space="0" w:color="000001"/>
@@ -3976,7 +4124,7 @@
             </w:tcBorders>
             <w:shd w:fill="auto" w:val="clear"/>
             <w:tcMar>
-              <w:left w:w="33" w:type="dxa"/>
+              <w:left w:w="21" w:type="dxa"/>
             </w:tcMar>
           </w:tcPr>
           <w:p>
@@ -4003,7 +4151,7 @@
         </w:tc>
         <w:tc>
           <w:tcPr>
-            <w:tcW w:w="272" w:type="dxa"/>
+            <w:tcW w:w="279" w:type="dxa"/>
             <w:tcBorders>
               <w:top w:val="single" w:sz="2" w:space="0" w:color="000001"/>
               <w:left w:val="single" w:sz="2" w:space="0" w:color="000001"/>
@@ -4012,7 +4160,7 @@
             </w:tcBorders>
             <w:shd w:fill="C6C6C6" w:val="clear"/>
             <w:tcMar>
-              <w:left w:w="33" w:type="dxa"/>
+              <w:left w:w="21" w:type="dxa"/>
             </w:tcMar>
           </w:tcPr>
           <w:p>
@@ -4041,7 +4189,7 @@
         </w:tc>
         <w:tc>
           <w:tcPr>
-            <w:tcW w:w="1826" w:type="dxa"/>
+            <w:tcW w:w="1255" w:type="dxa"/>
             <w:tcBorders>
               <w:top w:val="single" w:sz="2" w:space="0" w:color="000001"/>
               <w:left w:val="single" w:sz="2" w:space="0" w:color="000001"/>
@@ -4050,7 +4198,7 @@
             </w:tcBorders>
             <w:shd w:fill="auto" w:val="clear"/>
             <w:tcMar>
-              <w:left w:w="33" w:type="dxa"/>
+              <w:left w:w="21" w:type="dxa"/>
             </w:tcMar>
           </w:tcPr>
           <w:p>
@@ -4078,7 +4226,7 @@
         </w:tc>
         <w:tc>
           <w:tcPr>
-            <w:tcW w:w="1411" w:type="dxa"/>
+            <w:tcW w:w="1624" w:type="dxa"/>
             <w:tcBorders>
               <w:top w:val="single" w:sz="2" w:space="0" w:color="000001"/>
               <w:left w:val="single" w:sz="2" w:space="0" w:color="000001"/>
@@ -4089,7 +4237,7 @@
             </w:tcBorders>
             <w:shd w:fill="auto" w:val="clear"/>
             <w:tcMar>
-              <w:left w:w="33" w:type="dxa"/>
+              <w:left w:w="21" w:type="dxa"/>
             </w:tcMar>
           </w:tcPr>
           <w:p>
@@ -4119,7 +4267,7 @@
         <w:trPr/>
         <w:tc>
           <w:tcPr>
-            <w:tcW w:w="1400" w:type="dxa"/>
+            <w:tcW w:w="1347" w:type="dxa"/>
             <w:tcBorders>
               <w:top w:val="single" w:sz="2" w:space="0" w:color="000001"/>
               <w:left w:val="single" w:sz="2" w:space="0" w:color="000001"/>
@@ -4128,14 +4276,19 @@
             </w:tcBorders>
             <w:shd w:fill="auto" w:val="clear"/>
             <w:tcMar>
-              <w:left w:w="33" w:type="dxa"/>
-            </w:tcMar>
-          </w:tcPr>
-          <w:p>
-            <w:pPr>
-              <w:pStyle w:val="TableContents"/>
-              <w:rPr>
-                <w:rFonts w:ascii="Courier New" w:hAnsi="Courier New"/>
+              <w:left w:w="21" w:type="dxa"/>
+            </w:tcMar>
+          </w:tcPr>
+          <w:p>
+            <w:pPr>
+              <w:pStyle w:val="TableContents"/>
+              <w:rPr>
+                <w:sz w:val="20"/>
+                <w:sz w:val="20"/>
+                <w:szCs w:val="20"/>
+                <w:rFonts w:ascii="Courier 10 Pitch" w:hAnsi="Courier 10 Pitch" w:eastAsia="Droid Sans Fallback" w:cs="FreeSans"/>
+                <w:color w:val="00000A"/>
+                <w:lang w:val="en-US" w:eastAsia="zh-CN" w:bidi="hi-IN"/>
               </w:rPr>
             </w:pPr>
             <w:r>
@@ -4144,14 +4297,14 @@
                 <w:sz w:val="20"/>
                 <w:szCs w:val="20"/>
               </w:rPr>
-              <w:t>xafs_roll</w:t>
-            </w:r>
-            <w:r/>
-          </w:p>
-        </w:tc>
-        <w:tc>
-          <w:tcPr>
-            <w:tcW w:w="398" w:type="dxa"/>
+              <w:t>xafs_wheel</w:t>
+            </w:r>
+            <w:r/>
+          </w:p>
+        </w:tc>
+        <w:tc>
+          <w:tcPr>
+            <w:tcW w:w="544" w:type="dxa"/>
             <w:tcBorders>
               <w:top w:val="single" w:sz="2" w:space="0" w:color="000001"/>
               <w:left w:val="single" w:sz="2" w:space="0" w:color="000001"/>
@@ -4160,7 +4313,7 @@
             </w:tcBorders>
             <w:shd w:fill="auto" w:val="clear"/>
             <w:tcMar>
-              <w:left w:w="33" w:type="dxa"/>
+              <w:left w:w="21" w:type="dxa"/>
             </w:tcMar>
           </w:tcPr>
           <w:p>
@@ -4182,14 +4335,14 @@
                 <w:sz w:val="20"/>
                 <w:szCs w:val="20"/>
               </w:rPr>
-              <w:t>r</w:t>
-            </w:r>
-            <w:r/>
-          </w:p>
-        </w:tc>
-        <w:tc>
-          <w:tcPr>
-            <w:tcW w:w="2522" w:type="dxa"/>
+              <w:t>wh</w:t>
+            </w:r>
+            <w:r/>
+          </w:p>
+        </w:tc>
+        <w:tc>
+          <w:tcPr>
+            <w:tcW w:w="2423" w:type="dxa"/>
             <w:tcBorders>
               <w:top w:val="single" w:sz="2" w:space="0" w:color="000001"/>
               <w:left w:val="single" w:sz="2" w:space="0" w:color="000001"/>
@@ -4198,7 +4351,7 @@
             </w:tcBorders>
             <w:shd w:fill="auto" w:val="clear"/>
             <w:tcMar>
-              <w:left w:w="33" w:type="dxa"/>
+              <w:left w:w="21" w:type="dxa"/>
             </w:tcMar>
           </w:tcPr>
           <w:p>
@@ -4218,14 +4371,14 @@
                 <w:sz w:val="21"/>
                 <w:szCs w:val="21"/>
               </w:rPr>
-              <w:t>tilt stage, pitch</w:t>
-            </w:r>
-            <w:r/>
-          </w:p>
-        </w:tc>
-        <w:tc>
-          <w:tcPr>
-            <w:tcW w:w="272" w:type="dxa"/>
+              <w:t>sample wheel</w:t>
+            </w:r>
+            <w:r/>
+          </w:p>
+        </w:tc>
+        <w:tc>
+          <w:tcPr>
+            <w:tcW w:w="279" w:type="dxa"/>
             <w:tcBorders>
               <w:top w:val="single" w:sz="2" w:space="0" w:color="000001"/>
               <w:left w:val="single" w:sz="2" w:space="0" w:color="000001"/>
@@ -4234,7 +4387,7 @@
             </w:tcBorders>
             <w:shd w:fill="C6C6C6" w:val="clear"/>
             <w:tcMar>
-              <w:left w:w="33" w:type="dxa"/>
+              <w:left w:w="21" w:type="dxa"/>
             </w:tcMar>
           </w:tcPr>
           <w:p>
@@ -4263,7 +4416,7 @@
         </w:tc>
         <w:tc>
           <w:tcPr>
-            <w:tcW w:w="1826" w:type="dxa"/>
+            <w:tcW w:w="1255" w:type="dxa"/>
             <w:tcBorders>
               <w:top w:val="single" w:sz="2" w:space="0" w:color="000001"/>
               <w:left w:val="single" w:sz="2" w:space="0" w:color="000001"/>
@@ -4272,21 +4425,13 @@
             </w:tcBorders>
             <w:shd w:fill="auto" w:val="clear"/>
             <w:tcMar>
-              <w:left w:w="33" w:type="dxa"/>
+              <w:left w:w="21" w:type="dxa"/>
             </w:tcMar>
           </w:tcPr>
           <w:p>
             <w:pPr>
               <w:pStyle w:val="TableContents"/>
               <w:jc w:val="center"/>
-              <w:rPr>
-                <w:sz w:val="21"/>
-                <w:sz w:val="21"/>
-                <w:szCs w:val="21"/>
-                <w:rFonts w:ascii="Liberation Serif" w:hAnsi="Liberation Serif" w:eastAsia="Droid Sans Fallback" w:cs="FreeSans"/>
-                <w:color w:val="00000A"/>
-                <w:lang w:val="en-US" w:eastAsia="zh-CN" w:bidi="hi-IN"/>
-              </w:rPr>
             </w:pPr>
             <w:r>
               <w:rPr>
@@ -4300,7 +4445,7 @@
         </w:tc>
         <w:tc>
           <w:tcPr>
-            <w:tcW w:w="1411" w:type="dxa"/>
+            <w:tcW w:w="1624" w:type="dxa"/>
             <w:tcBorders>
               <w:top w:val="single" w:sz="2" w:space="0" w:color="000001"/>
               <w:left w:val="single" w:sz="2" w:space="0" w:color="000001"/>
@@ -4311,7 +4456,7 @@
             </w:tcBorders>
             <w:shd w:fill="auto" w:val="clear"/>
             <w:tcMar>
-              <w:left w:w="33" w:type="dxa"/>
+              <w:left w:w="21" w:type="dxa"/>
             </w:tcMar>
           </w:tcPr>
           <w:p>
@@ -4348,7 +4493,7 @@
         <w:trPr/>
         <w:tc>
           <w:tcPr>
-            <w:tcW w:w="1400" w:type="dxa"/>
+            <w:tcW w:w="1347" w:type="dxa"/>
             <w:tcBorders>
               <w:top w:val="single" w:sz="2" w:space="0" w:color="000001"/>
               <w:left w:val="single" w:sz="2" w:space="0" w:color="000001"/>
@@ -4357,7 +4502,7 @@
             </w:tcBorders>
             <w:shd w:fill="auto" w:val="clear"/>
             <w:tcMar>
-              <w:left w:w="33" w:type="dxa"/>
+              <w:left w:w="21" w:type="dxa"/>
             </w:tcMar>
           </w:tcPr>
           <w:p>
@@ -4373,14 +4518,14 @@
                 <w:sz w:val="20"/>
                 <w:szCs w:val="20"/>
               </w:rPr>
-              <w:t>xafs_linxs</w:t>
-            </w:r>
-            <w:r/>
-          </w:p>
-        </w:tc>
-        <w:tc>
-          <w:tcPr>
-            <w:tcW w:w="398" w:type="dxa"/>
+              <w:t>xafs_roll</w:t>
+            </w:r>
+            <w:r/>
+          </w:p>
+        </w:tc>
+        <w:tc>
+          <w:tcPr>
+            <w:tcW w:w="544" w:type="dxa"/>
             <w:tcBorders>
               <w:top w:val="single" w:sz="2" w:space="0" w:color="000001"/>
               <w:left w:val="single" w:sz="2" w:space="0" w:color="000001"/>
@@ -4389,7 +4534,7 @@
             </w:tcBorders>
             <w:shd w:fill="auto" w:val="clear"/>
             <w:tcMar>
-              <w:left w:w="33" w:type="dxa"/>
+              <w:left w:w="21" w:type="dxa"/>
             </w:tcMar>
           </w:tcPr>
           <w:p>
@@ -4411,14 +4556,14 @@
                 <w:sz w:val="20"/>
                 <w:szCs w:val="20"/>
               </w:rPr>
-              <w:t>xs</w:t>
-            </w:r>
-            <w:r/>
-          </w:p>
-        </w:tc>
-        <w:tc>
-          <w:tcPr>
-            <w:tcW w:w="2522" w:type="dxa"/>
+              <w:t>r</w:t>
+            </w:r>
+            <w:r/>
+          </w:p>
+        </w:tc>
+        <w:tc>
+          <w:tcPr>
+            <w:tcW w:w="2423" w:type="dxa"/>
             <w:tcBorders>
               <w:top w:val="single" w:sz="2" w:space="0" w:color="000001"/>
               <w:left w:val="single" w:sz="2" w:space="0" w:color="000001"/>
@@ -4427,7 +4572,7 @@
             </w:tcBorders>
             <w:shd w:fill="auto" w:val="clear"/>
             <w:tcMar>
-              <w:left w:w="33" w:type="dxa"/>
+              <w:left w:w="21" w:type="dxa"/>
             </w:tcMar>
           </w:tcPr>
           <w:p>
@@ -4447,14 +4592,14 @@
                 <w:sz w:val="21"/>
                 <w:szCs w:val="21"/>
               </w:rPr>
-              <w:t>reference foil stage</w:t>
-            </w:r>
-            <w:r/>
-          </w:p>
-        </w:tc>
-        <w:tc>
-          <w:tcPr>
-            <w:tcW w:w="272" w:type="dxa"/>
+              <w:t>tilt stage, pitch</w:t>
+            </w:r>
+            <w:r/>
+          </w:p>
+        </w:tc>
+        <w:tc>
+          <w:tcPr>
+            <w:tcW w:w="279" w:type="dxa"/>
             <w:tcBorders>
               <w:top w:val="single" w:sz="2" w:space="0" w:color="000001"/>
               <w:left w:val="single" w:sz="2" w:space="0" w:color="000001"/>
@@ -4463,7 +4608,7 @@
             </w:tcBorders>
             <w:shd w:fill="C6C6C6" w:val="clear"/>
             <w:tcMar>
-              <w:left w:w="33" w:type="dxa"/>
+              <w:left w:w="21" w:type="dxa"/>
             </w:tcMar>
           </w:tcPr>
           <w:p>
@@ -4492,7 +4637,7 @@
         </w:tc>
         <w:tc>
           <w:tcPr>
-            <w:tcW w:w="1826" w:type="dxa"/>
+            <w:tcW w:w="1255" w:type="dxa"/>
             <w:tcBorders>
               <w:top w:val="single" w:sz="2" w:space="0" w:color="000001"/>
               <w:left w:val="single" w:sz="2" w:space="0" w:color="000001"/>
@@ -4501,21 +4646,13 @@
             </w:tcBorders>
             <w:shd w:fill="auto" w:val="clear"/>
             <w:tcMar>
-              <w:left w:w="33" w:type="dxa"/>
+              <w:left w:w="21" w:type="dxa"/>
             </w:tcMar>
           </w:tcPr>
           <w:p>
             <w:pPr>
               <w:pStyle w:val="TableContents"/>
               <w:jc w:val="center"/>
-              <w:rPr>
-                <w:sz w:val="21"/>
-                <w:sz w:val="21"/>
-                <w:szCs w:val="21"/>
-                <w:rFonts w:ascii="Liberation Serif" w:hAnsi="Liberation Serif" w:eastAsia="Droid Sans Fallback" w:cs="FreeSans"/>
-                <w:color w:val="00000A"/>
-                <w:lang w:val="en-US" w:eastAsia="zh-CN" w:bidi="hi-IN"/>
-              </w:rPr>
             </w:pPr>
             <w:r>
               <w:rPr>
@@ -4529,7 +4666,7 @@
         </w:tc>
         <w:tc>
           <w:tcPr>
-            <w:tcW w:w="1411" w:type="dxa"/>
+            <w:tcW w:w="1624" w:type="dxa"/>
             <w:tcBorders>
               <w:top w:val="single" w:sz="2" w:space="0" w:color="000001"/>
               <w:left w:val="single" w:sz="2" w:space="0" w:color="000001"/>
@@ -4540,7 +4677,97 @@
             </w:tcBorders>
             <w:shd w:fill="auto" w:val="clear"/>
             <w:tcMar>
-              <w:left w:w="33" w:type="dxa"/>
+              <w:left w:w="21" w:type="dxa"/>
+            </w:tcMar>
+          </w:tcPr>
+          <w:p>
+            <w:pPr>
+              <w:pStyle w:val="TableContents"/>
+            </w:pPr>
+            <w:r>
+              <w:rPr>
+                <w:sz w:val="21"/>
+                <w:szCs w:val="21"/>
+              </w:rPr>
+              <w:t>top</w:t>
+            </w:r>
+            <w:r/>
+          </w:p>
+        </w:tc>
+      </w:tr>
+      <w:tr>
+        <w:trPr/>
+        <w:tc>
+          <w:tcPr>
+            <w:tcW w:w="1347" w:type="dxa"/>
+            <w:tcBorders>
+              <w:top w:val="single" w:sz="2" w:space="0" w:color="000001"/>
+              <w:left w:val="single" w:sz="2" w:space="0" w:color="000001"/>
+              <w:bottom w:val="single" w:sz="2" w:space="0" w:color="000001"/>
+              <w:insideH w:val="single" w:sz="2" w:space="0" w:color="000001"/>
+            </w:tcBorders>
+            <w:shd w:fill="auto" w:val="clear"/>
+            <w:tcMar>
+              <w:left w:w="21" w:type="dxa"/>
+            </w:tcMar>
+          </w:tcPr>
+          <w:p>
+            <w:pPr>
+              <w:pStyle w:val="TableContents"/>
+            </w:pPr>
+            <w:r>
+              <w:rPr>
+                <w:rFonts w:ascii="Courier 10 Pitch" w:hAnsi="Courier 10 Pitch"/>
+                <w:sz w:val="20"/>
+                <w:szCs w:val="20"/>
+              </w:rPr>
+              <w:t>xafs_ref</w:t>
+            </w:r>
+            <w:r/>
+          </w:p>
+        </w:tc>
+        <w:tc>
+          <w:tcPr>
+            <w:tcW w:w="544" w:type="dxa"/>
+            <w:tcBorders>
+              <w:top w:val="single" w:sz="2" w:space="0" w:color="000001"/>
+              <w:left w:val="single" w:sz="2" w:space="0" w:color="000001"/>
+              <w:bottom w:val="single" w:sz="2" w:space="0" w:color="000001"/>
+              <w:insideH w:val="single" w:sz="2" w:space="0" w:color="000001"/>
+            </w:tcBorders>
+            <w:shd w:fill="auto" w:val="clear"/>
+            <w:tcMar>
+              <w:left w:w="21" w:type="dxa"/>
+            </w:tcMar>
+          </w:tcPr>
+          <w:p>
+            <w:pPr>
+              <w:pStyle w:val="TableContents"/>
+              <w:jc w:val="center"/>
+            </w:pPr>
+            <w:r>
+              <w:rPr>
+                <w:rFonts w:ascii="Courier 10 Pitch" w:hAnsi="Courier 10 Pitch"/>
+                <w:sz w:val="20"/>
+                <w:szCs w:val="20"/>
+              </w:rPr>
+              <w:t>ref</w:t>
+            </w:r>
+            <w:r/>
+          </w:p>
+        </w:tc>
+        <w:tc>
+          <w:tcPr>
+            <w:tcW w:w="2423" w:type="dxa"/>
+            <w:tcBorders>
+              <w:top w:val="single" w:sz="2" w:space="0" w:color="000001"/>
+              <w:left w:val="single" w:sz="2" w:space="0" w:color="000001"/>
+              <w:bottom w:val="single" w:sz="2" w:space="0" w:color="000001"/>
+              <w:insideH w:val="single" w:sz="2" w:space="0" w:color="000001"/>
+            </w:tcBorders>
+            <w:shd w:fill="auto" w:val="clear"/>
+            <w:tcMar>
+              <w:left w:w="21" w:type="dxa"/>
             </w:tcMar>
           </w:tcPr>
           <w:p>
@@ -4560,7 +4787,32 @@
                 <w:sz w:val="21"/>
                 <w:szCs w:val="21"/>
               </w:rPr>
-              <w:t>top</w:t>
+              <w:t>reference foil stage</w:t>
+            </w:r>
+            <w:r/>
+          </w:p>
+        </w:tc>
+        <w:tc>
+          <w:tcPr>
+            <w:tcW w:w="3158" w:type="dxa"/>
+            <w:gridSpan w:val="3"/>
+            <w:tcBorders>
+              <w:top w:val="single" w:sz="2" w:space="0" w:color="000001"/>
+              <w:left w:val="single" w:sz="2" w:space="0" w:color="000001"/>
+              <w:bottom w:val="single" w:sz="2" w:space="0" w:color="000001"/>
+              <w:insideH w:val="single" w:sz="2" w:space="0" w:color="000001"/>
+            </w:tcBorders>
+            <w:shd w:fill="FFFFFF" w:val="clear"/>
+            <w:tcMar>
+              <w:left w:w="51" w:type="dxa"/>
+            </w:tcMar>
+          </w:tcPr>
+          <w:p>
+            <w:pPr>
+              <w:pStyle w:val="Normal"/>
+            </w:pPr>
+            <w:r>
+              <w:rPr/>
             </w:r>
             <w:r/>
           </w:p>
@@ -4624,17 +4876,7 @@
           <w:sz w:val="21"/>
           <w:szCs w:val="21"/>
         </w:rPr>
-        <w:t>%</w:t>
-      </w:r>
-      <w:r>
-        <w:rPr>
-          <w:rFonts w:ascii="Courier 10 Pitch" w:hAnsi="Courier 10 Pitch"/>
-          <w:b w:val="false"/>
-          <w:bCs w:val="false"/>
-          <w:sz w:val="21"/>
-          <w:szCs w:val="21"/>
-        </w:rPr>
-        <w:t xml:space="preserve">w </w:t>
+        <w:t xml:space="preserve">%w </w:t>
       </w:r>
       <w:r>
         <w:rPr>
@@ -5621,17 +5863,6 @@
       <w:pPr>
         <w:pStyle w:val="Normal"/>
         <w:ind w:left="1418" w:hanging="0"/>
-        <w:rPr>
-          <w:sz w:val="20"/>
-          <w:b w:val="false"/>
-          <w:sz w:val="20"/>
-          <w:b w:val="false"/>
-          <w:szCs w:val="20"/>
-          <w:bCs w:val="false"/>
-          <w:rFonts w:ascii="Droid Sans" w:hAnsi="Droid Sans" w:eastAsia="Droid Sans Fallback" w:cs="FreeSans"/>
-          <w:color w:val="00000A"/>
-          <w:lang w:val="en-US" w:eastAsia="zh-CN" w:bidi="hi-IN"/>
-        </w:rPr>
       </w:pPr>
       <w:r>
         <w:rPr>
@@ -5642,35 +5873,6 @@
           <w:szCs w:val="20"/>
         </w:rPr>
         <w:t>Log entries are made for each scan. System and beamtime specific logs are maintained. To insert a comment in the log, do:</w:t>
-      </w:r>
-      <w:r/>
-    </w:p>
-    <w:p>
-      <w:pPr>
-        <w:pStyle w:val="Normal"/>
-        <w:ind w:left="1418" w:hanging="0"/>
-        <w:rPr>
-          <w:sz w:val="20"/>
-          <w:b w:val="false"/>
-          <w:sz w:val="20"/>
-          <w:b w:val="false"/>
-          <w:szCs w:val="20"/>
-          <w:bCs w:val="false"/>
-          <w:rFonts w:ascii="Droid Sans" w:hAnsi="Droid Sans" w:eastAsia="Droid Sans Fallback" w:cs="FreeSans"/>
-          <w:color w:val="00000A"/>
-          <w:lang w:val="en-US" w:eastAsia="zh-CN" w:bidi="hi-IN"/>
-        </w:rPr>
-      </w:pPr>
-      <w:r>
-        <w:rPr>
-          <w:rFonts w:eastAsia="Droid Sans Fallback" w:cs="FreeSans" w:ascii="Droid Sans" w:hAnsi="Droid Sans"/>
-          <w:b w:val="false"/>
-          <w:bCs w:val="false"/>
-          <w:color w:val="00000A"/>
-          <w:sz w:val="20"/>
-          <w:szCs w:val="20"/>
-          <w:lang w:val="en-US" w:eastAsia="zh-CN" w:bidi="hi-IN"/>
-        </w:rPr>
       </w:r>
       <w:r/>
     </w:p>
@@ -6288,6 +6490,54 @@
       <w:rFonts w:cs="OpenSymbol"/>
     </w:rPr>
   </w:style>
+  <w:style w:type="character" w:styleId="ListLabel35">
+    <w:name w:val="ListLabel 35"/>
+    <w:rPr>
+      <w:rFonts w:cs="Symbol"/>
+    </w:rPr>
+  </w:style>
+  <w:style w:type="character" w:styleId="ListLabel36">
+    <w:name w:val="ListLabel 36"/>
+    <w:rPr>
+      <w:rFonts w:cs="OpenSymbol"/>
+    </w:rPr>
+  </w:style>
+  <w:style w:type="character" w:styleId="ListLabel37">
+    <w:name w:val="ListLabel 37"/>
+    <w:rPr>
+      <w:rFonts w:cs="Symbol"/>
+    </w:rPr>
+  </w:style>
+  <w:style w:type="character" w:styleId="ListLabel38">
+    <w:name w:val="ListLabel 38"/>
+    <w:rPr>
+      <w:rFonts w:cs="OpenSymbol"/>
+    </w:rPr>
+  </w:style>
+  <w:style w:type="character" w:styleId="ListLabel39">
+    <w:name w:val="ListLabel 39"/>
+    <w:rPr>
+      <w:rFonts w:cs="Symbol"/>
+    </w:rPr>
+  </w:style>
+  <w:style w:type="character" w:styleId="ListLabel40">
+    <w:name w:val="ListLabel 40"/>
+    <w:rPr>
+      <w:rFonts w:cs="OpenSymbol"/>
+    </w:rPr>
+  </w:style>
+  <w:style w:type="character" w:styleId="ListLabel41">
+    <w:name w:val="ListLabel 41"/>
+    <w:rPr>
+      <w:rFonts w:cs="Symbol"/>
+    </w:rPr>
+  </w:style>
+  <w:style w:type="character" w:styleId="ListLabel42">
+    <w:name w:val="ListLabel 42"/>
+    <w:rPr>
+      <w:rFonts w:cs="OpenSymbol"/>
+    </w:rPr>
+  </w:style>
   <w:style w:type="paragraph" w:styleId="Heading">
     <w:name w:val="Heading"/>
     <w:basedOn w:val="Normal"/>

</xml_diff>